<commit_message>
Fix initial template (ODM)
</commit_message>
<xml_diff>
--- a/ODM/seminar-project/ODM25_SvorcOndrej.docx
+++ b/ODM/seminar-project/ODM25_SvorcOndrej.docx
@@ -548,7 +548,15 @@
           <w:highlight w:val="yellow"/>
           <w:lang w:val="cs-CZ"/>
         </w:rPr>
-        <w:t xml:space="preserve"> 20</w:t>
+        <w:t xml:space="preserve"> </w:t>
+      </w:r>
+      <w:r>
+        <w:rPr>
+          <w:rFonts w:ascii="Lato-Regular" w:hAnsi="Lato-Regular"/>
+          <w:highlight w:val="yellow"/>
+          <w:lang w:val="cs-CZ"/>
+        </w:rPr>
+        <w:t>20</w:t>
       </w:r>
       <w:r>
         <w:rPr>
@@ -557,6 +565,14 @@
           <w:lang w:val="cs-CZ"/>
         </w:rPr>
         <w:t>2</w:t>
+      </w:r>
+      <w:r>
+        <w:rPr>
+          <w:rFonts w:ascii="Lato-Regular" w:hAnsi="Lato-Regular"/>
+          <w:highlight w:val="yellow"/>
+          <w:lang w:val="cs-CZ"/>
+        </w:rPr>
+        <w:t>5</w:t>
       </w:r>
     </w:p>
     <w:p>

</xml_diff>

<commit_message>
Better align text (ODM)
</commit_message>
<xml_diff>
--- a/ODM/seminar-project/ODM25_SvorcOndrej.docx
+++ b/ODM/seminar-project/ODM25_SvorcOndrej.docx
@@ -24,13 +24,13 @@
         <mc:AlternateContent>
           <mc:Choice Requires="wps">
             <w:drawing>
-              <wp:anchor distT="45720" distB="45720" distL="114300" distR="114300" simplePos="0" relativeHeight="251659264" behindDoc="0" locked="0" layoutInCell="1" allowOverlap="1" wp14:anchorId="77B0486A" wp14:editId="6DCFAB2A">
+              <wp:anchor distT="45720" distB="45720" distL="114300" distR="114300" simplePos="0" relativeHeight="251659264" behindDoc="0" locked="0" layoutInCell="1" allowOverlap="1" wp14:anchorId="77B0486A" wp14:editId="6336C88F">
                 <wp:simplePos x="0" y="0"/>
                 <wp:positionH relativeFrom="margin">
-                  <wp:posOffset>4527</wp:posOffset>
+                  <wp:posOffset>0</wp:posOffset>
                 </wp:positionH>
                 <wp:positionV relativeFrom="margin">
-                  <wp:posOffset>63374</wp:posOffset>
+                  <wp:posOffset>-537210</wp:posOffset>
                 </wp:positionV>
                 <wp:extent cx="5486400" cy="2281474"/>
                 <wp:effectExtent l="0" t="0" r="0" b="5080"/>
@@ -234,7 +234,7 @@
                 <v:stroke joinstyle="miter"/>
                 <v:path gradientshapeok="t" o:connecttype="rect"/>
               </v:shapetype>
-              <v:shape id="Text Box 2" o:spid="_x0000_s1026" type="#_x0000_t202" style="position:absolute;margin-left:.35pt;margin-top:5pt;width:6in;height:179.65pt;z-index:251659264;visibility:visible;mso-wrap-style:square;mso-width-percent:0;mso-height-percent:0;mso-wrap-distance-left:9pt;mso-wrap-distance-top:3.6pt;mso-wrap-distance-right:9pt;mso-wrap-distance-bottom:3.6pt;mso-position-horizontal:absolute;mso-position-horizontal-relative:margin;mso-position-vertical:absolute;mso-position-vertical-relative:margin;mso-width-percent:0;mso-height-percent:0;mso-width-relative:margin;mso-height-relative:margin;v-text-anchor:top" o:gfxdata="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" stroked="f">
+              <v:shape id="Text Box 2" o:spid="_x0000_s1026" type="#_x0000_t202" style="position:absolute;margin-left:0;margin-top:-42.3pt;width:6in;height:179.65pt;z-index:251659264;visibility:visible;mso-wrap-style:square;mso-width-percent:0;mso-height-percent:0;mso-wrap-distance-left:9pt;mso-wrap-distance-top:3.6pt;mso-wrap-distance-right:9pt;mso-wrap-distance-bottom:3.6pt;mso-position-horizontal:absolute;mso-position-horizontal-relative:margin;mso-position-vertical:absolute;mso-position-vertical-relative:margin;mso-width-percent:0;mso-height-percent:0;mso-width-relative:margin;mso-height-relative:margin;v-text-anchor:top" o:gfxdata="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" stroked="f">
                 <v:textbox inset="0,0,0,0">
                   <w:txbxContent>
                     <w:p>
@@ -526,6 +526,7 @@
         </w:rPr>
         <w:t xml:space="preserve">. </w:t>
       </w:r>
+      <w:proofErr w:type="spellStart"/>
       <w:r>
         <w:rPr>
           <w:rFonts w:ascii="Lato-Regular" w:hAnsi="Lato-Regular"/>
@@ -534,6 +535,15 @@
         </w:rPr>
         <w:t>x</w:t>
       </w:r>
+      <w:r>
+        <w:rPr>
+          <w:rFonts w:ascii="Lato-Regular" w:hAnsi="Lato-Regular"/>
+          <w:highlight w:val="yellow"/>
+          <w:lang w:val="cs-CZ"/>
+        </w:rPr>
+        <w:t>x</w:t>
+      </w:r>
+      <w:proofErr w:type="spellEnd"/>
       <w:r>
         <w:rPr>
           <w:rFonts w:ascii="Lato-Regular" w:hAnsi="Lato-Regular"/>

</xml_diff>

<commit_message>
Add installation steps images (ODM)
</commit_message>
<xml_diff>
--- a/ODM/seminar-project/ODM25_SvorcOndrej.docx
+++ b/ODM/seminar-project/ODM25_SvorcOndrej.docx
@@ -18,7 +18,6 @@
       <w:bookmarkEnd w:id="0"/>
       <w:r>
         <w:rPr>
-          <w:noProof/>
           <w:lang w:val="cs-CZ"/>
         </w:rPr>
         <mc:AlternateContent>
@@ -558,7 +557,7 @@
           <w:highlight w:val="yellow"/>
           <w:lang w:val="cs-CZ"/>
         </w:rPr>
-        <w:t xml:space="preserve"> </w:t>
+        <w:t xml:space="preserve"> 20</w:t>
       </w:r>
       <w:r>
         <w:rPr>
@@ -566,7 +565,7 @@
           <w:highlight w:val="yellow"/>
           <w:lang w:val="cs-CZ"/>
         </w:rPr>
-        <w:t>20</w:t>
+        <w:t>2</w:t>
       </w:r>
       <w:r>
         <w:rPr>
@@ -574,35 +573,1707 @@
           <w:highlight w:val="yellow"/>
           <w:lang w:val="cs-CZ"/>
         </w:rPr>
-        <w:t>2</w:t>
-      </w:r>
-      <w:r>
-        <w:rPr>
-          <w:rFonts w:ascii="Lato-Regular" w:hAnsi="Lato-Regular"/>
-          <w:highlight w:val="yellow"/>
-          <w:lang w:val="cs-CZ"/>
-        </w:rPr>
         <w:t>5</w:t>
       </w:r>
     </w:p>
     <w:p>
       <w:pPr>
-        <w:pStyle w:val="Nadpis3"/>
+        <w:pStyle w:val="Nadpis2"/>
       </w:pPr>
       <w:r>
         <w:lastRenderedPageBreak/>
-        <w:t>XXX</w:t>
+        <w:t>Zkratky</w:t>
       </w:r>
     </w:p>
     <w:p>
       <w:pPr>
         <w:pStyle w:val="Zkladntext"/>
       </w:pPr>
+      <w:r>
+        <w:t>SSNS =</w:t>
+      </w:r>
+      <w:r>
+        <w:t xml:space="preserve"> SQL Server Management Studio</w:t>
+      </w:r>
+    </w:p>
+    <w:p>
+      <w:pPr>
+        <w:pStyle w:val="Zkladntext"/>
+      </w:pPr>
+      <w:r>
+        <w:t xml:space="preserve">SSAS = </w:t>
+      </w:r>
+      <w:r>
+        <w:t>SQL Server Analysis Services</w:t>
+      </w:r>
+    </w:p>
+    <w:p>
+      <w:pPr>
+        <w:pStyle w:val="Zkladntext"/>
+      </w:pPr>
+      <w:r>
+        <w:t xml:space="preserve">OLAP = </w:t>
+      </w:r>
+      <w:r>
+        <w:t>Online Analytical Processing</w:t>
+      </w:r>
+    </w:p>
+    <w:p>
+      <w:pPr>
+        <w:pStyle w:val="Zkladntext"/>
+      </w:pPr>
+      <w:r>
+        <w:t>VS 2022 = Visual Studio 2022</w:t>
+      </w:r>
+    </w:p>
+    <w:p>
+      <w:pPr>
+        <w:pStyle w:val="Nadpis2"/>
+      </w:pPr>
+      <w:r>
+        <w:t>Volba DBMS s OLAP podporou</w:t>
+      </w:r>
+    </w:p>
+    <w:p>
+      <w:pPr>
+        <w:pStyle w:val="Zkladntext"/>
+      </w:pPr>
+      <w:r>
+        <w:t xml:space="preserve">Vybral jsem si </w:t>
+      </w:r>
+      <w:r>
+        <w:t xml:space="preserve">databázový systém </w:t>
+      </w:r>
+      <w:r>
+        <w:t>SSMS</w:t>
+      </w:r>
+      <w:r>
+        <w:t>,</w:t>
+      </w:r>
+      <w:r>
+        <w:t xml:space="preserve"> OLAP </w:t>
+      </w:r>
+      <w:r>
+        <w:t>nadstavb</w:t>
+      </w:r>
+      <w:r>
+        <w:t>u</w:t>
+      </w:r>
+      <w:r>
+        <w:t xml:space="preserve"> </w:t>
+      </w:r>
+      <w:r>
+        <w:t>SSAS</w:t>
+      </w:r>
+      <w:r>
+        <w:t xml:space="preserve"> a </w:t>
+      </w:r>
+      <w:r>
+        <w:t xml:space="preserve">rozšíření </w:t>
+      </w:r>
+      <w:r>
+        <w:t>Microsoft Analysis Services Projects 2022</w:t>
+      </w:r>
+      <w:r>
+        <w:t xml:space="preserve"> </w:t>
+      </w:r>
+      <w:r>
+        <w:t xml:space="preserve">do </w:t>
+      </w:r>
+      <w:r>
+        <w:t xml:space="preserve">vývojového prostředí </w:t>
+      </w:r>
+      <w:r>
+        <w:t>VS</w:t>
+      </w:r>
+      <w:r>
+        <w:t xml:space="preserve"> </w:t>
+      </w:r>
+      <w:r>
+        <w:t>2022.</w:t>
+      </w:r>
+    </w:p>
+    <w:p>
+      <w:pPr>
+        <w:pStyle w:val="Nadpis2"/>
+      </w:pPr>
+      <w:r>
+        <w:t>Prerekvizity</w:t>
+      </w:r>
+    </w:p>
+    <w:p>
+      <w:pPr>
+        <w:pStyle w:val="Zkladntext"/>
+      </w:pPr>
+      <w:r>
+        <w:t>Nejprve je nutné si stáhnout a nainstalovat databázový systém SSMS a vývojové prostředí VS 2022</w:t>
+      </w:r>
+      <w:r>
+        <w:t xml:space="preserve">. </w:t>
+      </w:r>
+      <w:r>
+        <w:t xml:space="preserve">Oba programy lze </w:t>
+      </w:r>
+      <w:r>
+        <w:t>stáhnout z oficiálních stránek společnosti Microsoft.</w:t>
+      </w:r>
+      <w:r>
+        <w:rPr>
+          <w:rStyle w:val="Znakapoznpodarou"/>
+          <w:vertAlign w:val="baseline"/>
+        </w:rPr>
+        <w:footnoteReference w:id="1"/>
+      </w:r>
+      <w:r>
+        <w:t>,</w:t>
+      </w:r>
+      <w:r>
+        <w:rPr>
+          <w:rStyle w:val="Znakapoznpodarou"/>
+          <w:vertAlign w:val="baseline"/>
+        </w:rPr>
+        <w:footnoteReference w:id="2"/>
+      </w:r>
+      <w:r>
+        <w:t xml:space="preserve"> </w:t>
+      </w:r>
+      <w:r>
+        <w:t>V mém případě jsem měl oba zmíněné programy nainstalované</w:t>
+      </w:r>
+      <w:r>
+        <w:t xml:space="preserve">; </w:t>
+      </w:r>
+      <w:r>
+        <w:t>bylo tedy potřeba pouze doinstalovat zmíněnou OLAP nadstavbu a rozšíření do VS 2022.</w:t>
+      </w:r>
+      <w:r>
+        <w:br w:type="page"/>
+      </w:r>
+    </w:p>
+    <w:p>
+      <w:pPr>
+        <w:pStyle w:val="Nadpis2"/>
+      </w:pPr>
+      <w:r>
+        <w:lastRenderedPageBreak/>
+        <w:t xml:space="preserve">Instalace </w:t>
+      </w:r>
+      <w:r>
+        <w:t>SSAS</w:t>
+      </w:r>
+    </w:p>
+    <w:p>
+      <w:pPr>
+        <w:pStyle w:val="Zkladntext"/>
+        <w:numPr>
+          <w:ilvl w:val="0"/>
+          <w:numId w:val="5"/>
+        </w:numPr>
+        <w:ind w:left="284" w:hanging="284"/>
+      </w:pPr>
+      <w:r>
+        <w:t>Stáhnout SSAS</w:t>
+      </w:r>
+      <w:r>
+        <w:t xml:space="preserve"> (</w:t>
+      </w:r>
+      <w:r>
+        <w:t>setup.exe</w:t>
+      </w:r>
+      <w:r>
+        <w:t>)</w:t>
+      </w:r>
+      <w:r>
+        <w:rPr>
+          <w:rStyle w:val="Znakapoznpodarou"/>
+        </w:rPr>
+        <w:t xml:space="preserve"> </w:t>
+      </w:r>
+      <w:r>
+        <w:rPr>
+          <w:rStyle w:val="Znakapoznpodarou"/>
+        </w:rPr>
+        <w:footnoteReference w:id="3"/>
+      </w:r>
+    </w:p>
+    <w:p>
+      <w:pPr>
+        <w:pStyle w:val="Zkladntext"/>
+        <w:numPr>
+          <w:ilvl w:val="0"/>
+          <w:numId w:val="6"/>
+        </w:numPr>
+        <w:ind w:left="284" w:hanging="284"/>
+      </w:pPr>
+      <w:r>
+        <w:t xml:space="preserve">Spustit </w:t>
+      </w:r>
+      <w:r>
+        <w:t>setup.exe</w:t>
+      </w:r>
+    </w:p>
+    <w:p>
+      <w:pPr>
+        <w:pStyle w:val="Zkladntext"/>
+        <w:numPr>
+          <w:ilvl w:val="0"/>
+          <w:numId w:val="6"/>
+        </w:numPr>
+        <w:ind w:left="284" w:hanging="284"/>
+      </w:pPr>
+      <w:r>
+        <w:t>Při</w:t>
+      </w:r>
+      <w:r>
+        <w:t xml:space="preserve"> kroku </w:t>
+      </w:r>
       <w:proofErr w:type="spellStart"/>
       <w:r>
-        <w:t>xxx</w:t>
+        <w:rPr>
+          <w:b/>
+          <w:bCs/>
+        </w:rPr>
+        <w:t>Feature</w:t>
       </w:r>
       <w:proofErr w:type="spellEnd"/>
+      <w:r>
+        <w:rPr>
+          <w:b/>
+          <w:bCs/>
+        </w:rPr>
+        <w:t xml:space="preserve"> </w:t>
+      </w:r>
+      <w:proofErr w:type="spellStart"/>
+      <w:r>
+        <w:rPr>
+          <w:b/>
+          <w:bCs/>
+        </w:rPr>
+        <w:t>Selection</w:t>
+      </w:r>
+      <w:proofErr w:type="spellEnd"/>
+      <w:r>
+        <w:t xml:space="preserve"> zaškrtnout </w:t>
+      </w:r>
+      <w:r>
+        <w:rPr>
+          <w:b/>
+          <w:bCs/>
+        </w:rPr>
+        <w:t>Analysis Services</w:t>
+      </w:r>
+    </w:p>
+    <w:p>
+      <w:pPr>
+        <w:pStyle w:val="Zkladntext"/>
+        <w:numPr>
+          <w:ilvl w:val="0"/>
+          <w:numId w:val="6"/>
+        </w:numPr>
+        <w:ind w:left="284" w:hanging="284"/>
+        <w:rPr>
+          <w:b/>
+          <w:bCs/>
+        </w:rPr>
+      </w:pPr>
+      <w:r>
+        <w:t>Při</w:t>
+      </w:r>
+      <w:r>
+        <w:t xml:space="preserve"> kroku </w:t>
+      </w:r>
+      <w:r>
+        <w:rPr>
+          <w:b/>
+          <w:bCs/>
+        </w:rPr>
+        <w:t xml:space="preserve">Analysis Services </w:t>
+      </w:r>
+      <w:proofErr w:type="spellStart"/>
+      <w:r>
+        <w:rPr>
+          <w:b/>
+          <w:bCs/>
+        </w:rPr>
+        <w:t>Configuration</w:t>
+      </w:r>
+      <w:proofErr w:type="spellEnd"/>
+      <w:r>
+        <w:t xml:space="preserve"> zaškrtnout </w:t>
+      </w:r>
+      <w:r>
+        <w:rPr>
+          <w:b/>
+          <w:bCs/>
+        </w:rPr>
+        <w:t>Multidimensional Mode</w:t>
+      </w:r>
+    </w:p>
+    <w:p>
+      <w:pPr>
+        <w:spacing w:after="0" w:line="240" w:lineRule="auto"/>
+        <w:rPr>
+          <w:b/>
+          <w:bCs/>
+          <w:lang w:val="cs-CZ"/>
+        </w:rPr>
+      </w:pPr>
+      <w:r>
+        <w:rPr>
+          <w:rFonts w:ascii="Lato-Regular" w:eastAsiaTheme="majorEastAsia" w:hAnsi="Lato-Regular" w:cstheme="majorBidi"/>
+          <w:b/>
+          <w:bCs/>
+          <w:sz w:val="28"/>
+          <w:szCs w:val="28"/>
+          <w:lang w:val="cs-CZ"/>
+        </w:rPr>
+        <w:drawing>
+          <wp:anchor distT="0" distB="0" distL="114300" distR="114300" simplePos="0" relativeHeight="251664384" behindDoc="0" locked="0" layoutInCell="1" allowOverlap="1" wp14:anchorId="3B1234DC" wp14:editId="639BE651">
+            <wp:simplePos x="0" y="0"/>
+            <wp:positionH relativeFrom="margin">
+              <wp:posOffset>14160</wp:posOffset>
+            </wp:positionH>
+            <wp:positionV relativeFrom="paragraph">
+              <wp:posOffset>116840</wp:posOffset>
+            </wp:positionV>
+            <wp:extent cx="5146040" cy="4490085"/>
+            <wp:effectExtent l="38100" t="38100" r="92710" b="100965"/>
+            <wp:wrapSquare wrapText="bothSides"/>
+            <wp:docPr id="1337791476" name="Obrázek 3" descr="Obsah obrázku text, snímek obrazovky, software, Webová stránka&#10;&#10;Obsah vygenerovaný umělou inteligencí může být nesprávný."/>
+            <wp:cNvGraphicFramePr>
+              <a:graphicFrameLocks xmlns:a="http://schemas.openxmlformats.org/drawingml/2006/main" noChangeAspect="1"/>
+            </wp:cNvGraphicFramePr>
+            <a:graphic xmlns:a="http://schemas.openxmlformats.org/drawingml/2006/main">
+              <a:graphicData uri="http://schemas.openxmlformats.org/drawingml/2006/picture">
+                <pic:pic xmlns:pic="http://schemas.openxmlformats.org/drawingml/2006/picture">
+                  <pic:nvPicPr>
+                    <pic:cNvPr id="1337791476" name="Obrázek 3" descr="Obsah obrázku text, snímek obrazovky, software, Webová stránka&#10;&#10;Obsah vygenerovaný umělou inteligencí může být nesprávný."/>
+                    <pic:cNvPicPr>
+                      <a:picLocks noChangeAspect="1" noChangeArrowheads="1"/>
+                    </pic:cNvPicPr>
+                  </pic:nvPicPr>
+                  <pic:blipFill>
+                    <a:blip r:embed="rId8">
+                      <a:extLst>
+                        <a:ext uri="{28A0092B-C50C-407E-A947-70E740481C1C}">
+                          <a14:useLocalDpi xmlns:a14="http://schemas.microsoft.com/office/drawing/2010/main" val="0"/>
+                        </a:ext>
+                      </a:extLst>
+                    </a:blip>
+                    <a:srcRect/>
+                    <a:stretch>
+                      <a:fillRect/>
+                    </a:stretch>
+                  </pic:blipFill>
+                  <pic:spPr bwMode="auto">
+                    <a:xfrm>
+                      <a:off x="0" y="0"/>
+                      <a:ext cx="5146040" cy="4490085"/>
+                    </a:xfrm>
+                    <a:prstGeom prst="rect">
+                      <a:avLst/>
+                    </a:prstGeom>
+                    <a:ln w="6350" cap="sq">
+                      <a:solidFill>
+                        <a:srgbClr val="000000"/>
+                      </a:solidFill>
+                      <a:prstDash val="solid"/>
+                      <a:miter lim="800000"/>
+                    </a:ln>
+                    <a:effectLst>
+                      <a:outerShdw blurRad="50800" dist="38100" dir="2700000" algn="tl" rotWithShape="0">
+                        <a:srgbClr val="000000">
+                          <a:alpha val="43000"/>
+                        </a:srgbClr>
+                      </a:outerShdw>
+                    </a:effectLst>
+                  </pic:spPr>
+                </pic:pic>
+              </a:graphicData>
+            </a:graphic>
+            <wp14:sizeRelH relativeFrom="margin">
+              <wp14:pctWidth>0</wp14:pctWidth>
+            </wp14:sizeRelH>
+            <wp14:sizeRelV relativeFrom="margin">
+              <wp14:pctHeight>0</wp14:pctHeight>
+            </wp14:sizeRelV>
+          </wp:anchor>
+        </w:drawing>
+      </w:r>
+      <w:r>
+        <w:rPr>
+          <w:b/>
+          <w:bCs/>
+          <w:lang w:val="cs-CZ"/>
+        </w:rPr>
+        <w:br w:type="page"/>
+      </w:r>
+    </w:p>
+    <w:p>
+      <w:pPr>
+        <w:spacing w:after="0" w:line="240" w:lineRule="auto"/>
+        <w:rPr>
+          <w:lang w:val="cs-CZ"/>
+        </w:rPr>
+      </w:pPr>
+      <w:r>
+        <w:rPr>
+          <w:shd w:val="clear" w:color="auto" w:fill="FFFFFF"/>
+          <w:lang w:val="cs-CZ"/>
+        </w:rPr>
+        <w:lastRenderedPageBreak/>
+        <w:drawing>
+          <wp:anchor distT="0" distB="0" distL="114300" distR="114300" simplePos="0" relativeHeight="251666432" behindDoc="0" locked="0" layoutInCell="1" allowOverlap="1" wp14:anchorId="22B08B3C" wp14:editId="66E48742">
+            <wp:simplePos x="0" y="0"/>
+            <wp:positionH relativeFrom="margin">
+              <wp:align>left</wp:align>
+            </wp:positionH>
+            <wp:positionV relativeFrom="paragraph">
+              <wp:posOffset>40831</wp:posOffset>
+            </wp:positionV>
+            <wp:extent cx="5147945" cy="4487545"/>
+            <wp:effectExtent l="38100" t="38100" r="90805" b="103505"/>
+            <wp:wrapTopAndBottom/>
+            <wp:docPr id="794989012" name="Obrázek 5" descr="Obsah obrázku text, snímek obrazovky, software, Webová stránka&#10;&#10;Obsah vygenerovaný umělou inteligencí může být nesprávný."/>
+            <wp:cNvGraphicFramePr>
+              <a:graphicFrameLocks xmlns:a="http://schemas.openxmlformats.org/drawingml/2006/main" noChangeAspect="1"/>
+            </wp:cNvGraphicFramePr>
+            <a:graphic xmlns:a="http://schemas.openxmlformats.org/drawingml/2006/main">
+              <a:graphicData uri="http://schemas.openxmlformats.org/drawingml/2006/picture">
+                <pic:pic xmlns:pic="http://schemas.openxmlformats.org/drawingml/2006/picture">
+                  <pic:nvPicPr>
+                    <pic:cNvPr id="794989012" name="Obrázek 5" descr="Obsah obrázku text, snímek obrazovky, software, Webová stránka&#10;&#10;Obsah vygenerovaný umělou inteligencí může být nesprávný."/>
+                    <pic:cNvPicPr>
+                      <a:picLocks noChangeAspect="1" noChangeArrowheads="1"/>
+                    </pic:cNvPicPr>
+                  </pic:nvPicPr>
+                  <pic:blipFill>
+                    <a:blip r:embed="rId9" cstate="print">
+                      <a:extLst>
+                        <a:ext uri="{28A0092B-C50C-407E-A947-70E740481C1C}">
+                          <a14:useLocalDpi xmlns:a14="http://schemas.microsoft.com/office/drawing/2010/main" val="0"/>
+                        </a:ext>
+                      </a:extLst>
+                    </a:blip>
+                    <a:srcRect/>
+                    <a:stretch>
+                      <a:fillRect/>
+                    </a:stretch>
+                  </pic:blipFill>
+                  <pic:spPr bwMode="auto">
+                    <a:xfrm>
+                      <a:off x="0" y="0"/>
+                      <a:ext cx="5147945" cy="4487545"/>
+                    </a:xfrm>
+                    <a:prstGeom prst="rect">
+                      <a:avLst/>
+                    </a:prstGeom>
+                    <a:ln w="6350" cap="sq">
+                      <a:solidFill>
+                        <a:srgbClr val="000000"/>
+                      </a:solidFill>
+                      <a:prstDash val="solid"/>
+                      <a:miter lim="800000"/>
+                    </a:ln>
+                    <a:effectLst>
+                      <a:outerShdw blurRad="50800" dist="38100" dir="2700000" algn="tl" rotWithShape="0">
+                        <a:srgbClr val="000000">
+                          <a:alpha val="43000"/>
+                        </a:srgbClr>
+                      </a:outerShdw>
+                    </a:effectLst>
+                  </pic:spPr>
+                </pic:pic>
+              </a:graphicData>
+            </a:graphic>
+            <wp14:sizeRelH relativeFrom="margin">
+              <wp14:pctWidth>0</wp14:pctWidth>
+            </wp14:sizeRelH>
+            <wp14:sizeRelV relativeFrom="margin">
+              <wp14:pctHeight>0</wp14:pctHeight>
+            </wp14:sizeRelV>
+          </wp:anchor>
+        </w:drawing>
+      </w:r>
+    </w:p>
+    <w:p>
+      <w:pPr>
+        <w:spacing w:after="0" w:line="240" w:lineRule="auto"/>
+        <w:rPr>
+          <w:rFonts w:ascii="Lato-Regular" w:eastAsiaTheme="majorEastAsia" w:hAnsi="Lato-Regular" w:cstheme="majorBidi"/>
+          <w:b/>
+          <w:bCs/>
+          <w:sz w:val="28"/>
+          <w:szCs w:val="28"/>
+          <w:lang w:val="cs-CZ"/>
+        </w:rPr>
+      </w:pPr>
+      <w:r>
+        <w:rPr>
+          <w:lang w:val="cs-CZ"/>
+        </w:rPr>
+        <w:drawing>
+          <wp:anchor distT="0" distB="0" distL="114300" distR="114300" simplePos="0" relativeHeight="251667456" behindDoc="1" locked="0" layoutInCell="1" allowOverlap="1" wp14:anchorId="19602EC9" wp14:editId="7494D23E">
+            <wp:simplePos x="0" y="0"/>
+            <wp:positionH relativeFrom="margin">
+              <wp:posOffset>29474</wp:posOffset>
+            </wp:positionH>
+            <wp:positionV relativeFrom="paragraph">
+              <wp:posOffset>334645</wp:posOffset>
+            </wp:positionV>
+            <wp:extent cx="3867150" cy="2552700"/>
+            <wp:effectExtent l="38100" t="38100" r="95250" b="95250"/>
+            <wp:wrapTight wrapText="bothSides">
+              <wp:wrapPolygon edited="0">
+                <wp:start x="-213" y="-322"/>
+                <wp:lineTo x="-213" y="22245"/>
+                <wp:lineTo x="22026" y="22245"/>
+                <wp:lineTo x="22026" y="-322"/>
+                <wp:lineTo x="-213" y="-322"/>
+              </wp:wrapPolygon>
+            </wp:wrapTight>
+            <wp:docPr id="704620145" name="Obrázek 7" descr="Obsah obrázku text, elektronika, snímek obrazovky, software&#10;&#10;Obsah vygenerovaný umělou inteligencí může být nesprávný."/>
+            <wp:cNvGraphicFramePr>
+              <a:graphicFrameLocks xmlns:a="http://schemas.openxmlformats.org/drawingml/2006/main" noChangeAspect="1"/>
+            </wp:cNvGraphicFramePr>
+            <a:graphic xmlns:a="http://schemas.openxmlformats.org/drawingml/2006/main">
+              <a:graphicData uri="http://schemas.openxmlformats.org/drawingml/2006/picture">
+                <pic:pic xmlns:pic="http://schemas.openxmlformats.org/drawingml/2006/picture">
+                  <pic:nvPicPr>
+                    <pic:cNvPr id="704620145" name="Obrázek 7" descr="Obsah obrázku text, elektronika, snímek obrazovky, software&#10;&#10;Obsah vygenerovaný umělou inteligencí může být nesprávný."/>
+                    <pic:cNvPicPr>
+                      <a:picLocks noChangeAspect="1" noChangeArrowheads="1"/>
+                    </pic:cNvPicPr>
+                  </pic:nvPicPr>
+                  <pic:blipFill>
+                    <a:blip r:embed="rId10">
+                      <a:extLst>
+                        <a:ext uri="{28A0092B-C50C-407E-A947-70E740481C1C}">
+                          <a14:useLocalDpi xmlns:a14="http://schemas.microsoft.com/office/drawing/2010/main" val="0"/>
+                        </a:ext>
+                      </a:extLst>
+                    </a:blip>
+                    <a:srcRect/>
+                    <a:stretch>
+                      <a:fillRect/>
+                    </a:stretch>
+                  </pic:blipFill>
+                  <pic:spPr bwMode="auto">
+                    <a:xfrm>
+                      <a:off x="0" y="0"/>
+                      <a:ext cx="3867150" cy="2552700"/>
+                    </a:xfrm>
+                    <a:prstGeom prst="rect">
+                      <a:avLst/>
+                    </a:prstGeom>
+                    <a:ln w="6350" cap="sq">
+                      <a:solidFill>
+                        <a:srgbClr val="000000"/>
+                      </a:solidFill>
+                      <a:prstDash val="solid"/>
+                      <a:miter lim="800000"/>
+                    </a:ln>
+                    <a:effectLst>
+                      <a:outerShdw blurRad="50800" dist="38100" dir="2700000" algn="tl" rotWithShape="0">
+                        <a:srgbClr val="000000">
+                          <a:alpha val="43000"/>
+                        </a:srgbClr>
+                      </a:outerShdw>
+                    </a:effectLst>
+                  </pic:spPr>
+                </pic:pic>
+              </a:graphicData>
+            </a:graphic>
+            <wp14:sizeRelH relativeFrom="margin">
+              <wp14:pctWidth>0</wp14:pctWidth>
+            </wp14:sizeRelH>
+            <wp14:sizeRelV relativeFrom="margin">
+              <wp14:pctHeight>0</wp14:pctHeight>
+            </wp14:sizeRelV>
+          </wp:anchor>
+        </w:drawing>
+      </w:r>
+      <w:r>
+        <w:rPr>
+          <w:lang w:val="cs-CZ"/>
+        </w:rPr>
+        <w:t>Po instalaci</w:t>
+      </w:r>
+      <w:r>
+        <w:rPr>
+          <w:lang w:val="cs-CZ"/>
+        </w:rPr>
+        <w:t xml:space="preserve"> SSAS</w:t>
+      </w:r>
+      <w:r>
+        <w:rPr>
+          <w:lang w:val="cs-CZ"/>
+        </w:rPr>
+        <w:t xml:space="preserve"> </w:t>
+      </w:r>
+      <w:r>
+        <w:rPr>
+          <w:lang w:val="cs-CZ"/>
+        </w:rPr>
+        <w:t>přibude</w:t>
+      </w:r>
+      <w:r>
+        <w:rPr>
+          <w:lang w:val="cs-CZ"/>
+        </w:rPr>
+        <w:t xml:space="preserve"> </w:t>
+      </w:r>
+      <w:r>
+        <w:rPr>
+          <w:lang w:val="cs-CZ"/>
+        </w:rPr>
+        <w:t xml:space="preserve">do </w:t>
+      </w:r>
+      <w:r>
+        <w:rPr>
+          <w:lang w:val="cs-CZ"/>
+        </w:rPr>
+        <w:t>SSMS</w:t>
+      </w:r>
+      <w:r>
+        <w:rPr>
+          <w:lang w:val="cs-CZ"/>
+        </w:rPr>
+        <w:t>, konkrétně do</w:t>
+      </w:r>
+      <w:r>
+        <w:rPr>
+          <w:lang w:val="cs-CZ"/>
+        </w:rPr>
+        <w:t xml:space="preserve"> </w:t>
+      </w:r>
+      <w:r>
+        <w:rPr>
+          <w:lang w:val="cs-CZ"/>
+        </w:rPr>
+        <w:t xml:space="preserve">kolonky </w:t>
+      </w:r>
+      <w:r>
+        <w:rPr>
+          <w:b/>
+          <w:bCs/>
+          <w:lang w:val="cs-CZ"/>
+        </w:rPr>
+        <w:t>Server type</w:t>
+      </w:r>
+      <w:r>
+        <w:rPr>
+          <w:lang w:val="cs-CZ"/>
+        </w:rPr>
+        <w:t>,</w:t>
+      </w:r>
+      <w:r>
+        <w:rPr>
+          <w:lang w:val="cs-CZ"/>
+        </w:rPr>
+        <w:t xml:space="preserve"> položka </w:t>
+      </w:r>
+      <w:r>
+        <w:rPr>
+          <w:b/>
+          <w:bCs/>
+          <w:lang w:val="cs-CZ"/>
+        </w:rPr>
+        <w:t>Analysis Services</w:t>
+      </w:r>
+      <w:r>
+        <w:rPr>
+          <w:lang w:val="cs-CZ"/>
+        </w:rPr>
+        <w:t>.</w:t>
+      </w:r>
+      <w:r>
+        <w:rPr>
+          <w:lang w:val="cs-CZ"/>
+        </w:rPr>
+        <w:br w:type="page"/>
+      </w:r>
+    </w:p>
+    <w:p>
+      <w:pPr>
+        <w:pStyle w:val="Nadpis2"/>
+      </w:pPr>
+      <w:r>
+        <w:lastRenderedPageBreak/>
+        <w:t xml:space="preserve">Instalace </w:t>
+      </w:r>
+      <w:r>
+        <w:t xml:space="preserve">rozšíření do </w:t>
+      </w:r>
+      <w:r>
+        <w:t>VS 2022</w:t>
+      </w:r>
+    </w:p>
+    <w:p>
+      <w:pPr>
+        <w:pStyle w:val="Zkladntext"/>
+        <w:numPr>
+          <w:ilvl w:val="0"/>
+          <w:numId w:val="7"/>
+        </w:numPr>
+        <w:ind w:left="284" w:hanging="284"/>
+      </w:pPr>
+      <w:r>
+        <w:t>Spustit VS 2022</w:t>
+      </w:r>
+    </w:p>
+    <w:p>
+      <w:pPr>
+        <w:pStyle w:val="Zkladntext"/>
+        <w:numPr>
+          <w:ilvl w:val="0"/>
+          <w:numId w:val="7"/>
+        </w:numPr>
+        <w:ind w:left="284" w:hanging="284"/>
+      </w:pPr>
+      <w:r>
+        <w:t xml:space="preserve">Kliknout na </w:t>
+      </w:r>
+      <w:proofErr w:type="spellStart"/>
+      <w:r>
+        <w:rPr>
+          <w:b/>
+          <w:bCs/>
+        </w:rPr>
+        <w:t>Extensions</w:t>
+      </w:r>
+      <w:proofErr w:type="spellEnd"/>
+    </w:p>
+    <w:p>
+      <w:pPr>
+        <w:pStyle w:val="Zkladntext"/>
+        <w:numPr>
+          <w:ilvl w:val="0"/>
+          <w:numId w:val="7"/>
+        </w:numPr>
+        <w:ind w:left="284" w:hanging="284"/>
+      </w:pPr>
+      <w:r>
+        <w:t xml:space="preserve">Kliknout na </w:t>
+      </w:r>
+      <w:proofErr w:type="spellStart"/>
+      <w:r>
+        <w:rPr>
+          <w:b/>
+          <w:bCs/>
+        </w:rPr>
+        <w:t>Manage</w:t>
+      </w:r>
+      <w:proofErr w:type="spellEnd"/>
+      <w:r>
+        <w:rPr>
+          <w:b/>
+          <w:bCs/>
+        </w:rPr>
+        <w:t xml:space="preserve"> </w:t>
+      </w:r>
+      <w:proofErr w:type="spellStart"/>
+      <w:r>
+        <w:rPr>
+          <w:b/>
+          <w:bCs/>
+        </w:rPr>
+        <w:t>Extensions</w:t>
+      </w:r>
+      <w:proofErr w:type="spellEnd"/>
+    </w:p>
+    <w:p>
+      <w:pPr>
+        <w:pStyle w:val="Zkladntext"/>
+        <w:numPr>
+          <w:ilvl w:val="0"/>
+          <w:numId w:val="7"/>
+        </w:numPr>
+        <w:ind w:left="284" w:hanging="284"/>
+      </w:pPr>
+      <w:r>
+        <w:t xml:space="preserve">Vyhledat </w:t>
+      </w:r>
+      <w:r>
+        <w:rPr>
+          <w:b/>
+          <w:bCs/>
+        </w:rPr>
+        <w:t>Microsoft Analysis Services Projects</w:t>
+      </w:r>
+    </w:p>
+    <w:p>
+      <w:pPr>
+        <w:pStyle w:val="Zkladntext"/>
+        <w:numPr>
+          <w:ilvl w:val="0"/>
+          <w:numId w:val="7"/>
+        </w:numPr>
+        <w:ind w:left="284" w:hanging="284"/>
+      </w:pPr>
+      <w:r>
+        <w:t xml:space="preserve">Kliknout na </w:t>
+      </w:r>
+      <w:proofErr w:type="spellStart"/>
+      <w:r>
+        <w:rPr>
+          <w:b/>
+          <w:bCs/>
+        </w:rPr>
+        <w:t>Install</w:t>
+      </w:r>
+      <w:proofErr w:type="spellEnd"/>
+    </w:p>
+    <w:p>
+      <w:pPr>
+        <w:pStyle w:val="Zkladntext"/>
+      </w:pPr>
+      <w:r>
+        <w:drawing>
+          <wp:anchor distT="0" distB="0" distL="114300" distR="114300" simplePos="0" relativeHeight="251660288" behindDoc="1" locked="0" layoutInCell="1" allowOverlap="1" wp14:anchorId="5E838C81" wp14:editId="476A4A6F">
+            <wp:simplePos x="0" y="0"/>
+            <wp:positionH relativeFrom="margin">
+              <wp:posOffset>5384</wp:posOffset>
+            </wp:positionH>
+            <wp:positionV relativeFrom="paragraph">
+              <wp:posOffset>262255</wp:posOffset>
+            </wp:positionV>
+            <wp:extent cx="6400800" cy="1023620"/>
+            <wp:effectExtent l="38100" t="38100" r="95250" b="100330"/>
+            <wp:wrapTight wrapText="bothSides">
+              <wp:wrapPolygon edited="0">
+                <wp:start x="-129" y="-804"/>
+                <wp:lineTo x="-129" y="23315"/>
+                <wp:lineTo x="21857" y="23315"/>
+                <wp:lineTo x="21857" y="-804"/>
+                <wp:lineTo x="-129" y="-804"/>
+              </wp:wrapPolygon>
+            </wp:wrapTight>
+            <wp:docPr id="1161756422" name="Obrázek 1" descr="Obsah obrázku text, Multimediální software, software, Grafický software&#10;&#10;Obsah vygenerovaný umělou inteligencí může být nesprávný."/>
+            <wp:cNvGraphicFramePr>
+              <a:graphicFrameLocks xmlns:a="http://schemas.openxmlformats.org/drawingml/2006/main" noChangeAspect="1"/>
+            </wp:cNvGraphicFramePr>
+            <a:graphic xmlns:a="http://schemas.openxmlformats.org/drawingml/2006/main">
+              <a:graphicData uri="http://schemas.openxmlformats.org/drawingml/2006/picture">
+                <pic:pic xmlns:pic="http://schemas.openxmlformats.org/drawingml/2006/picture">
+                  <pic:nvPicPr>
+                    <pic:cNvPr id="1161756422" name="Obrázek 1" descr="Obsah obrázku text, Multimediální software, software, Grafický software&#10;&#10;Obsah vygenerovaný umělou inteligencí může být nesprávný."/>
+                    <pic:cNvPicPr/>
+                  </pic:nvPicPr>
+                  <pic:blipFill>
+                    <a:blip r:embed="rId11">
+                      <a:extLst>
+                        <a:ext uri="{28A0092B-C50C-407E-A947-70E740481C1C}">
+                          <a14:useLocalDpi xmlns:a14="http://schemas.microsoft.com/office/drawing/2010/main" val="0"/>
+                        </a:ext>
+                      </a:extLst>
+                    </a:blip>
+                    <a:stretch>
+                      <a:fillRect/>
+                    </a:stretch>
+                  </pic:blipFill>
+                  <pic:spPr>
+                    <a:xfrm>
+                      <a:off x="0" y="0"/>
+                      <a:ext cx="6400800" cy="1023620"/>
+                    </a:xfrm>
+                    <a:prstGeom prst="rect">
+                      <a:avLst/>
+                    </a:prstGeom>
+                    <a:ln w="6350" cap="sq">
+                      <a:solidFill>
+                        <a:schemeClr val="tx1"/>
+                      </a:solidFill>
+                      <a:prstDash val="solid"/>
+                      <a:miter lim="800000"/>
+                    </a:ln>
+                    <a:effectLst>
+                      <a:outerShdw blurRad="50800" dist="38100" dir="2700000" algn="tl" rotWithShape="0">
+                        <a:srgbClr val="000000">
+                          <a:alpha val="43000"/>
+                        </a:srgbClr>
+                      </a:outerShdw>
+                    </a:effectLst>
+                  </pic:spPr>
+                </pic:pic>
+              </a:graphicData>
+            </a:graphic>
+          </wp:anchor>
+        </w:drawing>
+      </w:r>
+    </w:p>
+    <w:p>
+      <w:pPr>
+        <w:pStyle w:val="Zkladntext"/>
+      </w:pPr>
+      <w:r>
+        <w:drawing>
+          <wp:anchor distT="0" distB="0" distL="114300" distR="114300" simplePos="0" relativeHeight="251661312" behindDoc="1" locked="0" layoutInCell="1" allowOverlap="1" wp14:anchorId="3696240B" wp14:editId="07B3E7AC">
+            <wp:simplePos x="0" y="0"/>
+            <wp:positionH relativeFrom="column">
+              <wp:posOffset>9194</wp:posOffset>
+            </wp:positionH>
+            <wp:positionV relativeFrom="paragraph">
+              <wp:posOffset>1310005</wp:posOffset>
+            </wp:positionV>
+            <wp:extent cx="3633159" cy="3300419"/>
+            <wp:effectExtent l="38100" t="38100" r="100965" b="90805"/>
+            <wp:wrapTight wrapText="bothSides">
+              <wp:wrapPolygon edited="0">
+                <wp:start x="-227" y="-249"/>
+                <wp:lineTo x="-227" y="22070"/>
+                <wp:lineTo x="22087" y="22070"/>
+                <wp:lineTo x="22087" y="-249"/>
+                <wp:lineTo x="-227" y="-249"/>
+              </wp:wrapPolygon>
+            </wp:wrapTight>
+            <wp:docPr id="299064249" name="Obrázek 1" descr="Obsah obrázku text, snímek obrazovky, software, Multimediální software&#10;&#10;Obsah vygenerovaný umělou inteligencí může být nesprávný."/>
+            <wp:cNvGraphicFramePr>
+              <a:graphicFrameLocks xmlns:a="http://schemas.openxmlformats.org/drawingml/2006/main" noChangeAspect="1"/>
+            </wp:cNvGraphicFramePr>
+            <a:graphic xmlns:a="http://schemas.openxmlformats.org/drawingml/2006/main">
+              <a:graphicData uri="http://schemas.openxmlformats.org/drawingml/2006/picture">
+                <pic:pic xmlns:pic="http://schemas.openxmlformats.org/drawingml/2006/picture">
+                  <pic:nvPicPr>
+                    <pic:cNvPr id="299064249" name="Obrázek 1" descr="Obsah obrázku text, snímek obrazovky, software, Multimediální software&#10;&#10;Obsah vygenerovaný umělou inteligencí může být nesprávný."/>
+                    <pic:cNvPicPr/>
+                  </pic:nvPicPr>
+                  <pic:blipFill>
+                    <a:blip r:embed="rId12">
+                      <a:extLst>
+                        <a:ext uri="{28A0092B-C50C-407E-A947-70E740481C1C}">
+                          <a14:useLocalDpi xmlns:a14="http://schemas.microsoft.com/office/drawing/2010/main" val="0"/>
+                        </a:ext>
+                      </a:extLst>
+                    </a:blip>
+                    <a:stretch>
+                      <a:fillRect/>
+                    </a:stretch>
+                  </pic:blipFill>
+                  <pic:spPr>
+                    <a:xfrm>
+                      <a:off x="0" y="0"/>
+                      <a:ext cx="3633159" cy="3300419"/>
+                    </a:xfrm>
+                    <a:prstGeom prst="rect">
+                      <a:avLst/>
+                    </a:prstGeom>
+                    <a:ln w="6350" cap="sq">
+                      <a:solidFill>
+                        <a:srgbClr val="000000"/>
+                      </a:solidFill>
+                      <a:prstDash val="solid"/>
+                      <a:miter lim="800000"/>
+                    </a:ln>
+                    <a:effectLst>
+                      <a:outerShdw blurRad="50800" dist="38100" dir="2700000" algn="tl" rotWithShape="0">
+                        <a:srgbClr val="000000">
+                          <a:alpha val="43000"/>
+                        </a:srgbClr>
+                      </a:outerShdw>
+                    </a:effectLst>
+                  </pic:spPr>
+                </pic:pic>
+              </a:graphicData>
+            </a:graphic>
+          </wp:anchor>
+        </w:drawing>
+      </w:r>
+    </w:p>
+    <w:p>
+      <w:pPr>
+        <w:pStyle w:val="Zkladntext"/>
+      </w:pPr>
+    </w:p>
+    <w:p>
+      <w:pPr>
+        <w:spacing w:after="0" w:line="240" w:lineRule="auto"/>
+        <w:rPr>
+          <w:shd w:val="clear" w:color="auto" w:fill="FFFFFF"/>
+          <w:lang w:val="cs-CZ"/>
+        </w:rPr>
+      </w:pPr>
+      <w:r>
+        <w:rPr>
+          <w:lang w:val="cs-CZ"/>
+        </w:rPr>
+        <w:br w:type="page"/>
+      </w:r>
+    </w:p>
+    <w:p>
+      <w:pPr>
+        <w:pStyle w:val="Zkladntext"/>
+      </w:pPr>
+      <w:r>
+        <w:lastRenderedPageBreak/>
+        <w:drawing>
+          <wp:anchor distT="0" distB="0" distL="114300" distR="114300" simplePos="0" relativeHeight="251662336" behindDoc="1" locked="0" layoutInCell="1" allowOverlap="1" wp14:anchorId="12CB43B2" wp14:editId="5F77C0B2">
+            <wp:simplePos x="0" y="0"/>
+            <wp:positionH relativeFrom="margin">
+              <wp:posOffset>10464</wp:posOffset>
+            </wp:positionH>
+            <wp:positionV relativeFrom="paragraph">
+              <wp:posOffset>338455</wp:posOffset>
+            </wp:positionV>
+            <wp:extent cx="6400800" cy="4724399"/>
+            <wp:effectExtent l="38100" t="38100" r="95250" b="95885"/>
+            <wp:wrapTight wrapText="bothSides">
+              <wp:wrapPolygon edited="0">
+                <wp:start x="-129" y="-174"/>
+                <wp:lineTo x="-129" y="21951"/>
+                <wp:lineTo x="21857" y="21951"/>
+                <wp:lineTo x="21857" y="-174"/>
+                <wp:lineTo x="-129" y="-174"/>
+              </wp:wrapPolygon>
+            </wp:wrapTight>
+            <wp:docPr id="249453659" name="Obrázek 1"/>
+            <wp:cNvGraphicFramePr>
+              <a:graphicFrameLocks xmlns:a="http://schemas.openxmlformats.org/drawingml/2006/main" noChangeAspect="1"/>
+            </wp:cNvGraphicFramePr>
+            <a:graphic xmlns:a="http://schemas.openxmlformats.org/drawingml/2006/main">
+              <a:graphicData uri="http://schemas.openxmlformats.org/drawingml/2006/picture">
+                <pic:pic xmlns:pic="http://schemas.openxmlformats.org/drawingml/2006/picture">
+                  <pic:nvPicPr>
+                    <pic:cNvPr id="249453659" name="Obrázek 1"/>
+                    <pic:cNvPicPr/>
+                  </pic:nvPicPr>
+                  <pic:blipFill>
+                    <a:blip r:embed="rId13">
+                      <a:extLst>
+                        <a:ext uri="{28A0092B-C50C-407E-A947-70E740481C1C}">
+                          <a14:useLocalDpi xmlns:a14="http://schemas.microsoft.com/office/drawing/2010/main" val="0"/>
+                        </a:ext>
+                      </a:extLst>
+                    </a:blip>
+                    <a:stretch>
+                      <a:fillRect/>
+                    </a:stretch>
+                  </pic:blipFill>
+                  <pic:spPr>
+                    <a:xfrm>
+                      <a:off x="0" y="0"/>
+                      <a:ext cx="6400800" cy="4724399"/>
+                    </a:xfrm>
+                    <a:prstGeom prst="rect">
+                      <a:avLst/>
+                    </a:prstGeom>
+                    <a:ln w="6350" cap="sq">
+                      <a:solidFill>
+                        <a:srgbClr val="000000"/>
+                      </a:solidFill>
+                      <a:prstDash val="solid"/>
+                      <a:miter lim="800000"/>
+                    </a:ln>
+                    <a:effectLst>
+                      <a:outerShdw blurRad="50800" dist="38100" dir="2700000" algn="tl" rotWithShape="0">
+                        <a:srgbClr val="000000">
+                          <a:alpha val="43000"/>
+                        </a:srgbClr>
+                      </a:outerShdw>
+                    </a:effectLst>
+                  </pic:spPr>
+                </pic:pic>
+              </a:graphicData>
+            </a:graphic>
+          </wp:anchor>
+        </w:drawing>
+      </w:r>
+      <w:r>
+        <w:t xml:space="preserve">Rozšíření přidá možnost </w:t>
+      </w:r>
+      <w:r>
+        <w:t>vytvoření nového typu projektu</w:t>
+      </w:r>
+      <w:r>
+        <w:t xml:space="preserve"> </w:t>
+      </w:r>
+      <w:r>
+        <w:rPr>
+          <w:b/>
+          <w:bCs/>
+        </w:rPr>
+        <w:t>Analysis Services Multidimensional Project</w:t>
+      </w:r>
+      <w:r>
+        <w:t>.</w:t>
+      </w:r>
+    </w:p>
+    <w:p>
+      <w:pPr>
+        <w:spacing w:after="0" w:line="240" w:lineRule="auto"/>
+        <w:rPr>
+          <w:shd w:val="clear" w:color="auto" w:fill="FFFFFF"/>
+          <w:lang w:val="cs-CZ"/>
+        </w:rPr>
+      </w:pPr>
+      <w:r>
+        <w:rPr>
+          <w:lang w:val="cs-CZ"/>
+        </w:rPr>
+        <w:br w:type="page"/>
+      </w:r>
+    </w:p>
+    <w:p>
+      <w:pPr>
+        <w:pStyle w:val="Nadpis2"/>
+      </w:pPr>
+      <w:r>
+        <w:lastRenderedPageBreak/>
+        <w:t>Datová sada</w:t>
+      </w:r>
+    </w:p>
+    <w:p>
+      <w:pPr>
+        <w:pStyle w:val="Zkladntext"/>
+      </w:pPr>
+      <w:r>
+        <w:t>Zvolil jsem datovou sadu</w:t>
+      </w:r>
+      <w:r>
+        <w:t xml:space="preserve"> ze stránky </w:t>
+      </w:r>
+      <w:r>
+        <w:rPr>
+          <w:b/>
+          <w:bCs/>
+        </w:rPr>
+        <w:t>Kaggle</w:t>
+      </w:r>
+      <w:r>
+        <w:t xml:space="preserve"> fiktivního online obchodu </w:t>
+      </w:r>
+      <w:r>
+        <w:rPr>
+          <w:b/>
+          <w:bCs/>
+        </w:rPr>
+        <w:t>EverMart Online</w:t>
+      </w:r>
+      <w:r>
+        <w:t>.</w:t>
+      </w:r>
+      <w:r>
+        <w:rPr>
+          <w:rStyle w:val="Znakapoznpodarou"/>
+        </w:rPr>
+        <w:footnoteReference w:id="4"/>
+      </w:r>
+    </w:p>
+    <w:p>
+      <w:pPr>
+        <w:pStyle w:val="Zkladntext"/>
+      </w:pPr>
+    </w:p>
+    <w:p>
+      <w:pPr>
+        <w:pStyle w:val="Zkladntext"/>
+      </w:pPr>
+      <w:r>
+        <w:t>Datová sada</w:t>
+      </w:r>
+      <w:r>
+        <w:t xml:space="preserve"> </w:t>
+      </w:r>
+      <w:r>
+        <w:t>ve formátu CSV</w:t>
+      </w:r>
+      <w:r>
+        <w:t xml:space="preserve"> </w:t>
+      </w:r>
+      <w:r>
+        <w:t>obsahuje data</w:t>
+      </w:r>
+      <w:r>
+        <w:t xml:space="preserve"> </w:t>
+      </w:r>
+      <w:r>
+        <w:t>o</w:t>
+      </w:r>
+      <w:r>
+        <w:t xml:space="preserve"> </w:t>
+      </w:r>
+      <w:r>
+        <w:t>zákaznících</w:t>
+      </w:r>
+      <w:r>
+        <w:t>, produktech</w:t>
+      </w:r>
+      <w:r>
+        <w:t xml:space="preserve"> a provedených transakcí</w:t>
+      </w:r>
+      <w:r>
+        <w:t>.</w:t>
+      </w:r>
+    </w:p>
+    <w:p>
+      <w:pPr>
+        <w:pStyle w:val="Zkladntext"/>
+        <w:numPr>
+          <w:ilvl w:val="0"/>
+          <w:numId w:val="9"/>
+        </w:numPr>
+        <w:ind w:left="284" w:hanging="284"/>
+      </w:pPr>
+      <w:r>
+        <w:t>Customers.csv</w:t>
+      </w:r>
+    </w:p>
+    <w:p>
+      <w:pPr>
+        <w:pStyle w:val="Zkladntext"/>
+        <w:numPr>
+          <w:ilvl w:val="0"/>
+          <w:numId w:val="9"/>
+        </w:numPr>
+        <w:ind w:left="284" w:hanging="284"/>
+      </w:pPr>
+      <w:r>
+        <w:t>Products.csv</w:t>
+      </w:r>
+    </w:p>
+    <w:p>
+      <w:pPr>
+        <w:pStyle w:val="Zkladntext"/>
+        <w:numPr>
+          <w:ilvl w:val="0"/>
+          <w:numId w:val="9"/>
+        </w:numPr>
+        <w:ind w:left="284" w:hanging="284"/>
+      </w:pPr>
+      <w:r>
+        <w:t>Transactions.csv</w:t>
+      </w:r>
+    </w:p>
+    <w:p>
+      <w:pPr>
+        <w:pStyle w:val="Zkladntext"/>
+      </w:pPr>
+    </w:p>
+    <w:p>
+      <w:pPr>
+        <w:pStyle w:val="Zkladntext"/>
+      </w:pPr>
+      <w:r>
+        <w:t xml:space="preserve">Transakce jsou duplicitně zapsána ve dvou souborech s mírně odlišnými </w:t>
+      </w:r>
+      <w:r>
+        <w:t>formáty</w:t>
+      </w:r>
+      <w:r>
+        <w:t xml:space="preserve"> (Transactions.csv</w:t>
+      </w:r>
+      <w:r>
+        <w:t>,</w:t>
+      </w:r>
+      <w:r>
+        <w:t xml:space="preserve"> </w:t>
+      </w:r>
+      <w:r>
+        <w:t>EverMart_Online_Transactions.xlsx</w:t>
+      </w:r>
+      <w:r>
+        <w:t>).</w:t>
+      </w:r>
+      <w:r>
+        <w:t xml:space="preserve"> </w:t>
+      </w:r>
+      <w:r>
+        <w:t xml:space="preserve">CSV formát je </w:t>
+      </w:r>
+      <w:r>
+        <w:t>vhodnější pro strojové zpracování</w:t>
+      </w:r>
+      <w:r>
+        <w:t xml:space="preserve">, a proto </w:t>
+      </w:r>
+      <w:r>
+        <w:t>nemá smysl</w:t>
+      </w:r>
+      <w:r>
+        <w:t xml:space="preserve"> </w:t>
+      </w:r>
+      <w:r>
+        <w:t xml:space="preserve">XLSX </w:t>
+      </w:r>
+      <w:r>
+        <w:t xml:space="preserve">soubor </w:t>
+      </w:r>
+      <w:r>
+        <w:t>zahrnovat.</w:t>
+      </w:r>
+    </w:p>
+    <w:p>
+      <w:pPr>
+        <w:pStyle w:val="Zkladntext"/>
+      </w:pPr>
+    </w:p>
+    <w:p>
+      <w:pPr>
+        <w:pStyle w:val="Zkladntext"/>
+        <w:rPr>
+          <w:lang w:eastAsia="cs-CZ"/>
+        </w:rPr>
+      </w:pPr>
+      <w:proofErr w:type="spellStart"/>
+      <w:r>
+        <w:rPr>
+          <w:lang w:eastAsia="cs-CZ"/>
+        </w:rPr>
+        <w:t>ProductID</w:t>
+      </w:r>
+      <w:proofErr w:type="spellEnd"/>
+      <w:r>
+        <w:rPr>
+          <w:lang w:eastAsia="cs-CZ"/>
+        </w:rPr>
+        <w:t>,</w:t>
+      </w:r>
+      <w:r>
+        <w:rPr>
+          <w:lang w:eastAsia="cs-CZ"/>
+        </w:rPr>
+        <w:t xml:space="preserve"> </w:t>
+      </w:r>
+      <w:proofErr w:type="spellStart"/>
+      <w:r>
+        <w:rPr>
+          <w:lang w:eastAsia="cs-CZ"/>
+        </w:rPr>
+        <w:t>ProductName</w:t>
+      </w:r>
+      <w:proofErr w:type="spellEnd"/>
+      <w:r>
+        <w:rPr>
+          <w:lang w:eastAsia="cs-CZ"/>
+        </w:rPr>
+        <w:t>,</w:t>
+      </w:r>
+      <w:r>
+        <w:rPr>
+          <w:lang w:eastAsia="cs-CZ"/>
+        </w:rPr>
+        <w:t xml:space="preserve"> </w:t>
+      </w:r>
+      <w:proofErr w:type="spellStart"/>
+      <w:r>
+        <w:rPr>
+          <w:lang w:eastAsia="cs-CZ"/>
+        </w:rPr>
+        <w:t>Category</w:t>
+      </w:r>
+      <w:proofErr w:type="spellEnd"/>
+      <w:r>
+        <w:rPr>
+          <w:lang w:eastAsia="cs-CZ"/>
+        </w:rPr>
+        <w:t>,</w:t>
+      </w:r>
+      <w:r>
+        <w:rPr>
+          <w:lang w:eastAsia="cs-CZ"/>
+        </w:rPr>
+        <w:t xml:space="preserve"> </w:t>
+      </w:r>
+      <w:proofErr w:type="spellStart"/>
+      <w:r>
+        <w:rPr>
+          <w:lang w:eastAsia="cs-CZ"/>
+        </w:rPr>
+        <w:t>Price</w:t>
+      </w:r>
+      <w:proofErr w:type="spellEnd"/>
+    </w:p>
+    <w:p>
+      <w:pPr>
+        <w:pStyle w:val="Zkladntext"/>
+        <w:rPr>
+          <w:lang w:eastAsia="cs-CZ"/>
+        </w:rPr>
+      </w:pPr>
+      <w:proofErr w:type="spellStart"/>
+      <w:r>
+        <w:rPr>
+          <w:lang w:eastAsia="cs-CZ"/>
+        </w:rPr>
+        <w:t>CustomerID</w:t>
+      </w:r>
+      <w:proofErr w:type="spellEnd"/>
+      <w:r>
+        <w:rPr>
+          <w:lang w:eastAsia="cs-CZ"/>
+        </w:rPr>
+        <w:t>,</w:t>
+      </w:r>
+      <w:r>
+        <w:rPr>
+          <w:lang w:eastAsia="cs-CZ"/>
+        </w:rPr>
+        <w:t xml:space="preserve"> </w:t>
+      </w:r>
+      <w:proofErr w:type="spellStart"/>
+      <w:r>
+        <w:rPr>
+          <w:lang w:eastAsia="cs-CZ"/>
+        </w:rPr>
+        <w:t>CustomerName</w:t>
+      </w:r>
+      <w:proofErr w:type="spellEnd"/>
+      <w:r>
+        <w:rPr>
+          <w:lang w:eastAsia="cs-CZ"/>
+        </w:rPr>
+        <w:t>,</w:t>
+      </w:r>
+      <w:r>
+        <w:rPr>
+          <w:lang w:eastAsia="cs-CZ"/>
+        </w:rPr>
+        <w:t xml:space="preserve"> </w:t>
+      </w:r>
+      <w:r>
+        <w:rPr>
+          <w:lang w:eastAsia="cs-CZ"/>
+        </w:rPr>
+        <w:t>Region,</w:t>
+      </w:r>
+      <w:r>
+        <w:rPr>
+          <w:lang w:eastAsia="cs-CZ"/>
+        </w:rPr>
+        <w:t xml:space="preserve"> </w:t>
+      </w:r>
+      <w:proofErr w:type="spellStart"/>
+      <w:r>
+        <w:rPr>
+          <w:lang w:eastAsia="cs-CZ"/>
+        </w:rPr>
+        <w:t>SignupDate</w:t>
+      </w:r>
+      <w:proofErr w:type="spellEnd"/>
+    </w:p>
+    <w:p>
+      <w:pPr>
+        <w:pStyle w:val="Zkladntext"/>
+        <w:rPr>
+          <w:lang w:eastAsia="cs-CZ"/>
+        </w:rPr>
+      </w:pPr>
+      <w:proofErr w:type="spellStart"/>
+      <w:r>
+        <w:rPr>
+          <w:lang w:eastAsia="cs-CZ"/>
+        </w:rPr>
+        <w:t>TransactionID</w:t>
+      </w:r>
+      <w:proofErr w:type="spellEnd"/>
+      <w:r>
+        <w:rPr>
+          <w:lang w:eastAsia="cs-CZ"/>
+        </w:rPr>
+        <w:t>,</w:t>
+      </w:r>
+      <w:r>
+        <w:rPr>
+          <w:lang w:eastAsia="cs-CZ"/>
+        </w:rPr>
+        <w:t xml:space="preserve"> </w:t>
+      </w:r>
+      <w:proofErr w:type="spellStart"/>
+      <w:r>
+        <w:rPr>
+          <w:lang w:eastAsia="cs-CZ"/>
+        </w:rPr>
+        <w:t>CustomerID</w:t>
+      </w:r>
+      <w:proofErr w:type="spellEnd"/>
+      <w:r>
+        <w:rPr>
+          <w:lang w:eastAsia="cs-CZ"/>
+        </w:rPr>
+        <w:t>,</w:t>
+      </w:r>
+      <w:r>
+        <w:rPr>
+          <w:lang w:eastAsia="cs-CZ"/>
+        </w:rPr>
+        <w:t xml:space="preserve"> </w:t>
+      </w:r>
+      <w:proofErr w:type="spellStart"/>
+      <w:r>
+        <w:rPr>
+          <w:lang w:eastAsia="cs-CZ"/>
+        </w:rPr>
+        <w:t>ProductID</w:t>
+      </w:r>
+      <w:proofErr w:type="spellEnd"/>
+      <w:r>
+        <w:rPr>
+          <w:lang w:eastAsia="cs-CZ"/>
+        </w:rPr>
+        <w:t>,</w:t>
+      </w:r>
+      <w:r>
+        <w:rPr>
+          <w:lang w:eastAsia="cs-CZ"/>
+        </w:rPr>
+        <w:t xml:space="preserve"> </w:t>
+      </w:r>
+      <w:proofErr w:type="spellStart"/>
+      <w:r>
+        <w:rPr>
+          <w:lang w:eastAsia="cs-CZ"/>
+        </w:rPr>
+        <w:t>TransactionDate</w:t>
+      </w:r>
+      <w:proofErr w:type="spellEnd"/>
+      <w:r>
+        <w:rPr>
+          <w:lang w:eastAsia="cs-CZ"/>
+        </w:rPr>
+        <w:t>,</w:t>
+      </w:r>
+      <w:r>
+        <w:rPr>
+          <w:lang w:eastAsia="cs-CZ"/>
+        </w:rPr>
+        <w:t xml:space="preserve"> </w:t>
+      </w:r>
+      <w:proofErr w:type="spellStart"/>
+      <w:r>
+        <w:rPr>
+          <w:lang w:eastAsia="cs-CZ"/>
+        </w:rPr>
+        <w:t>Quantity</w:t>
+      </w:r>
+      <w:proofErr w:type="spellEnd"/>
+      <w:r>
+        <w:rPr>
+          <w:lang w:eastAsia="cs-CZ"/>
+        </w:rPr>
+        <w:t>,</w:t>
+      </w:r>
+      <w:r>
+        <w:rPr>
+          <w:lang w:eastAsia="cs-CZ"/>
+        </w:rPr>
+        <w:t xml:space="preserve"> </w:t>
+      </w:r>
+      <w:proofErr w:type="spellStart"/>
+      <w:r>
+        <w:rPr>
+          <w:lang w:eastAsia="cs-CZ"/>
+        </w:rPr>
+        <w:t>TotalValue</w:t>
+      </w:r>
+      <w:proofErr w:type="spellEnd"/>
+      <w:r>
+        <w:rPr>
+          <w:lang w:eastAsia="cs-CZ"/>
+        </w:rPr>
+        <w:t>,</w:t>
+      </w:r>
+      <w:r>
+        <w:rPr>
+          <w:lang w:eastAsia="cs-CZ"/>
+        </w:rPr>
+        <w:t xml:space="preserve"> </w:t>
+      </w:r>
+      <w:proofErr w:type="spellStart"/>
+      <w:r>
+        <w:rPr>
+          <w:lang w:eastAsia="cs-CZ"/>
+        </w:rPr>
+        <w:t>Price</w:t>
+      </w:r>
+      <w:proofErr w:type="spellEnd"/>
+    </w:p>
+    <w:p>
+      <w:pPr>
+        <w:pStyle w:val="Zkladntext"/>
+      </w:pPr>
+    </w:p>
+    <w:p>
+      <w:pPr>
+        <w:pStyle w:val="Zkladntext"/>
+      </w:pPr>
+    </w:p>
+    <w:p>
+      <w:pPr>
+        <w:pStyle w:val="Zkladntext"/>
+      </w:pPr>
+      <w:r>
+        <w:br w:type="page"/>
+      </w:r>
+    </w:p>
+    <w:p>
+      <w:pPr>
+        <w:pStyle w:val="Zkladntext"/>
+      </w:pPr>
+      <w:hyperlink r:id="rId14" w:history="1">
+        <w:r>
+          <w:rPr>
+            <w:rStyle w:val="Hypertextovodkaz"/>
+          </w:rPr>
+          <w:t>https://viptrust.com/technologie/ostatni/ssas</w:t>
+        </w:r>
+      </w:hyperlink>
+    </w:p>
+    <w:p>
+      <w:pPr>
+        <w:pStyle w:val="Zkladntext"/>
+      </w:pPr>
+      <w:hyperlink r:id="rId15" w:history="1">
+        <w:r>
+          <w:rPr>
+            <w:rStyle w:val="Hypertextovodkaz"/>
+          </w:rPr>
+          <w:t>https://learn.microsoft.com/en-us/ssms/download-sql-server-management-studio-ssms?view=sql-server-ver16</w:t>
+        </w:r>
+      </w:hyperlink>
+    </w:p>
+    <w:p>
+      <w:pPr>
+        <w:pStyle w:val="Zkladntext"/>
+      </w:pPr>
+      <w:hyperlink r:id="rId16" w:history="1">
+        <w:r>
+          <w:rPr>
+            <w:rStyle w:val="Hypertextovodkaz"/>
+          </w:rPr>
+          <w:t>https://learn.microsoft.com/en-us/analysis-services/multidimensional-models/multidimensional-model-databases-ssas?view=asallproducts-allversions&amp;source=recommendations</w:t>
+        </w:r>
+      </w:hyperlink>
+    </w:p>
+    <w:p>
+      <w:pPr>
+        <w:pStyle w:val="Zkladntext"/>
+      </w:pPr>
+      <w:hyperlink r:id="rId17" w:history="1">
+        <w:r>
+          <w:rPr>
+            <w:rStyle w:val="Hypertextovodkaz"/>
+          </w:rPr>
+          <w:t>https://learn.microsoft.com/en-us/analysis-services/instances/install-windows/install-analysis-services?view=asallproducts-allversions</w:t>
+        </w:r>
+      </w:hyperlink>
+    </w:p>
+    <w:p>
+      <w:pPr>
+        <w:pStyle w:val="Zkladntext"/>
+      </w:pPr>
+      <w:hyperlink r:id="rId18" w:history="1">
+        <w:r>
+          <w:rPr>
+            <w:rStyle w:val="Hypertextovodkaz"/>
+          </w:rPr>
+          <w:t>https://marketplace.visualstudio.com/items?itemName=ProBITools.MicrosoftAnalysisServicesModelingProjects2022</w:t>
+        </w:r>
+      </w:hyperlink>
+    </w:p>
+    <w:p>
+      <w:pPr>
+        <w:pStyle w:val="Zkladntext"/>
+      </w:pPr>
     </w:p>
     <w:sectPr>
       <w:pgSz w:w="12240" w:h="15840"/>
@@ -662,6 +2333,447 @@
       </w:r>
     </w:p>
   </w:footnote>
+  <w:footnote w:id="1">
+    <w:p>
+      <w:pPr>
+        <w:pStyle w:val="Textpoznpodarou"/>
+      </w:pPr>
+      <w:r>
+        <w:rPr>
+          <w:rStyle w:val="Znakapoznpodarou"/>
+        </w:rPr>
+        <w:footnoteRef/>
+      </w:r>
+      <w:r>
+        <w:t xml:space="preserve"> </w:t>
+      </w:r>
+      <w:r>
+        <w:t xml:space="preserve">ERINSTELLATO-MS. Download SQL server management studio (SSMS). Microsoft Learn [online]. Available from: </w:t>
+      </w:r>
+      <w:hyperlink r:id="rId1" w:history="1">
+        <w:r>
+          <w:rPr>
+            <w:rStyle w:val="Hypertextovodkaz"/>
+          </w:rPr>
+          <w:t>https://learn.microsoft.com/en-us/ssms/download-sql-server-management-studio-ssms?view=sql-server-ver16</w:t>
+        </w:r>
+      </w:hyperlink>
+    </w:p>
+    <w:p>
+      <w:pPr>
+        <w:pStyle w:val="Textpoznpodarou"/>
+        <w:rPr>
+          <w:lang w:val="cs-CZ"/>
+        </w:rPr>
+      </w:pPr>
+    </w:p>
+  </w:footnote>
+  <w:footnote w:id="2">
+    <w:p>
+      <w:pPr>
+        <w:pStyle w:val="Textpoznpodarou"/>
+        <w:rPr>
+          <w:lang w:val="cs-CZ"/>
+        </w:rPr>
+      </w:pPr>
+      <w:r>
+        <w:rPr>
+          <w:rStyle w:val="Znakapoznpodarou"/>
+        </w:rPr>
+        <w:footnoteRef/>
+      </w:r>
+      <w:r>
+        <w:t xml:space="preserve"> </w:t>
+      </w:r>
+      <w:r>
+        <w:rPr>
+          <w:lang w:val="cs-CZ"/>
+        </w:rPr>
+        <w:t xml:space="preserve">IDE and </w:t>
+      </w:r>
+      <w:proofErr w:type="spellStart"/>
+      <w:r>
+        <w:rPr>
+          <w:lang w:val="cs-CZ"/>
+        </w:rPr>
+        <w:t>code</w:t>
+      </w:r>
+      <w:proofErr w:type="spellEnd"/>
+      <w:r>
+        <w:rPr>
+          <w:lang w:val="cs-CZ"/>
+        </w:rPr>
+        <w:t xml:space="preserve"> editor </w:t>
+      </w:r>
+      <w:proofErr w:type="spellStart"/>
+      <w:r>
+        <w:rPr>
+          <w:lang w:val="cs-CZ"/>
+        </w:rPr>
+        <w:t>for</w:t>
+      </w:r>
+      <w:proofErr w:type="spellEnd"/>
+      <w:r>
+        <w:rPr>
+          <w:lang w:val="cs-CZ"/>
+        </w:rPr>
+        <w:t xml:space="preserve"> software </w:t>
+      </w:r>
+      <w:proofErr w:type="spellStart"/>
+      <w:r>
+        <w:rPr>
+          <w:lang w:val="cs-CZ"/>
+        </w:rPr>
+        <w:t>developers</w:t>
+      </w:r>
+      <w:proofErr w:type="spellEnd"/>
+      <w:r>
+        <w:rPr>
+          <w:lang w:val="cs-CZ"/>
+        </w:rPr>
+        <w:t xml:space="preserve"> and </w:t>
+      </w:r>
+      <w:proofErr w:type="spellStart"/>
+      <w:r>
+        <w:rPr>
+          <w:lang w:val="cs-CZ"/>
+        </w:rPr>
+        <w:t>teams</w:t>
+      </w:r>
+      <w:proofErr w:type="spellEnd"/>
+      <w:r>
+        <w:rPr>
+          <w:lang w:val="cs-CZ"/>
+        </w:rPr>
+        <w:t xml:space="preserve">. </w:t>
+      </w:r>
+      <w:r>
+        <w:rPr>
+          <w:i/>
+          <w:iCs/>
+          <w:lang w:val="cs-CZ"/>
+        </w:rPr>
+        <w:t>Visual Studio</w:t>
+      </w:r>
+      <w:r>
+        <w:rPr>
+          <w:lang w:val="cs-CZ"/>
+        </w:rPr>
+        <w:t xml:space="preserve"> [online]. 14 </w:t>
+      </w:r>
+      <w:proofErr w:type="spellStart"/>
+      <w:r>
+        <w:rPr>
+          <w:lang w:val="cs-CZ"/>
+        </w:rPr>
+        <w:t>February</w:t>
+      </w:r>
+      <w:proofErr w:type="spellEnd"/>
+      <w:r>
+        <w:rPr>
+          <w:lang w:val="cs-CZ"/>
+        </w:rPr>
+        <w:t xml:space="preserve"> 2025. </w:t>
+      </w:r>
+      <w:proofErr w:type="spellStart"/>
+      <w:r>
+        <w:rPr>
+          <w:lang w:val="cs-CZ"/>
+        </w:rPr>
+        <w:t>Available</w:t>
+      </w:r>
+      <w:proofErr w:type="spellEnd"/>
+      <w:r>
+        <w:rPr>
+          <w:lang w:val="cs-CZ"/>
+        </w:rPr>
+        <w:t xml:space="preserve"> </w:t>
+      </w:r>
+      <w:proofErr w:type="spellStart"/>
+      <w:r>
+        <w:rPr>
+          <w:lang w:val="cs-CZ"/>
+        </w:rPr>
+        <w:t>from</w:t>
+      </w:r>
+      <w:proofErr w:type="spellEnd"/>
+      <w:r>
+        <w:rPr>
+          <w:lang w:val="cs-CZ"/>
+        </w:rPr>
+        <w:t xml:space="preserve">: </w:t>
+      </w:r>
+      <w:hyperlink r:id="rId2" w:history="1">
+        <w:r>
+          <w:rPr>
+            <w:rStyle w:val="Hypertextovodkaz"/>
+            <w:lang w:val="cs-CZ"/>
+          </w:rPr>
+          <w:t>https://visualstudio.microsoft.com/</w:t>
+        </w:r>
+      </w:hyperlink>
+    </w:p>
+  </w:footnote>
+  <w:footnote w:id="3">
+    <w:p>
+      <w:pPr>
+        <w:pStyle w:val="Textpoznpodarou"/>
+        <w:rPr>
+          <w:lang w:val="cs-CZ"/>
+        </w:rPr>
+      </w:pPr>
+      <w:r>
+        <w:rPr>
+          <w:rStyle w:val="Znakapoznpodarou"/>
+        </w:rPr>
+        <w:footnoteRef/>
+      </w:r>
+      <w:r>
+        <w:t xml:space="preserve"> </w:t>
+      </w:r>
+      <w:r>
+        <w:rPr>
+          <w:lang w:val="cs-CZ"/>
+        </w:rPr>
+        <w:t xml:space="preserve">RWESTMSFT. </w:t>
+      </w:r>
+      <w:proofErr w:type="spellStart"/>
+      <w:r>
+        <w:rPr>
+          <w:lang w:val="cs-CZ"/>
+        </w:rPr>
+        <w:t>Install</w:t>
+      </w:r>
+      <w:proofErr w:type="spellEnd"/>
+      <w:r>
+        <w:rPr>
+          <w:lang w:val="cs-CZ"/>
+        </w:rPr>
+        <w:t xml:space="preserve"> </w:t>
+      </w:r>
+      <w:proofErr w:type="spellStart"/>
+      <w:r>
+        <w:rPr>
+          <w:lang w:val="cs-CZ"/>
+        </w:rPr>
+        <w:t>using</w:t>
+      </w:r>
+      <w:proofErr w:type="spellEnd"/>
+      <w:r>
+        <w:rPr>
+          <w:lang w:val="cs-CZ"/>
+        </w:rPr>
+        <w:t xml:space="preserve"> </w:t>
+      </w:r>
+      <w:proofErr w:type="spellStart"/>
+      <w:r>
+        <w:rPr>
+          <w:lang w:val="cs-CZ"/>
+        </w:rPr>
+        <w:t>graphical</w:t>
+      </w:r>
+      <w:proofErr w:type="spellEnd"/>
+      <w:r>
+        <w:rPr>
+          <w:lang w:val="cs-CZ"/>
+        </w:rPr>
+        <w:t xml:space="preserve"> user interface – SQL server.</w:t>
+      </w:r>
+      <w:r>
+        <w:rPr>
+          <w:i/>
+          <w:iCs/>
+          <w:lang w:val="cs-CZ"/>
+        </w:rPr>
+        <w:t xml:space="preserve"> Microsoft </w:t>
+      </w:r>
+      <w:proofErr w:type="spellStart"/>
+      <w:r>
+        <w:rPr>
+          <w:i/>
+          <w:iCs/>
+          <w:lang w:val="cs-CZ"/>
+        </w:rPr>
+        <w:t>Learn</w:t>
+      </w:r>
+      <w:proofErr w:type="spellEnd"/>
+      <w:r>
+        <w:rPr>
+          <w:lang w:val="cs-CZ"/>
+        </w:rPr>
+        <w:t xml:space="preserve"> [online. </w:t>
+      </w:r>
+      <w:proofErr w:type="spellStart"/>
+      <w:r>
+        <w:rPr>
+          <w:lang w:val="cs-CZ"/>
+        </w:rPr>
+        <w:t>Available</w:t>
+      </w:r>
+      <w:proofErr w:type="spellEnd"/>
+      <w:r>
+        <w:rPr>
+          <w:lang w:val="cs-CZ"/>
+        </w:rPr>
+        <w:t xml:space="preserve"> </w:t>
+      </w:r>
+      <w:proofErr w:type="spellStart"/>
+      <w:r>
+        <w:rPr>
+          <w:lang w:val="cs-CZ"/>
+        </w:rPr>
+        <w:t>from</w:t>
+      </w:r>
+      <w:proofErr w:type="spellEnd"/>
+      <w:r>
+        <w:rPr>
+          <w:lang w:val="cs-CZ"/>
+        </w:rPr>
+        <w:t xml:space="preserve">: </w:t>
+      </w:r>
+      <w:hyperlink r:id="rId3" w:history="1">
+        <w:r>
+          <w:rPr>
+            <w:rStyle w:val="Hypertextovodkaz"/>
+            <w:lang w:val="cs-CZ"/>
+          </w:rPr>
+          <w:t>https://learn.microsoft.com/en-us/sql/database-engine/install-windows/install-sql-server-from-the-installation-wizard-setup?view=sql-server-ver16</w:t>
+        </w:r>
+      </w:hyperlink>
+    </w:p>
+  </w:footnote>
+  <w:footnote w:id="4">
+    <w:p>
+      <w:pPr>
+        <w:pStyle w:val="Textpoznpodarou"/>
+        <w:rPr>
+          <w:lang w:val="cs-CZ"/>
+        </w:rPr>
+      </w:pPr>
+      <w:r>
+        <w:rPr>
+          <w:rStyle w:val="Znakapoznpodarou"/>
+        </w:rPr>
+        <w:footnoteRef/>
+      </w:r>
+      <w:r>
+        <w:t xml:space="preserve"> </w:t>
+      </w:r>
+      <w:r>
+        <w:rPr>
+          <w:lang w:val="cs-CZ"/>
+        </w:rPr>
+        <w:t xml:space="preserve">WAMBLES, </w:t>
+      </w:r>
+      <w:proofErr w:type="spellStart"/>
+      <w:r>
+        <w:rPr>
+          <w:lang w:val="cs-CZ"/>
+        </w:rPr>
+        <w:t>Chad</w:t>
+      </w:r>
+      <w:proofErr w:type="spellEnd"/>
+      <w:r>
+        <w:rPr>
+          <w:lang w:val="cs-CZ"/>
+        </w:rPr>
+        <w:t xml:space="preserve">. </w:t>
+      </w:r>
+      <w:proofErr w:type="spellStart"/>
+      <w:r>
+        <w:rPr>
+          <w:lang w:val="cs-CZ"/>
+        </w:rPr>
+        <w:t>ECommerce</w:t>
+      </w:r>
+      <w:proofErr w:type="spellEnd"/>
+      <w:r>
+        <w:rPr>
+          <w:lang w:val="cs-CZ"/>
+        </w:rPr>
+        <w:t xml:space="preserve"> </w:t>
+      </w:r>
+      <w:proofErr w:type="spellStart"/>
+      <w:r>
+        <w:rPr>
+          <w:lang w:val="cs-CZ"/>
+        </w:rPr>
+        <w:t>transactions</w:t>
+      </w:r>
+      <w:proofErr w:type="spellEnd"/>
+      <w:r>
+        <w:rPr>
+          <w:lang w:val="cs-CZ"/>
+        </w:rPr>
+        <w:t xml:space="preserve">. </w:t>
+      </w:r>
+      <w:r>
+        <w:rPr>
+          <w:i/>
+          <w:iCs/>
+          <w:lang w:val="cs-CZ"/>
+        </w:rPr>
+        <w:t>Kaggle</w:t>
+      </w:r>
+      <w:r>
+        <w:rPr>
+          <w:lang w:val="cs-CZ"/>
+        </w:rPr>
+        <w:t xml:space="preserve"> [online]. 3 </w:t>
+      </w:r>
+      <w:proofErr w:type="spellStart"/>
+      <w:r>
+        <w:rPr>
+          <w:lang w:val="cs-CZ"/>
+        </w:rPr>
+        <w:t>January</w:t>
+      </w:r>
+      <w:proofErr w:type="spellEnd"/>
+      <w:r>
+        <w:rPr>
+          <w:lang w:val="cs-CZ"/>
+        </w:rPr>
+        <w:t xml:space="preserve"> 2025. </w:t>
+      </w:r>
+      <w:proofErr w:type="spellStart"/>
+      <w:r>
+        <w:rPr>
+          <w:lang w:val="cs-CZ"/>
+        </w:rPr>
+        <w:t>Available</w:t>
+      </w:r>
+      <w:proofErr w:type="spellEnd"/>
+      <w:r>
+        <w:rPr>
+          <w:lang w:val="cs-CZ"/>
+        </w:rPr>
+        <w:t xml:space="preserve"> </w:t>
+      </w:r>
+      <w:proofErr w:type="spellStart"/>
+      <w:r>
+        <w:rPr>
+          <w:lang w:val="cs-CZ"/>
+        </w:rPr>
+        <w:t>from</w:t>
+      </w:r>
+      <w:proofErr w:type="spellEnd"/>
+      <w:r>
+        <w:rPr>
+          <w:lang w:val="cs-CZ"/>
+        </w:rPr>
+        <w:t xml:space="preserve">: </w:t>
+      </w:r>
+      <w:hyperlink r:id="rId4" w:history="1">
+        <w:r>
+          <w:rPr>
+            <w:rStyle w:val="Hypertextovodkaz"/>
+            <w:lang w:val="cs-CZ"/>
+          </w:rPr>
+          <w:t>https://www.kaggle.com/datasets/chadwambles/ecommerce-transactions</w:t>
+        </w:r>
+      </w:hyperlink>
+    </w:p>
+  </w:footnote>
 </w:footnotes>
 </file>
 
@@ -869,6 +2981,447 @@
     </w:lvl>
   </w:abstractNum>
   <w:abstractNum w:abstractNumId="2" w15:restartNumberingAfterBreak="0">
+    <w:nsid w:val="3189051C"/>
+    <w:multiLevelType w:val="hybridMultilevel"/>
+    <w:tmpl w:val="7BCE1B3E"/>
+    <w:lvl w:ilvl="0" w:tplc="0405000F">
+      <w:start w:val="1"/>
+      <w:numFmt w:val="decimal"/>
+      <w:lvlText w:val="%1."/>
+      <w:lvlJc w:val="left"/>
+      <w:pPr>
+        <w:ind w:left="720" w:hanging="360"/>
+      </w:pPr>
+    </w:lvl>
+    <w:lvl w:ilvl="1" w:tplc="04050019">
+      <w:start w:val="1"/>
+      <w:numFmt w:val="lowerLetter"/>
+      <w:lvlText w:val="%2."/>
+      <w:lvlJc w:val="left"/>
+      <w:pPr>
+        <w:ind w:left="1440" w:hanging="360"/>
+      </w:pPr>
+    </w:lvl>
+    <w:lvl w:ilvl="2" w:tplc="0405001B" w:tentative="1">
+      <w:start w:val="1"/>
+      <w:numFmt w:val="lowerRoman"/>
+      <w:lvlText w:val="%3."/>
+      <w:lvlJc w:val="right"/>
+      <w:pPr>
+        <w:ind w:left="2160" w:hanging="180"/>
+      </w:pPr>
+    </w:lvl>
+    <w:lvl w:ilvl="3" w:tplc="0405000F" w:tentative="1">
+      <w:start w:val="1"/>
+      <w:numFmt w:val="decimal"/>
+      <w:lvlText w:val="%4."/>
+      <w:lvlJc w:val="left"/>
+      <w:pPr>
+        <w:ind w:left="2880" w:hanging="360"/>
+      </w:pPr>
+    </w:lvl>
+    <w:lvl w:ilvl="4" w:tplc="04050019" w:tentative="1">
+      <w:start w:val="1"/>
+      <w:numFmt w:val="lowerLetter"/>
+      <w:lvlText w:val="%5."/>
+      <w:lvlJc w:val="left"/>
+      <w:pPr>
+        <w:ind w:left="3600" w:hanging="360"/>
+      </w:pPr>
+    </w:lvl>
+    <w:lvl w:ilvl="5" w:tplc="0405001B" w:tentative="1">
+      <w:start w:val="1"/>
+      <w:numFmt w:val="lowerRoman"/>
+      <w:lvlText w:val="%6."/>
+      <w:lvlJc w:val="right"/>
+      <w:pPr>
+        <w:ind w:left="4320" w:hanging="180"/>
+      </w:pPr>
+    </w:lvl>
+    <w:lvl w:ilvl="6" w:tplc="0405000F" w:tentative="1">
+      <w:start w:val="1"/>
+      <w:numFmt w:val="decimal"/>
+      <w:lvlText w:val="%7."/>
+      <w:lvlJc w:val="left"/>
+      <w:pPr>
+        <w:ind w:left="5040" w:hanging="360"/>
+      </w:pPr>
+    </w:lvl>
+    <w:lvl w:ilvl="7" w:tplc="04050019" w:tentative="1">
+      <w:start w:val="1"/>
+      <w:numFmt w:val="lowerLetter"/>
+      <w:lvlText w:val="%8."/>
+      <w:lvlJc w:val="left"/>
+      <w:pPr>
+        <w:ind w:left="5760" w:hanging="360"/>
+      </w:pPr>
+    </w:lvl>
+    <w:lvl w:ilvl="8" w:tplc="0405001B" w:tentative="1">
+      <w:start w:val="1"/>
+      <w:numFmt w:val="lowerRoman"/>
+      <w:lvlText w:val="%9."/>
+      <w:lvlJc w:val="right"/>
+      <w:pPr>
+        <w:ind w:left="6480" w:hanging="180"/>
+      </w:pPr>
+    </w:lvl>
+  </w:abstractNum>
+  <w:abstractNum w:abstractNumId="3" w15:restartNumberingAfterBreak="0">
+    <w:nsid w:val="3C106FA7"/>
+    <w:multiLevelType w:val="hybridMultilevel"/>
+    <w:tmpl w:val="4C84BAC4"/>
+    <w:lvl w:ilvl="0" w:tplc="9A6E197C">
+      <w:start w:val="1"/>
+      <w:numFmt w:val="decimal"/>
+      <w:lvlText w:val="%1."/>
+      <w:lvlJc w:val="left"/>
+      <w:pPr>
+        <w:ind w:left="720" w:hanging="360"/>
+      </w:pPr>
+      <w:rPr>
+        <w:rFonts w:hint="default"/>
+        <w:b w:val="0"/>
+        <w:bCs w:val="0"/>
+      </w:rPr>
+    </w:lvl>
+    <w:lvl w:ilvl="1" w:tplc="04050019" w:tentative="1">
+      <w:start w:val="1"/>
+      <w:numFmt w:val="lowerLetter"/>
+      <w:lvlText w:val="%2."/>
+      <w:lvlJc w:val="left"/>
+      <w:pPr>
+        <w:ind w:left="1440" w:hanging="360"/>
+      </w:pPr>
+    </w:lvl>
+    <w:lvl w:ilvl="2" w:tplc="0405001B" w:tentative="1">
+      <w:start w:val="1"/>
+      <w:numFmt w:val="lowerRoman"/>
+      <w:lvlText w:val="%3."/>
+      <w:lvlJc w:val="right"/>
+      <w:pPr>
+        <w:ind w:left="2160" w:hanging="180"/>
+      </w:pPr>
+    </w:lvl>
+    <w:lvl w:ilvl="3" w:tplc="0405000F" w:tentative="1">
+      <w:start w:val="1"/>
+      <w:numFmt w:val="decimal"/>
+      <w:lvlText w:val="%4."/>
+      <w:lvlJc w:val="left"/>
+      <w:pPr>
+        <w:ind w:left="2880" w:hanging="360"/>
+      </w:pPr>
+    </w:lvl>
+    <w:lvl w:ilvl="4" w:tplc="04050019" w:tentative="1">
+      <w:start w:val="1"/>
+      <w:numFmt w:val="lowerLetter"/>
+      <w:lvlText w:val="%5."/>
+      <w:lvlJc w:val="left"/>
+      <w:pPr>
+        <w:ind w:left="3600" w:hanging="360"/>
+      </w:pPr>
+    </w:lvl>
+    <w:lvl w:ilvl="5" w:tplc="0405001B" w:tentative="1">
+      <w:start w:val="1"/>
+      <w:numFmt w:val="lowerRoman"/>
+      <w:lvlText w:val="%6."/>
+      <w:lvlJc w:val="right"/>
+      <w:pPr>
+        <w:ind w:left="4320" w:hanging="180"/>
+      </w:pPr>
+    </w:lvl>
+    <w:lvl w:ilvl="6" w:tplc="0405000F" w:tentative="1">
+      <w:start w:val="1"/>
+      <w:numFmt w:val="decimal"/>
+      <w:lvlText w:val="%7."/>
+      <w:lvlJc w:val="left"/>
+      <w:pPr>
+        <w:ind w:left="5040" w:hanging="360"/>
+      </w:pPr>
+    </w:lvl>
+    <w:lvl w:ilvl="7" w:tplc="04050019" w:tentative="1">
+      <w:start w:val="1"/>
+      <w:numFmt w:val="lowerLetter"/>
+      <w:lvlText w:val="%8."/>
+      <w:lvlJc w:val="left"/>
+      <w:pPr>
+        <w:ind w:left="5760" w:hanging="360"/>
+      </w:pPr>
+    </w:lvl>
+    <w:lvl w:ilvl="8" w:tplc="0405001B" w:tentative="1">
+      <w:start w:val="1"/>
+      <w:numFmt w:val="lowerRoman"/>
+      <w:lvlText w:val="%9."/>
+      <w:lvlJc w:val="right"/>
+      <w:pPr>
+        <w:ind w:left="6480" w:hanging="180"/>
+      </w:pPr>
+    </w:lvl>
+  </w:abstractNum>
+  <w:abstractNum w:abstractNumId="4" w15:restartNumberingAfterBreak="0">
+    <w:nsid w:val="5B552424"/>
+    <w:multiLevelType w:val="hybridMultilevel"/>
+    <w:tmpl w:val="F8F2FAF2"/>
+    <w:lvl w:ilvl="0" w:tplc="0405000F">
+      <w:start w:val="1"/>
+      <w:numFmt w:val="decimal"/>
+      <w:lvlText w:val="%1."/>
+      <w:lvlJc w:val="left"/>
+      <w:pPr>
+        <w:ind w:left="720" w:hanging="360"/>
+      </w:pPr>
+      <w:rPr>
+        <w:rFonts w:hint="default"/>
+      </w:rPr>
+    </w:lvl>
+    <w:lvl w:ilvl="1" w:tplc="04050019" w:tentative="1">
+      <w:start w:val="1"/>
+      <w:numFmt w:val="lowerLetter"/>
+      <w:lvlText w:val="%2."/>
+      <w:lvlJc w:val="left"/>
+      <w:pPr>
+        <w:ind w:left="1440" w:hanging="360"/>
+      </w:pPr>
+    </w:lvl>
+    <w:lvl w:ilvl="2" w:tplc="0405001B" w:tentative="1">
+      <w:start w:val="1"/>
+      <w:numFmt w:val="lowerRoman"/>
+      <w:lvlText w:val="%3."/>
+      <w:lvlJc w:val="right"/>
+      <w:pPr>
+        <w:ind w:left="2160" w:hanging="180"/>
+      </w:pPr>
+    </w:lvl>
+    <w:lvl w:ilvl="3" w:tplc="0405000F" w:tentative="1">
+      <w:start w:val="1"/>
+      <w:numFmt w:val="decimal"/>
+      <w:lvlText w:val="%4."/>
+      <w:lvlJc w:val="left"/>
+      <w:pPr>
+        <w:ind w:left="2880" w:hanging="360"/>
+      </w:pPr>
+    </w:lvl>
+    <w:lvl w:ilvl="4" w:tplc="04050019" w:tentative="1">
+      <w:start w:val="1"/>
+      <w:numFmt w:val="lowerLetter"/>
+      <w:lvlText w:val="%5."/>
+      <w:lvlJc w:val="left"/>
+      <w:pPr>
+        <w:ind w:left="3600" w:hanging="360"/>
+      </w:pPr>
+    </w:lvl>
+    <w:lvl w:ilvl="5" w:tplc="0405001B" w:tentative="1">
+      <w:start w:val="1"/>
+      <w:numFmt w:val="lowerRoman"/>
+      <w:lvlText w:val="%6."/>
+      <w:lvlJc w:val="right"/>
+      <w:pPr>
+        <w:ind w:left="4320" w:hanging="180"/>
+      </w:pPr>
+    </w:lvl>
+    <w:lvl w:ilvl="6" w:tplc="0405000F" w:tentative="1">
+      <w:start w:val="1"/>
+      <w:numFmt w:val="decimal"/>
+      <w:lvlText w:val="%7."/>
+      <w:lvlJc w:val="left"/>
+      <w:pPr>
+        <w:ind w:left="5040" w:hanging="360"/>
+      </w:pPr>
+    </w:lvl>
+    <w:lvl w:ilvl="7" w:tplc="04050019" w:tentative="1">
+      <w:start w:val="1"/>
+      <w:numFmt w:val="lowerLetter"/>
+      <w:lvlText w:val="%8."/>
+      <w:lvlJc w:val="left"/>
+      <w:pPr>
+        <w:ind w:left="5760" w:hanging="360"/>
+      </w:pPr>
+    </w:lvl>
+    <w:lvl w:ilvl="8" w:tplc="0405001B" w:tentative="1">
+      <w:start w:val="1"/>
+      <w:numFmt w:val="lowerRoman"/>
+      <w:lvlText w:val="%9."/>
+      <w:lvlJc w:val="right"/>
+      <w:pPr>
+        <w:ind w:left="6480" w:hanging="180"/>
+      </w:pPr>
+    </w:lvl>
+  </w:abstractNum>
+  <w:abstractNum w:abstractNumId="5" w15:restartNumberingAfterBreak="0">
+    <w:nsid w:val="5EF40209"/>
+    <w:multiLevelType w:val="hybridMultilevel"/>
+    <w:tmpl w:val="98DC9CE2"/>
+    <w:lvl w:ilvl="0" w:tplc="0405000F">
+      <w:start w:val="1"/>
+      <w:numFmt w:val="decimal"/>
+      <w:lvlText w:val="%1."/>
+      <w:lvlJc w:val="left"/>
+      <w:pPr>
+        <w:ind w:left="720" w:hanging="360"/>
+      </w:pPr>
+    </w:lvl>
+    <w:lvl w:ilvl="1" w:tplc="04050019" w:tentative="1">
+      <w:start w:val="1"/>
+      <w:numFmt w:val="lowerLetter"/>
+      <w:lvlText w:val="%2."/>
+      <w:lvlJc w:val="left"/>
+      <w:pPr>
+        <w:ind w:left="1440" w:hanging="360"/>
+      </w:pPr>
+    </w:lvl>
+    <w:lvl w:ilvl="2" w:tplc="0405001B" w:tentative="1">
+      <w:start w:val="1"/>
+      <w:numFmt w:val="lowerRoman"/>
+      <w:lvlText w:val="%3."/>
+      <w:lvlJc w:val="right"/>
+      <w:pPr>
+        <w:ind w:left="2160" w:hanging="180"/>
+      </w:pPr>
+    </w:lvl>
+    <w:lvl w:ilvl="3" w:tplc="0405000F" w:tentative="1">
+      <w:start w:val="1"/>
+      <w:numFmt w:val="decimal"/>
+      <w:lvlText w:val="%4."/>
+      <w:lvlJc w:val="left"/>
+      <w:pPr>
+        <w:ind w:left="2880" w:hanging="360"/>
+      </w:pPr>
+    </w:lvl>
+    <w:lvl w:ilvl="4" w:tplc="04050019" w:tentative="1">
+      <w:start w:val="1"/>
+      <w:numFmt w:val="lowerLetter"/>
+      <w:lvlText w:val="%5."/>
+      <w:lvlJc w:val="left"/>
+      <w:pPr>
+        <w:ind w:left="3600" w:hanging="360"/>
+      </w:pPr>
+    </w:lvl>
+    <w:lvl w:ilvl="5" w:tplc="0405001B" w:tentative="1">
+      <w:start w:val="1"/>
+      <w:numFmt w:val="lowerRoman"/>
+      <w:lvlText w:val="%6."/>
+      <w:lvlJc w:val="right"/>
+      <w:pPr>
+        <w:ind w:left="4320" w:hanging="180"/>
+      </w:pPr>
+    </w:lvl>
+    <w:lvl w:ilvl="6" w:tplc="0405000F" w:tentative="1">
+      <w:start w:val="1"/>
+      <w:numFmt w:val="decimal"/>
+      <w:lvlText w:val="%7."/>
+      <w:lvlJc w:val="left"/>
+      <w:pPr>
+        <w:ind w:left="5040" w:hanging="360"/>
+      </w:pPr>
+    </w:lvl>
+    <w:lvl w:ilvl="7" w:tplc="04050019" w:tentative="1">
+      <w:start w:val="1"/>
+      <w:numFmt w:val="lowerLetter"/>
+      <w:lvlText w:val="%8."/>
+      <w:lvlJc w:val="left"/>
+      <w:pPr>
+        <w:ind w:left="5760" w:hanging="360"/>
+      </w:pPr>
+    </w:lvl>
+    <w:lvl w:ilvl="8" w:tplc="0405001B" w:tentative="1">
+      <w:start w:val="1"/>
+      <w:numFmt w:val="lowerRoman"/>
+      <w:lvlText w:val="%9."/>
+      <w:lvlJc w:val="right"/>
+      <w:pPr>
+        <w:ind w:left="6480" w:hanging="180"/>
+      </w:pPr>
+    </w:lvl>
+  </w:abstractNum>
+  <w:abstractNum w:abstractNumId="6" w15:restartNumberingAfterBreak="0">
+    <w:nsid w:val="6AF63730"/>
+    <w:multiLevelType w:val="hybridMultilevel"/>
+    <w:tmpl w:val="69F8B534"/>
+    <w:lvl w:ilvl="0" w:tplc="04050001">
+      <w:start w:val="1"/>
+      <w:numFmt w:val="bullet"/>
+      <w:lvlText w:val=""/>
+      <w:lvlJc w:val="left"/>
+      <w:pPr>
+        <w:ind w:left="720" w:hanging="360"/>
+      </w:pPr>
+      <w:rPr>
+        <w:rFonts w:ascii="Symbol" w:hAnsi="Symbol" w:hint="default"/>
+      </w:rPr>
+    </w:lvl>
+    <w:lvl w:ilvl="1" w:tplc="FFFFFFFF">
+      <w:start w:val="1"/>
+      <w:numFmt w:val="lowerLetter"/>
+      <w:lvlText w:val="%2."/>
+      <w:lvlJc w:val="left"/>
+      <w:pPr>
+        <w:ind w:left="1440" w:hanging="360"/>
+      </w:pPr>
+    </w:lvl>
+    <w:lvl w:ilvl="2" w:tplc="FFFFFFFF" w:tentative="1">
+      <w:start w:val="1"/>
+      <w:numFmt w:val="lowerRoman"/>
+      <w:lvlText w:val="%3."/>
+      <w:lvlJc w:val="right"/>
+      <w:pPr>
+        <w:ind w:left="2160" w:hanging="180"/>
+      </w:pPr>
+    </w:lvl>
+    <w:lvl w:ilvl="3" w:tplc="FFFFFFFF" w:tentative="1">
+      <w:start w:val="1"/>
+      <w:numFmt w:val="decimal"/>
+      <w:lvlText w:val="%4."/>
+      <w:lvlJc w:val="left"/>
+      <w:pPr>
+        <w:ind w:left="2880" w:hanging="360"/>
+      </w:pPr>
+    </w:lvl>
+    <w:lvl w:ilvl="4" w:tplc="FFFFFFFF" w:tentative="1">
+      <w:start w:val="1"/>
+      <w:numFmt w:val="lowerLetter"/>
+      <w:lvlText w:val="%5."/>
+      <w:lvlJc w:val="left"/>
+      <w:pPr>
+        <w:ind w:left="3600" w:hanging="360"/>
+      </w:pPr>
+    </w:lvl>
+    <w:lvl w:ilvl="5" w:tplc="FFFFFFFF" w:tentative="1">
+      <w:start w:val="1"/>
+      <w:numFmt w:val="lowerRoman"/>
+      <w:lvlText w:val="%6."/>
+      <w:lvlJc w:val="right"/>
+      <w:pPr>
+        <w:ind w:left="4320" w:hanging="180"/>
+      </w:pPr>
+    </w:lvl>
+    <w:lvl w:ilvl="6" w:tplc="FFFFFFFF" w:tentative="1">
+      <w:start w:val="1"/>
+      <w:numFmt w:val="decimal"/>
+      <w:lvlText w:val="%7."/>
+      <w:lvlJc w:val="left"/>
+      <w:pPr>
+        <w:ind w:left="5040" w:hanging="360"/>
+      </w:pPr>
+    </w:lvl>
+    <w:lvl w:ilvl="7" w:tplc="FFFFFFFF" w:tentative="1">
+      <w:start w:val="1"/>
+      <w:numFmt w:val="lowerLetter"/>
+      <w:lvlText w:val="%8."/>
+      <w:lvlJc w:val="left"/>
+      <w:pPr>
+        <w:ind w:left="5760" w:hanging="360"/>
+      </w:pPr>
+    </w:lvl>
+    <w:lvl w:ilvl="8" w:tplc="FFFFFFFF" w:tentative="1">
+      <w:start w:val="1"/>
+      <w:numFmt w:val="lowerRoman"/>
+      <w:lvlText w:val="%9."/>
+      <w:lvlJc w:val="right"/>
+      <w:pPr>
+        <w:ind w:left="6480" w:hanging="180"/>
+      </w:pPr>
+    </w:lvl>
+  </w:abstractNum>
+  <w:abstractNum w:abstractNumId="7" w15:restartNumberingAfterBreak="0">
     <w:nsid w:val="7A0F5B4D"/>
     <w:multiLevelType w:val="hybridMultilevel"/>
     <w:tmpl w:val="A4F0285A"/>
@@ -954,7 +3507,7 @@
       </w:pPr>
     </w:lvl>
   </w:abstractNum>
-  <w:abstractNum w:abstractNumId="3" w15:restartNumberingAfterBreak="0">
+  <w:abstractNum w:abstractNumId="8" w15:restartNumberingAfterBreak="0">
     <w:nsid w:val="7E4F6C40"/>
     <w:multiLevelType w:val="hybridMultilevel"/>
     <w:tmpl w:val="8C9CB928"/>
@@ -1050,10 +3603,25 @@
     <w:abstractNumId w:val="0"/>
   </w:num>
   <w:num w:numId="3" w16cid:durableId="1514765101">
+    <w:abstractNumId w:val="7"/>
+  </w:num>
+  <w:num w:numId="4" w16cid:durableId="1413310675">
+    <w:abstractNumId w:val="8"/>
+  </w:num>
+  <w:num w:numId="5" w16cid:durableId="292756531">
+    <w:abstractNumId w:val="4"/>
+  </w:num>
+  <w:num w:numId="6" w16cid:durableId="1403527700">
+    <w:abstractNumId w:val="3"/>
+  </w:num>
+  <w:num w:numId="7" w16cid:durableId="1821386860">
+    <w:abstractNumId w:val="5"/>
+  </w:num>
+  <w:num w:numId="8" w16cid:durableId="1925333704">
     <w:abstractNumId w:val="2"/>
   </w:num>
-  <w:num w:numId="4" w16cid:durableId="1413310675">
-    <w:abstractNumId w:val="3"/>
+  <w:num w:numId="9" w16cid:durableId="2105225486">
+    <w:abstractNumId w:val="6"/>
   </w:num>
 </w:numbering>
 </file>
@@ -1489,11 +4057,10 @@
     <w:link w:val="Nadpis2Char"/>
     <w:uiPriority w:val="1"/>
     <w:qFormat/>
-    <w:rsid w:val="005C23C6"/>
+    <w:rsid w:val="00F57BD7"/>
     <w:pPr>
-      <w:spacing w:before="720" w:after="520" w:line="480" w:lineRule="auto"/>
+      <w:spacing w:before="520" w:line="480" w:lineRule="auto"/>
       <w:contextualSpacing/>
-      <w:jc w:val="center"/>
       <w:outlineLvl w:val="1"/>
     </w:pPr>
     <w:rPr>
@@ -1558,7 +4125,6 @@
   <w:style w:type="character" w:default="1" w:styleId="Standardnpsmoodstavce">
     <w:name w:val="Default Paragraph Font"/>
     <w:uiPriority w:val="1"/>
-    <w:semiHidden/>
     <w:unhideWhenUsed/>
   </w:style>
   <w:style w:type="table" w:default="1" w:styleId="Normlntabulka">
@@ -1601,7 +4167,7 @@
     <w:basedOn w:val="Standardnpsmoodstavce"/>
     <w:link w:val="Nadpis2"/>
     <w:uiPriority w:val="1"/>
-    <w:rsid w:val="005C23C6"/>
+    <w:rsid w:val="00F57BD7"/>
     <w:rPr>
       <w:rFonts w:ascii="Lato-Regular" w:eastAsiaTheme="majorEastAsia" w:hAnsi="Lato-Regular" w:cstheme="majorBidi"/>
       <w:b/>
@@ -2196,6 +4762,46 @@
     <w:rPr>
       <w:i/>
       <w:iCs/>
+    </w:rPr>
+  </w:style>
+  <w:style w:type="paragraph" w:styleId="Textpoznpodarou">
+    <w:name w:val="footnote text"/>
+    <w:basedOn w:val="Normln"/>
+    <w:link w:val="TextpoznpodarouChar"/>
+    <w:uiPriority w:val="99"/>
+    <w:semiHidden/>
+    <w:unhideWhenUsed/>
+    <w:rsid w:val="001455EE"/>
+    <w:pPr>
+      <w:spacing w:after="0" w:line="240" w:lineRule="auto"/>
+    </w:pPr>
+    <w:rPr>
+      <w:sz w:val="20"/>
+      <w:szCs w:val="20"/>
+    </w:rPr>
+  </w:style>
+  <w:style w:type="character" w:customStyle="1" w:styleId="TextpoznpodarouChar">
+    <w:name w:val="Text pozn. pod čarou Char"/>
+    <w:basedOn w:val="Standardnpsmoodstavce"/>
+    <w:link w:val="Textpoznpodarou"/>
+    <w:uiPriority w:val="99"/>
+    <w:semiHidden/>
+    <w:rsid w:val="001455EE"/>
+    <w:rPr>
+      <w:rFonts w:ascii="Times New Roman" w:hAnsi="Times New Roman" w:cs="Times New Roman"/>
+      <w:sz w:val="20"/>
+      <w:szCs w:val="20"/>
+    </w:rPr>
+  </w:style>
+  <w:style w:type="character" w:styleId="Znakapoznpodarou">
+    <w:name w:val="footnote reference"/>
+    <w:basedOn w:val="Standardnpsmoodstavce"/>
+    <w:uiPriority w:val="99"/>
+    <w:semiHidden/>
+    <w:unhideWhenUsed/>
+    <w:rsid w:val="001455EE"/>
+    <w:rPr>
+      <w:vertAlign w:val="superscript"/>
     </w:rPr>
   </w:style>
 </w:styles>

</xml_diff>

<commit_message>
Add import script and images (ODM)
</commit_message>
<xml_diff>
--- a/ODM/seminar-project/ODM25_SvorcOndrej.docx
+++ b/ODM/seminar-project/ODM25_SvorcOndrej.docx
@@ -18,6 +18,7 @@
       <w:bookmarkEnd w:id="0"/>
       <w:r>
         <w:rPr>
+          <w:noProof/>
           <w:lang w:val="cs-CZ"/>
         </w:rPr>
         <mc:AlternateContent>
@@ -188,14 +189,12 @@
                                 <w:lang w:val="cs-CZ"/>
                               </w:rPr>
                             </w:pPr>
-                            <w:proofErr w:type="spellStart"/>
                             <w:r>
                               <w:rPr>
                                 <w:lang w:val="cs-CZ"/>
                               </w:rPr>
                               <w:t>ds</w:t>
                             </w:r>
-                            <w:proofErr w:type="spellEnd"/>
                           </w:p>
                           <w:p>
                             <w:pPr>
@@ -360,14 +359,12 @@
                           <w:lang w:val="cs-CZ"/>
                         </w:rPr>
                       </w:pPr>
-                      <w:proofErr w:type="spellStart"/>
                       <w:r>
                         <w:rPr>
                           <w:lang w:val="cs-CZ"/>
                         </w:rPr>
                         <w:t>ds</w:t>
                       </w:r>
-                      <w:proofErr w:type="spellEnd"/>
                     </w:p>
                     <w:p>
                       <w:pPr>
@@ -441,7 +438,7 @@
           <w:bCs/>
           <w:lang w:val="cs-CZ"/>
         </w:rPr>
-        <w:t>SSAS</w:t>
+        <w:t>ClickHouse</w:t>
       </w:r>
     </w:p>
     <w:p>
@@ -483,12 +480,6 @@
           <w:lang w:val="cs-CZ"/>
         </w:rPr>
         <w:br/>
-      </w:r>
-      <w:r>
-        <w:rPr>
-          <w:rFonts w:ascii="Lato-Regular" w:hAnsi="Lato-Regular"/>
-          <w:lang w:val="cs-CZ"/>
-        </w:rPr>
         <w:t>OLAP a Data mining (KI/ODM)</w:t>
       </w:r>
     </w:p>
@@ -507,7 +498,6 @@
           <w:docGrid w:linePitch="360"/>
         </w:sectPr>
       </w:pPr>
-      <w:proofErr w:type="spellStart"/>
       <w:r>
         <w:rPr>
           <w:rFonts w:ascii="Lato-Regular" w:hAnsi="Lato-Regular"/>
@@ -516,7 +506,6 @@
         </w:rPr>
         <w:t>xx</w:t>
       </w:r>
-      <w:proofErr w:type="spellEnd"/>
       <w:r>
         <w:rPr>
           <w:rFonts w:ascii="Lato-Regular" w:hAnsi="Lato-Regular"/>
@@ -525,7 +514,6 @@
         </w:rPr>
         <w:t xml:space="preserve">. </w:t>
       </w:r>
-      <w:proofErr w:type="spellStart"/>
       <w:r>
         <w:rPr>
           <w:rFonts w:ascii="Lato-Regular" w:hAnsi="Lato-Regular"/>
@@ -542,7 +530,6 @@
         </w:rPr>
         <w:t>x</w:t>
       </w:r>
-      <w:proofErr w:type="spellEnd"/>
       <w:r>
         <w:rPr>
           <w:rFonts w:ascii="Lato-Regular" w:hAnsi="Lato-Regular"/>
@@ -590,10 +577,7 @@
         <w:pStyle w:val="Zkladntext"/>
       </w:pPr>
       <w:r>
-        <w:t>SSNS =</w:t>
-      </w:r>
-      <w:r>
-        <w:t xml:space="preserve"> SQL Server Management Studio</w:t>
+        <w:t>DBMS = Database Management System</w:t>
       </w:r>
     </w:p>
     <w:p>
@@ -601,10 +585,18 @@
         <w:pStyle w:val="Zkladntext"/>
       </w:pPr>
       <w:r>
-        <w:t xml:space="preserve">SSAS = </w:t>
-      </w:r>
-      <w:r>
-        <w:t>SQL Server Analysis Services</w:t>
+        <w:t xml:space="preserve">OLAP = </w:t>
+      </w:r>
+      <w:r>
+        <w:t>Online Analytical Processing</w:t>
+      </w:r>
+    </w:p>
+    <w:p>
+      <w:pPr>
+        <w:pStyle w:val="Nadpis2"/>
+      </w:pPr>
+      <w:r>
+        <w:t>Volba DBMS s OLAP podporou</w:t>
       </w:r>
     </w:p>
     <w:p>
@@ -612,10 +604,78 @@
         <w:pStyle w:val="Zkladntext"/>
       </w:pPr>
       <w:r>
-        <w:t xml:space="preserve">OLAP = </w:t>
-      </w:r>
-      <w:r>
-        <w:t>Online Analytical Processing</w:t>
+        <w:t>Pro tento projekt jsem zvolil</w:t>
+      </w:r>
+      <w:r>
+        <w:t xml:space="preserve"> </w:t>
+      </w:r>
+      <w:r>
+        <w:t xml:space="preserve">produkt </w:t>
+      </w:r>
+      <w:r>
+        <w:t>ClickHouse</w:t>
+      </w:r>
+      <w:r>
+        <w:t xml:space="preserve"> Cloud</w:t>
+      </w:r>
+      <w:r>
+        <w:t>, především díky</w:t>
+      </w:r>
+      <w:r>
+        <w:t xml:space="preserve"> </w:t>
+      </w:r>
+      <w:r>
+        <w:t>jednoduchosti</w:t>
+      </w:r>
+      <w:r>
+        <w:t xml:space="preserve"> </w:t>
+      </w:r>
+      <w:r>
+        <w:t>použití ve srovnání</w:t>
+      </w:r>
+      <w:r>
+        <w:t xml:space="preserve"> s ostatními </w:t>
+      </w:r>
+      <w:r>
+        <w:t>DBMS s OLAP podporou</w:t>
+      </w:r>
+      <w:r>
+        <w:t>.</w:t>
+      </w:r>
+      <w:r>
+        <w:t xml:space="preserve"> </w:t>
+      </w:r>
+      <w:r>
+        <w:t>Před zvolením ClickHouse Cloud jsem si k</w:t>
+      </w:r>
+      <w:r>
+        <w:t>rátce prohlédl a vyzkoušel</w:t>
+      </w:r>
+      <w:r>
+        <w:t xml:space="preserve"> Azure</w:t>
+      </w:r>
+      <w:r>
+        <w:t xml:space="preserve"> Analytics Service, </w:t>
+      </w:r>
+      <w:r>
+        <w:t>Apache Druid</w:t>
+      </w:r>
+      <w:r>
+        <w:t xml:space="preserve"> a</w:t>
+      </w:r>
+      <w:r>
+        <w:t xml:space="preserve"> SSMS</w:t>
+      </w:r>
+      <w:r>
+        <w:t>.</w:t>
+      </w:r>
+    </w:p>
+    <w:p>
+      <w:pPr>
+        <w:pStyle w:val="Nadpis2"/>
+      </w:pPr>
+      <w:r>
+        <w:t>Prerekvizity</w:t>
       </w:r>
     </w:p>
     <w:p>
@@ -623,143 +683,34 @@
         <w:pStyle w:val="Zkladntext"/>
       </w:pPr>
       <w:r>
-        <w:t>VS 2022 = Visual Studio 2022</w:t>
-      </w:r>
-    </w:p>
-    <w:p>
-      <w:pPr>
-        <w:pStyle w:val="Nadpis2"/>
-      </w:pPr>
-      <w:r>
-        <w:t>Volba DBMS s OLAP podporou</w:t>
-      </w:r>
-    </w:p>
-    <w:p>
-      <w:pPr>
-        <w:pStyle w:val="Zkladntext"/>
-      </w:pPr>
-      <w:r>
-        <w:t xml:space="preserve">Vybral jsem si </w:t>
-      </w:r>
-      <w:r>
-        <w:t xml:space="preserve">databázový systém </w:t>
-      </w:r>
-      <w:r>
-        <w:t>SSMS</w:t>
-      </w:r>
-      <w:r>
-        <w:t>,</w:t>
-      </w:r>
-      <w:r>
-        <w:t xml:space="preserve"> OLAP </w:t>
-      </w:r>
-      <w:r>
-        <w:t>nadstavb</w:t>
-      </w:r>
-      <w:r>
-        <w:t>u</w:t>
+        <w:t xml:space="preserve">Díky tomu, že </w:t>
+      </w:r>
+      <w:r>
+        <w:t xml:space="preserve">ClickHouse </w:t>
+      </w:r>
+      <w:r>
+        <w:t xml:space="preserve">Cloud </w:t>
+      </w:r>
+      <w:r>
+        <w:t>je</w:t>
       </w:r>
       <w:r>
         <w:t xml:space="preserve"> </w:t>
       </w:r>
       <w:r>
-        <w:t>SSAS</w:t>
-      </w:r>
-      <w:r>
-        <w:t xml:space="preserve"> a </w:t>
-      </w:r>
-      <w:r>
-        <w:t xml:space="preserve">rozšíření </w:t>
-      </w:r>
-      <w:r>
-        <w:t>Microsoft Analysis Services Projects 2022</w:t>
-      </w:r>
-      <w:r>
-        <w:t xml:space="preserve"> </w:t>
-      </w:r>
-      <w:r>
-        <w:t xml:space="preserve">do </w:t>
-      </w:r>
-      <w:r>
-        <w:t xml:space="preserve">vývojového prostředí </w:t>
-      </w:r>
-      <w:r>
-        <w:t>VS</w:t>
-      </w:r>
-      <w:r>
-        <w:t xml:space="preserve"> </w:t>
-      </w:r>
-      <w:r>
-        <w:t>2022.</w:t>
-      </w:r>
-    </w:p>
-    <w:p>
-      <w:pPr>
-        <w:pStyle w:val="Nadpis2"/>
-      </w:pPr>
-      <w:r>
-        <w:t>Prerekvizity</w:t>
-      </w:r>
-    </w:p>
-    <w:p>
-      <w:pPr>
-        <w:pStyle w:val="Zkladntext"/>
-      </w:pPr>
-      <w:r>
-        <w:t>Nejprve je nutné si stáhnout a nainstalovat databázový systém SSMS a vývojové prostředí VS 2022</w:t>
-      </w:r>
-      <w:r>
-        <w:t xml:space="preserve">. </w:t>
-      </w:r>
-      <w:r>
-        <w:t xml:space="preserve">Oba programy lze </w:t>
-      </w:r>
-      <w:r>
-        <w:t>stáhnout z oficiálních stránek společnosti Microsoft.</w:t>
-      </w:r>
-      <w:r>
-        <w:rPr>
-          <w:rStyle w:val="Znakapoznpodarou"/>
-          <w:vertAlign w:val="baseline"/>
-        </w:rPr>
-        <w:footnoteReference w:id="1"/>
-      </w:r>
-      <w:r>
-        <w:t>,</w:t>
-      </w:r>
-      <w:r>
-        <w:rPr>
-          <w:rStyle w:val="Znakapoznpodarou"/>
-          <w:vertAlign w:val="baseline"/>
-        </w:rPr>
-        <w:footnoteReference w:id="2"/>
-      </w:r>
-      <w:r>
-        <w:t xml:space="preserve"> </w:t>
-      </w:r>
-      <w:r>
-        <w:t>V mém případě jsem měl oba zmíněné programy nainstalované</w:t>
-      </w:r>
-      <w:r>
-        <w:t xml:space="preserve">; </w:t>
-      </w:r>
-      <w:r>
-        <w:t>bylo tedy potřeba pouze doinstalovat zmíněnou OLAP nadstavbu a rozšíření do VS 2022.</w:t>
-      </w:r>
-      <w:r>
-        <w:br w:type="page"/>
-      </w:r>
-    </w:p>
-    <w:p>
-      <w:pPr>
-        <w:pStyle w:val="Nadpis2"/>
-      </w:pPr>
-      <w:r>
-        <w:lastRenderedPageBreak/>
-        <w:t xml:space="preserve">Instalace </w:t>
-      </w:r>
-      <w:r>
-        <w:t>SSAS</w:t>
+        <w:t>webov</w:t>
+      </w:r>
+      <w:r>
+        <w:t xml:space="preserve">á </w:t>
+      </w:r>
+      <w:r>
+        <w:t>aplikace</w:t>
+      </w:r>
+      <w:r>
+        <w:t xml:space="preserve">, </w:t>
+      </w:r>
+      <w:r>
+        <w:t>za jediné prerekvizity lze považovat:</w:t>
       </w:r>
     </w:p>
     <w:p>
@@ -767,33 +718,17 @@
         <w:pStyle w:val="Zkladntext"/>
         <w:numPr>
           <w:ilvl w:val="0"/>
-          <w:numId w:val="5"/>
+          <w:numId w:val="11"/>
         </w:numPr>
-        <w:ind w:left="284" w:hanging="284"/>
-      </w:pPr>
-      <w:r>
-        <w:t>Stáhnout SSAS</w:t>
-      </w:r>
-      <w:r>
-        <w:t xml:space="preserve"> (</w:t>
-      </w:r>
-      <w:r>
-        <w:t>setup.exe</w:t>
-      </w:r>
-      <w:r>
-        <w:t>)</w:t>
-      </w:r>
-      <w:r>
-        <w:rPr>
-          <w:rStyle w:val="Znakapoznpodarou"/>
-        </w:rPr>
-        <w:t xml:space="preserve"> </w:t>
-      </w:r>
-      <w:r>
-        <w:rPr>
-          <w:rStyle w:val="Znakapoznpodarou"/>
-        </w:rPr>
-        <w:footnoteReference w:id="3"/>
+      </w:pPr>
+      <w:r>
+        <w:t xml:space="preserve">Založený </w:t>
+      </w:r>
+      <w:r>
+        <w:t>ú</w:t>
+      </w:r>
+      <w:r>
+        <w:t>čet</w:t>
       </w:r>
     </w:p>
     <w:p>
@@ -801,15 +736,11 @@
         <w:pStyle w:val="Zkladntext"/>
         <w:numPr>
           <w:ilvl w:val="0"/>
-          <w:numId w:val="6"/>
+          <w:numId w:val="11"/>
         </w:numPr>
-        <w:ind w:left="284" w:hanging="284"/>
-      </w:pPr>
-      <w:r>
-        <w:t xml:space="preserve">Spustit </w:t>
-      </w:r>
-      <w:r>
-        <w:t>setup.exe</w:t>
+      </w:pPr>
+      <w:r>
+        <w:t>Zvolené předplatné</w:t>
       </w:r>
     </w:p>
     <w:p>
@@ -817,129 +748,173 @@
         <w:pStyle w:val="Zkladntext"/>
         <w:numPr>
           <w:ilvl w:val="0"/>
-          <w:numId w:val="6"/>
+          <w:numId w:val="11"/>
         </w:numPr>
-        <w:ind w:left="284" w:hanging="284"/>
-      </w:pPr>
-      <w:r>
-        <w:t>Při</w:t>
-      </w:r>
-      <w:r>
-        <w:t xml:space="preserve"> kroku </w:t>
-      </w:r>
-      <w:proofErr w:type="spellStart"/>
+      </w:pPr>
+      <w:r>
+        <w:t xml:space="preserve">Vytvořená cloudová služba </w:t>
+      </w:r>
+      <w:r>
+        <w:t xml:space="preserve">pro </w:t>
+      </w:r>
+      <w:r>
+        <w:t>provoz</w:t>
+      </w:r>
+    </w:p>
+    <w:p>
+      <w:pPr>
+        <w:pStyle w:val="Zkladntext"/>
+        <w:ind w:left="720"/>
+      </w:pPr>
+    </w:p>
+    <w:p>
+      <w:pPr>
+        <w:pStyle w:val="Zkladntext"/>
+      </w:pPr>
+      <w:r>
+        <w:t>Osobně</w:t>
+      </w:r>
+      <w:r>
+        <w:t xml:space="preserve"> jsem</w:t>
+      </w:r>
+      <w:r>
+        <w:t xml:space="preserve"> zvolil</w:t>
+      </w:r>
+      <w:r>
+        <w:t xml:space="preserve"> </w:t>
+      </w:r>
+      <w:r>
+        <w:t xml:space="preserve">možnost registrace pomocí </w:t>
+      </w:r>
       <w:r>
         <w:rPr>
           <w:b/>
           <w:bCs/>
         </w:rPr>
-        <w:t>Feature</w:t>
-      </w:r>
-      <w:proofErr w:type="spellEnd"/>
+        <w:t>Google účtu</w:t>
+      </w:r>
+      <w:r>
+        <w:t xml:space="preserve"> a </w:t>
+      </w:r>
+      <w:r>
+        <w:t xml:space="preserve">předplatné </w:t>
+      </w:r>
       <w:r>
         <w:rPr>
           <w:b/>
           <w:bCs/>
         </w:rPr>
-        <w:t xml:space="preserve"> </w:t>
-      </w:r>
-      <w:proofErr w:type="spellStart"/>
+        <w:t>Basic</w:t>
+      </w:r>
+      <w:r>
+        <w:t>. Při vytváření cloudové služby</w:t>
+      </w:r>
+      <w:r>
+        <w:t xml:space="preserve"> jsem ponechal název </w:t>
+      </w:r>
       <w:r>
         <w:rPr>
           <w:b/>
           <w:bCs/>
         </w:rPr>
-        <w:t>Selection</w:t>
-      </w:r>
-      <w:proofErr w:type="spellEnd"/>
-      <w:r>
-        <w:t xml:space="preserve"> zaškrtnout </w:t>
+        <w:t>My first Service</w:t>
+      </w:r>
+      <w:r>
+        <w:t>,</w:t>
+      </w:r>
+      <w:r>
+        <w:t xml:space="preserve"> vybral</w:t>
+      </w:r>
+      <w:r>
+        <w:t xml:space="preserve"> poskytovatele </w:t>
       </w:r>
       <w:r>
         <w:rPr>
           <w:b/>
           <w:bCs/>
         </w:rPr>
-        <w:t>Analysis Services</w:t>
-      </w:r>
-    </w:p>
-    <w:p>
-      <w:pPr>
-        <w:pStyle w:val="Zkladntext"/>
-        <w:numPr>
-          <w:ilvl w:val="0"/>
-          <w:numId w:val="6"/>
-        </w:numPr>
-        <w:ind w:left="284" w:hanging="284"/>
+        <w:t>AWS</w:t>
+      </w:r>
+      <w:r>
+        <w:t xml:space="preserve">, </w:t>
+      </w:r>
+      <w:r>
+        <w:t>lokac</w:t>
+      </w:r>
+      <w:r>
+        <w:t>i ve</w:t>
+      </w:r>
+      <w:r>
+        <w:t xml:space="preserve"> </w:t>
+      </w:r>
+      <w:r>
         <w:rPr>
           <w:b/>
           <w:bCs/>
         </w:rPr>
-      </w:pPr>
-      <w:r>
-        <w:t>Při</w:t>
-      </w:r>
-      <w:r>
-        <w:t xml:space="preserve"> kroku </w:t>
+        <w:t>Frankfurt</w:t>
       </w:r>
       <w:r>
         <w:rPr>
           <w:b/>
           <w:bCs/>
         </w:rPr>
-        <w:t xml:space="preserve">Analysis Services </w:t>
-      </w:r>
-      <w:proofErr w:type="spellStart"/>
+        <w:t>u nad Mohanem</w:t>
+      </w:r>
+      <w:r>
+        <w:t xml:space="preserve"> (</w:t>
+      </w:r>
+      <w:r>
+        <w:t xml:space="preserve">zatím </w:t>
+      </w:r>
+      <w:r>
+        <w:t xml:space="preserve">nejbližší </w:t>
+      </w:r>
+      <w:r>
+        <w:t>možná</w:t>
+      </w:r>
+      <w:r>
+        <w:t xml:space="preserve">) </w:t>
+      </w:r>
+      <w:r>
+        <w:t xml:space="preserve">a </w:t>
+      </w:r>
       <w:r>
         <w:rPr>
           <w:b/>
           <w:bCs/>
         </w:rPr>
-        <w:t>Configuration</w:t>
-      </w:r>
-      <w:proofErr w:type="spellEnd"/>
-      <w:r>
-        <w:t xml:space="preserve"> zaškrtnout </w:t>
-      </w:r>
-      <w:r>
-        <w:rPr>
-          <w:b/>
-          <w:bCs/>
-        </w:rPr>
-        <w:t>Multidimensional Mode</w:t>
+        <w:t>8 GB RAM</w:t>
+      </w:r>
+      <w:r>
+        <w:t>.</w:t>
       </w:r>
     </w:p>
     <w:p>
       <w:pPr>
         <w:spacing w:after="0" w:line="240" w:lineRule="auto"/>
         <w:rPr>
-          <w:b/>
-          <w:bCs/>
+          <w:shd w:val="clear" w:color="auto" w:fill="FFFFFF"/>
           <w:lang w:val="cs-CZ"/>
         </w:rPr>
       </w:pPr>
       <w:r>
         <w:rPr>
-          <w:rFonts w:ascii="Lato-Regular" w:eastAsiaTheme="majorEastAsia" w:hAnsi="Lato-Regular" w:cstheme="majorBidi"/>
-          <w:b/>
-          <w:bCs/>
-          <w:sz w:val="28"/>
-          <w:szCs w:val="28"/>
-          <w:lang w:val="cs-CZ"/>
+          <w:noProof/>
         </w:rPr>
         <w:drawing>
-          <wp:anchor distT="0" distB="0" distL="114300" distR="114300" simplePos="0" relativeHeight="251664384" behindDoc="0" locked="0" layoutInCell="1" allowOverlap="1" wp14:anchorId="3B1234DC" wp14:editId="639BE651">
+          <wp:anchor distT="0" distB="0" distL="114300" distR="114300" simplePos="0" relativeHeight="251680768" behindDoc="0" locked="0" layoutInCell="1" allowOverlap="1" wp14:anchorId="7253E91A" wp14:editId="22D77271">
             <wp:simplePos x="0" y="0"/>
-            <wp:positionH relativeFrom="margin">
-              <wp:posOffset>14160</wp:posOffset>
+            <wp:positionH relativeFrom="column">
+              <wp:posOffset>102870</wp:posOffset>
             </wp:positionH>
             <wp:positionV relativeFrom="paragraph">
-              <wp:posOffset>116840</wp:posOffset>
+              <wp:posOffset>308610</wp:posOffset>
             </wp:positionV>
-            <wp:extent cx="5146040" cy="4490085"/>
-            <wp:effectExtent l="38100" t="38100" r="92710" b="100965"/>
-            <wp:wrapSquare wrapText="bothSides"/>
-            <wp:docPr id="1337791476" name="Obrázek 3" descr="Obsah obrázku text, snímek obrazovky, software, Webová stránka&#10;&#10;Obsah vygenerovaný umělou inteligencí může být nesprávný."/>
+            <wp:extent cx="2764155" cy="2621280"/>
+            <wp:effectExtent l="171450" t="152400" r="169545" b="217170"/>
+            <wp:wrapNone/>
+            <wp:docPr id="1641617102" name="Obrázek 1" descr="Obsah obrázku text, snímek obrazovky, software, Operační systém&#10;&#10;Obsah vygenerovaný umělou inteligencí může být nesprávný."/>
             <wp:cNvGraphicFramePr>
               <a:graphicFrameLocks xmlns:a="http://schemas.openxmlformats.org/drawingml/2006/main" noChangeAspect="1"/>
             </wp:cNvGraphicFramePr>
@@ -947,20 +922,208 @@
               <a:graphicData uri="http://schemas.openxmlformats.org/drawingml/2006/picture">
                 <pic:pic xmlns:pic="http://schemas.openxmlformats.org/drawingml/2006/picture">
                   <pic:nvPicPr>
-                    <pic:cNvPr id="1337791476" name="Obrázek 3" descr="Obsah obrázku text, snímek obrazovky, software, Webová stránka&#10;&#10;Obsah vygenerovaný umělou inteligencí může být nesprávný."/>
-                    <pic:cNvPicPr>
-                      <a:picLocks noChangeAspect="1" noChangeArrowheads="1"/>
-                    </pic:cNvPicPr>
+                    <pic:cNvPr id="1641617102" name="Obrázek 1" descr="Obsah obrázku text, snímek obrazovky, software, Operační systém&#10;&#10;Obsah vygenerovaný umělou inteligencí může být nesprávný."/>
+                    <pic:cNvPicPr/>
                   </pic:nvPicPr>
-                  <pic:blipFill>
-                    <a:blip r:embed="rId8">
+                  <pic:blipFill rotWithShape="1">
+                    <a:blip r:embed="rId8" cstate="print">
                       <a:extLst>
                         <a:ext uri="{28A0092B-C50C-407E-A947-70E740481C1C}">
                           <a14:useLocalDpi xmlns:a14="http://schemas.microsoft.com/office/drawing/2010/main" val="0"/>
                         </a:ext>
                       </a:extLst>
                     </a:blip>
-                    <a:srcRect/>
+                    <a:srcRect l="4100" t="6566" r="3635" b="3381"/>
+                    <a:stretch/>
+                  </pic:blipFill>
+                  <pic:spPr bwMode="auto">
+                    <a:xfrm>
+                      <a:off x="0" y="0"/>
+                      <a:ext cx="2764155" cy="2621280"/>
+                    </a:xfrm>
+                    <a:prstGeom prst="rect">
+                      <a:avLst/>
+                    </a:prstGeom>
+                    <a:solidFill>
+                      <a:srgbClr val="FFFFFF">
+                        <a:shade val="85000"/>
+                      </a:srgbClr>
+                    </a:solidFill>
+                    <a:ln w="190500" cap="sq">
+                      <a:solidFill>
+                        <a:srgbClr val="FFFFFF"/>
+                      </a:solidFill>
+                      <a:miter lim="800000"/>
+                    </a:ln>
+                    <a:effectLst>
+                      <a:outerShdw blurRad="55000" dist="18000" dir="5400000" algn="tl" rotWithShape="0">
+                        <a:srgbClr val="000000">
+                          <a:alpha val="40000"/>
+                        </a:srgbClr>
+                      </a:outerShdw>
+                    </a:effectLst>
+                    <a:scene3d>
+                      <a:camera prst="orthographicFront"/>
+                      <a:lightRig rig="twoPt" dir="t">
+                        <a:rot lat="0" lon="0" rev="7200000"/>
+                      </a:lightRig>
+                    </a:scene3d>
+                    <a:sp3d>
+                      <a:bevelT w="25400" h="19050"/>
+                      <a:contourClr>
+                        <a:srgbClr val="FFFFFF"/>
+                      </a:contourClr>
+                    </a:sp3d>
+                    <a:extLst>
+                      <a:ext uri="{53640926-AAD7-44D8-BBD7-CCE9431645EC}">
+                        <a14:shadowObscured xmlns:a14="http://schemas.microsoft.com/office/drawing/2010/main"/>
+                      </a:ext>
+                    </a:extLst>
+                  </pic:spPr>
+                </pic:pic>
+              </a:graphicData>
+            </a:graphic>
+          </wp:anchor>
+        </w:drawing>
+      </w:r>
+      <w:r>
+        <w:rPr>
+          <w:noProof/>
+        </w:rPr>
+        <mc:AlternateContent>
+          <mc:Choice Requires="wps">
+            <w:drawing>
+              <wp:anchor distT="0" distB="0" distL="114300" distR="114300" simplePos="0" relativeHeight="251681792" behindDoc="0" locked="0" layoutInCell="1" allowOverlap="1" wp14:anchorId="3F2C97FC" wp14:editId="2FF92178">
+                <wp:simplePos x="0" y="0"/>
+                <wp:positionH relativeFrom="column">
+                  <wp:posOffset>205740</wp:posOffset>
+                </wp:positionH>
+                <wp:positionV relativeFrom="paragraph">
+                  <wp:posOffset>784860</wp:posOffset>
+                </wp:positionV>
+                <wp:extent cx="2552700" cy="350520"/>
+                <wp:effectExtent l="19050" t="19050" r="19050" b="11430"/>
+                <wp:wrapNone/>
+                <wp:docPr id="2007448206" name="Obdélník 3"/>
+                <wp:cNvGraphicFramePr/>
+                <a:graphic xmlns:a="http://schemas.openxmlformats.org/drawingml/2006/main">
+                  <a:graphicData uri="http://schemas.microsoft.com/office/word/2010/wordprocessingShape">
+                    <wps:wsp>
+                      <wps:cNvSpPr/>
+                      <wps:spPr>
+                        <a:xfrm>
+                          <a:off x="0" y="0"/>
+                          <a:ext cx="2552700" cy="350520"/>
+                        </a:xfrm>
+                        <a:prstGeom prst="rect">
+                          <a:avLst/>
+                        </a:prstGeom>
+                        <a:noFill/>
+                        <a:ln w="38100">
+                          <a:solidFill>
+                            <a:srgbClr val="FFFF00"/>
+                          </a:solidFill>
+                        </a:ln>
+                      </wps:spPr>
+                      <wps:style>
+                        <a:lnRef idx="2">
+                          <a:schemeClr val="accent6"/>
+                        </a:lnRef>
+                        <a:fillRef idx="1">
+                          <a:schemeClr val="lt1"/>
+                        </a:fillRef>
+                        <a:effectRef idx="0">
+                          <a:schemeClr val="accent6"/>
+                        </a:effectRef>
+                        <a:fontRef idx="minor">
+                          <a:schemeClr val="dk1"/>
+                        </a:fontRef>
+                      </wps:style>
+                      <wps:bodyPr rot="0" spcFirstLastPara="0" vertOverflow="overflow" horzOverflow="overflow" vert="horz" wrap="square" lIns="91440" tIns="45720" rIns="91440" bIns="45720" numCol="1" spcCol="0" rtlCol="0" fromWordArt="0" anchor="ctr" anchorCtr="0" forceAA="0" compatLnSpc="1">
+                        <a:prstTxWarp prst="textNoShape">
+                          <a:avLst/>
+                        </a:prstTxWarp>
+                        <a:noAutofit/>
+                      </wps:bodyPr>
+                    </wps:wsp>
+                  </a:graphicData>
+                </a:graphic>
+                <wp14:sizeRelH relativeFrom="margin">
+                  <wp14:pctWidth>0</wp14:pctWidth>
+                </wp14:sizeRelH>
+              </wp:anchor>
+            </w:drawing>
+          </mc:Choice>
+          <mc:Fallback>
+            <w:pict>
+              <v:rect w14:anchorId="7F49C8E2" id="Obdélník 3" o:spid="_x0000_s1026" style="position:absolute;margin-left:16.2pt;margin-top:61.8pt;width:201pt;height:27.6pt;z-index:251681792;visibility:visible;mso-wrap-style:square;mso-width-percent:0;mso-wrap-distance-left:9pt;mso-wrap-distance-top:0;mso-wrap-distance-right:9pt;mso-wrap-distance-bottom:0;mso-position-horizontal:absolute;mso-position-horizontal-relative:text;mso-position-vertical:absolute;mso-position-vertical-relative:text;mso-width-percent:0;mso-width-relative:margin;v-text-anchor:middle" o:gfxdata="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" filled="f" strokecolor="yellow" strokeweight="3pt"/>
+            </w:pict>
+          </mc:Fallback>
+        </mc:AlternateContent>
+      </w:r>
+      <w:r>
+        <w:rPr>
+          <w:lang w:val="cs-CZ"/>
+        </w:rPr>
+        <w:br w:type="page"/>
+      </w:r>
+    </w:p>
+    <w:p>
+      <w:pPr>
+        <w:pStyle w:val="Zkladntext"/>
+      </w:pPr>
+    </w:p>
+    <w:p>
+      <w:pPr>
+        <w:pStyle w:val="Zkladntext"/>
+      </w:pPr>
+    </w:p>
+    <w:p>
+      <w:pPr>
+        <w:spacing w:after="0" w:line="240" w:lineRule="auto"/>
+        <w:rPr>
+          <w:lang w:val="cs-CZ"/>
+        </w:rPr>
+      </w:pPr>
+      <w:r>
+        <w:rPr>
+          <w:noProof/>
+          <w:shd w:val="clear" w:color="auto" w:fill="FFFFFF"/>
+          <w:lang w:val="cs-CZ"/>
+        </w:rPr>
+        <w:drawing>
+          <wp:anchor distT="0" distB="0" distL="114300" distR="114300" simplePos="0" relativeHeight="251666432" behindDoc="0" locked="0" layoutInCell="1" allowOverlap="1" wp14:anchorId="22B08B3C" wp14:editId="5C4D7E0E">
+            <wp:simplePos x="0" y="0"/>
+            <wp:positionH relativeFrom="margin">
+              <wp:posOffset>-30480</wp:posOffset>
+            </wp:positionH>
+            <wp:positionV relativeFrom="paragraph">
+              <wp:posOffset>38100</wp:posOffset>
+            </wp:positionV>
+            <wp:extent cx="5460274" cy="4023360"/>
+            <wp:effectExtent l="38100" t="38100" r="102870" b="91440"/>
+            <wp:wrapNone/>
+            <wp:docPr id="794989012" name="Obrázek 5"/>
+            <wp:cNvGraphicFramePr>
+              <a:graphicFrameLocks xmlns:a="http://schemas.openxmlformats.org/drawingml/2006/main" noChangeAspect="1"/>
+            </wp:cNvGraphicFramePr>
+            <a:graphic xmlns:a="http://schemas.openxmlformats.org/drawingml/2006/main">
+              <a:graphicData uri="http://schemas.openxmlformats.org/drawingml/2006/picture">
+                <pic:pic xmlns:pic="http://schemas.openxmlformats.org/drawingml/2006/picture">
+                  <pic:nvPicPr>
+                    <pic:cNvPr id="794989012" name="Obrázek 5"/>
+                    <pic:cNvPicPr>
+                      <a:picLocks noChangeAspect="1" noChangeArrowheads="1"/>
+                    </pic:cNvPicPr>
+                  </pic:nvPicPr>
+                  <pic:blipFill>
+                    <a:blip r:embed="rId9" cstate="print">
+                      <a:extLst>
+                        <a:ext uri="{28A0092B-C50C-407E-A947-70E740481C1C}">
+                          <a14:useLocalDpi xmlns:a14="http://schemas.microsoft.com/office/drawing/2010/main" val="0"/>
+                        </a:ext>
+                      </a:extLst>
+                    </a:blip>
                     <a:stretch>
                       <a:fillRect/>
                     </a:stretch>
@@ -968,7 +1131,7 @@
                   <pic:spPr bwMode="auto">
                     <a:xfrm>
                       <a:off x="0" y="0"/>
-                      <a:ext cx="5146040" cy="4490085"/>
+                      <a:ext cx="5466478" cy="4027931"/>
                     </a:xfrm>
                     <a:prstGeom prst="rect">
                       <a:avLst/>
@@ -1000,41 +1163,130 @@
           </wp:anchor>
         </w:drawing>
       </w:r>
-      <w:r>
-        <w:rPr>
-          <w:b/>
-          <w:bCs/>
-          <w:lang w:val="cs-CZ"/>
-        </w:rPr>
-        <w:br w:type="page"/>
+    </w:p>
+    <w:p>
+      <w:pPr>
+        <w:pStyle w:val="Zkladntext"/>
+      </w:pPr>
+    </w:p>
+    <w:p>
+      <w:pPr>
+        <w:pStyle w:val="Zkladntext"/>
+      </w:pPr>
+    </w:p>
+    <w:p>
+      <w:pPr>
+        <w:pStyle w:val="Zkladntext"/>
+      </w:pPr>
+      <w:r>
+        <w:rPr>
+          <w:noProof/>
+          <w:shd w:val="clear" w:color="auto" w:fill="auto"/>
+        </w:rPr>
+        <mc:AlternateContent>
+          <mc:Choice Requires="wps">
+            <w:drawing>
+              <wp:anchor distT="0" distB="0" distL="114300" distR="114300" simplePos="0" relativeHeight="251671552" behindDoc="0" locked="0" layoutInCell="1" allowOverlap="1" wp14:anchorId="0DB47597" wp14:editId="55EFC878">
+                <wp:simplePos x="0" y="0"/>
+                <wp:positionH relativeFrom="margin">
+                  <wp:align>left</wp:align>
+                </wp:positionH>
+                <wp:positionV relativeFrom="paragraph">
+                  <wp:posOffset>198120</wp:posOffset>
+                </wp:positionV>
+                <wp:extent cx="1840230" cy="3051810"/>
+                <wp:effectExtent l="19050" t="19050" r="26670" b="15240"/>
+                <wp:wrapNone/>
+                <wp:docPr id="1882188491" name="Obdélník 3"/>
+                <wp:cNvGraphicFramePr/>
+                <a:graphic xmlns:a="http://schemas.openxmlformats.org/drawingml/2006/main">
+                  <a:graphicData uri="http://schemas.microsoft.com/office/word/2010/wordprocessingShape">
+                    <wps:wsp>
+                      <wps:cNvSpPr/>
+                      <wps:spPr>
+                        <a:xfrm>
+                          <a:off x="0" y="0"/>
+                          <a:ext cx="1840230" cy="3051810"/>
+                        </a:xfrm>
+                        <a:prstGeom prst="rect">
+                          <a:avLst/>
+                        </a:prstGeom>
+                        <a:noFill/>
+                        <a:ln w="38100">
+                          <a:solidFill>
+                            <a:srgbClr val="FFFF00"/>
+                          </a:solidFill>
+                        </a:ln>
+                      </wps:spPr>
+                      <wps:style>
+                        <a:lnRef idx="2">
+                          <a:schemeClr val="accent6"/>
+                        </a:lnRef>
+                        <a:fillRef idx="1">
+                          <a:schemeClr val="lt1"/>
+                        </a:fillRef>
+                        <a:effectRef idx="0">
+                          <a:schemeClr val="accent6"/>
+                        </a:effectRef>
+                        <a:fontRef idx="minor">
+                          <a:schemeClr val="dk1"/>
+                        </a:fontRef>
+                      </wps:style>
+                      <wps:bodyPr rot="0" spcFirstLastPara="0" vertOverflow="overflow" horzOverflow="overflow" vert="horz" wrap="square" lIns="91440" tIns="45720" rIns="91440" bIns="45720" numCol="1" spcCol="0" rtlCol="0" fromWordArt="0" anchor="ctr" anchorCtr="0" forceAA="0" compatLnSpc="1">
+                        <a:prstTxWarp prst="textNoShape">
+                          <a:avLst/>
+                        </a:prstTxWarp>
+                        <a:noAutofit/>
+                      </wps:bodyPr>
+                    </wps:wsp>
+                  </a:graphicData>
+                </a:graphic>
+                <wp14:sizeRelH relativeFrom="margin">
+                  <wp14:pctWidth>0</wp14:pctWidth>
+                </wp14:sizeRelH>
+                <wp14:sizeRelV relativeFrom="margin">
+                  <wp14:pctHeight>0</wp14:pctHeight>
+                </wp14:sizeRelV>
+              </wp:anchor>
+            </w:drawing>
+          </mc:Choice>
+          <mc:Fallback>
+            <w:pict>
+              <v:rect w14:anchorId="360A498B" id="Obdélník 3" o:spid="_x0000_s1026" style="position:absolute;margin-left:0;margin-top:15.6pt;width:144.9pt;height:240.3pt;z-index:251671552;visibility:visible;mso-wrap-style:square;mso-width-percent:0;mso-height-percent:0;mso-wrap-distance-left:9pt;mso-wrap-distance-top:0;mso-wrap-distance-right:9pt;mso-wrap-distance-bottom:0;mso-position-horizontal:left;mso-position-horizontal-relative:margin;mso-position-vertical:absolute;mso-position-vertical-relative:text;mso-width-percent:0;mso-height-percent:0;mso-width-relative:margin;mso-height-relative:margin;v-text-anchor:middle" o:gfxdata="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" filled="f" strokecolor="yellow" strokeweight="3pt">
+                <w10:wrap anchorx="margin"/>
+              </v:rect>
+            </w:pict>
+          </mc:Fallback>
+        </mc:AlternateContent>
       </w:r>
     </w:p>
     <w:p>
       <w:pPr>
         <w:spacing w:after="0" w:line="240" w:lineRule="auto"/>
-        <w:rPr>
-          <w:lang w:val="cs-CZ"/>
-        </w:rPr>
-      </w:pPr>
-      <w:r>
         <w:rPr>
           <w:shd w:val="clear" w:color="auto" w:fill="FFFFFF"/>
           <w:lang w:val="cs-CZ"/>
         </w:rPr>
-        <w:lastRenderedPageBreak/>
+      </w:pPr>
+      <w:r>
+        <w:rPr>
+          <w:noProof/>
+          <w:shd w:val="clear" w:color="auto" w:fill="FFFFFF"/>
+          <w:lang w:val="cs-CZ"/>
+        </w:rPr>
         <w:drawing>
-          <wp:anchor distT="0" distB="0" distL="114300" distR="114300" simplePos="0" relativeHeight="251666432" behindDoc="0" locked="0" layoutInCell="1" allowOverlap="1" wp14:anchorId="22B08B3C" wp14:editId="66E48742">
+          <wp:anchor distT="0" distB="0" distL="114300" distR="114300" simplePos="0" relativeHeight="251668480" behindDoc="0" locked="0" layoutInCell="1" allowOverlap="1" wp14:anchorId="713E700A" wp14:editId="0A31F55E">
             <wp:simplePos x="0" y="0"/>
             <wp:positionH relativeFrom="margin">
-              <wp:align>left</wp:align>
+              <wp:posOffset>-38100</wp:posOffset>
             </wp:positionH>
             <wp:positionV relativeFrom="paragraph">
-              <wp:posOffset>40831</wp:posOffset>
+              <wp:posOffset>3333750</wp:posOffset>
             </wp:positionV>
-            <wp:extent cx="5147945" cy="4487545"/>
-            <wp:effectExtent l="38100" t="38100" r="90805" b="103505"/>
-            <wp:wrapTopAndBottom/>
-            <wp:docPr id="794989012" name="Obrázek 5" descr="Obsah obrázku text, snímek obrazovky, software, Webová stránka&#10;&#10;Obsah vygenerovaný umělou inteligencí může být nesprávný."/>
+            <wp:extent cx="4363720" cy="4404360"/>
+            <wp:effectExtent l="38100" t="38100" r="93980" b="91440"/>
+            <wp:wrapNone/>
+            <wp:docPr id="904026501" name="Obrázek 5"/>
             <wp:cNvGraphicFramePr>
               <a:graphicFrameLocks xmlns:a="http://schemas.openxmlformats.org/drawingml/2006/main" noChangeAspect="1"/>
             </wp:cNvGraphicFramePr>
@@ -1042,20 +1294,19 @@
               <a:graphicData uri="http://schemas.openxmlformats.org/drawingml/2006/picture">
                 <pic:pic xmlns:pic="http://schemas.openxmlformats.org/drawingml/2006/picture">
                   <pic:nvPicPr>
-                    <pic:cNvPr id="794989012" name="Obrázek 5" descr="Obsah obrázku text, snímek obrazovky, software, Webová stránka&#10;&#10;Obsah vygenerovaný umělou inteligencí může být nesprávný."/>
+                    <pic:cNvPr id="904026501" name="Obrázek 5"/>
                     <pic:cNvPicPr>
                       <a:picLocks noChangeAspect="1" noChangeArrowheads="1"/>
                     </pic:cNvPicPr>
                   </pic:nvPicPr>
                   <pic:blipFill>
-                    <a:blip r:embed="rId9" cstate="print">
+                    <a:blip r:embed="rId10">
                       <a:extLst>
                         <a:ext uri="{28A0092B-C50C-407E-A947-70E740481C1C}">
                           <a14:useLocalDpi xmlns:a14="http://schemas.microsoft.com/office/drawing/2010/main" val="0"/>
                         </a:ext>
                       </a:extLst>
                     </a:blip>
-                    <a:srcRect/>
                     <a:stretch>
                       <a:fillRect/>
                     </a:stretch>
@@ -1063,7 +1314,7 @@
                   <pic:spPr bwMode="auto">
                     <a:xfrm>
                       <a:off x="0" y="0"/>
-                      <a:ext cx="5147945" cy="4487545"/>
+                      <a:ext cx="4363720" cy="4404360"/>
                     </a:xfrm>
                     <a:prstGeom prst="rect">
                       <a:avLst/>
@@ -1095,44 +1346,532 @@
           </wp:anchor>
         </w:drawing>
       </w:r>
-    </w:p>
-    <w:p>
-      <w:pPr>
-        <w:spacing w:after="0" w:line="240" w:lineRule="auto"/>
-        <w:rPr>
-          <w:rFonts w:ascii="Lato-Regular" w:eastAsiaTheme="majorEastAsia" w:hAnsi="Lato-Regular" w:cstheme="majorBidi"/>
+      <w:r>
+        <w:rPr>
+          <w:noProof/>
+        </w:rPr>
+        <mc:AlternateContent>
+          <mc:Choice Requires="wps">
+            <w:drawing>
+              <wp:anchor distT="0" distB="0" distL="114300" distR="114300" simplePos="0" relativeHeight="251679744" behindDoc="0" locked="0" layoutInCell="1" allowOverlap="1" wp14:anchorId="134DFCDD" wp14:editId="2628E6FB">
+                <wp:simplePos x="0" y="0"/>
+                <wp:positionH relativeFrom="column">
+                  <wp:posOffset>293370</wp:posOffset>
+                </wp:positionH>
+                <wp:positionV relativeFrom="paragraph">
+                  <wp:posOffset>5692140</wp:posOffset>
+                </wp:positionV>
+                <wp:extent cx="1725930" cy="438150"/>
+                <wp:effectExtent l="19050" t="19050" r="26670" b="19050"/>
+                <wp:wrapNone/>
+                <wp:docPr id="344730519" name="Obdélník 3"/>
+                <wp:cNvGraphicFramePr/>
+                <a:graphic xmlns:a="http://schemas.openxmlformats.org/drawingml/2006/main">
+                  <a:graphicData uri="http://schemas.microsoft.com/office/word/2010/wordprocessingShape">
+                    <wps:wsp>
+                      <wps:cNvSpPr/>
+                      <wps:spPr>
+                        <a:xfrm>
+                          <a:off x="0" y="0"/>
+                          <a:ext cx="1725930" cy="438150"/>
+                        </a:xfrm>
+                        <a:prstGeom prst="rect">
+                          <a:avLst/>
+                        </a:prstGeom>
+                        <a:noFill/>
+                        <a:ln w="38100">
+                          <a:solidFill>
+                            <a:srgbClr val="FFFF00"/>
+                          </a:solidFill>
+                        </a:ln>
+                      </wps:spPr>
+                      <wps:style>
+                        <a:lnRef idx="2">
+                          <a:schemeClr val="accent6"/>
+                        </a:lnRef>
+                        <a:fillRef idx="1">
+                          <a:schemeClr val="lt1"/>
+                        </a:fillRef>
+                        <a:effectRef idx="0">
+                          <a:schemeClr val="accent6"/>
+                        </a:effectRef>
+                        <a:fontRef idx="minor">
+                          <a:schemeClr val="dk1"/>
+                        </a:fontRef>
+                      </wps:style>
+                      <wps:bodyPr rot="0" spcFirstLastPara="0" vertOverflow="overflow" horzOverflow="overflow" vert="horz" wrap="square" lIns="91440" tIns="45720" rIns="91440" bIns="45720" numCol="1" spcCol="0" rtlCol="0" fromWordArt="0" anchor="ctr" anchorCtr="0" forceAA="0" compatLnSpc="1">
+                        <a:prstTxWarp prst="textNoShape">
+                          <a:avLst/>
+                        </a:prstTxWarp>
+                        <a:noAutofit/>
+                      </wps:bodyPr>
+                    </wps:wsp>
+                  </a:graphicData>
+                </a:graphic>
+                <wp14:sizeRelH relativeFrom="margin">
+                  <wp14:pctWidth>0</wp14:pctWidth>
+                </wp14:sizeRelH>
+                <wp14:sizeRelV relativeFrom="margin">
+                  <wp14:pctHeight>0</wp14:pctHeight>
+                </wp14:sizeRelV>
+              </wp:anchor>
+            </w:drawing>
+          </mc:Choice>
+          <mc:Fallback>
+            <w:pict>
+              <v:rect w14:anchorId="37735311" id="Obdélník 3" o:spid="_x0000_s1026" style="position:absolute;margin-left:23.1pt;margin-top:448.2pt;width:135.9pt;height:34.5pt;z-index:251679744;visibility:visible;mso-wrap-style:square;mso-width-percent:0;mso-height-percent:0;mso-wrap-distance-left:9pt;mso-wrap-distance-top:0;mso-wrap-distance-right:9pt;mso-wrap-distance-bottom:0;mso-position-horizontal:absolute;mso-position-horizontal-relative:text;mso-position-vertical:absolute;mso-position-vertical-relative:text;mso-width-percent:0;mso-height-percent:0;mso-width-relative:margin;mso-height-relative:margin;v-text-anchor:middle" o:gfxdata="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" filled="f" strokecolor="yellow" strokeweight="3pt"/>
+            </w:pict>
+          </mc:Fallback>
+        </mc:AlternateContent>
+      </w:r>
+      <w:r>
+        <w:rPr>
+          <w:noProof/>
+        </w:rPr>
+        <mc:AlternateContent>
+          <mc:Choice Requires="wps">
+            <w:drawing>
+              <wp:anchor distT="0" distB="0" distL="114300" distR="114300" simplePos="0" relativeHeight="251675648" behindDoc="0" locked="0" layoutInCell="1" allowOverlap="1" wp14:anchorId="53A1F372" wp14:editId="55728A1A">
+                <wp:simplePos x="0" y="0"/>
+                <wp:positionH relativeFrom="column">
+                  <wp:posOffset>262890</wp:posOffset>
+                </wp:positionH>
+                <wp:positionV relativeFrom="paragraph">
+                  <wp:posOffset>5052060</wp:posOffset>
+                </wp:positionV>
+                <wp:extent cx="781050" cy="228600"/>
+                <wp:effectExtent l="19050" t="19050" r="19050" b="19050"/>
+                <wp:wrapNone/>
+                <wp:docPr id="1470222421" name="Obdélník 3"/>
+                <wp:cNvGraphicFramePr/>
+                <a:graphic xmlns:a="http://schemas.openxmlformats.org/drawingml/2006/main">
+                  <a:graphicData uri="http://schemas.microsoft.com/office/word/2010/wordprocessingShape">
+                    <wps:wsp>
+                      <wps:cNvSpPr/>
+                      <wps:spPr>
+                        <a:xfrm>
+                          <a:off x="0" y="0"/>
+                          <a:ext cx="781050" cy="228600"/>
+                        </a:xfrm>
+                        <a:prstGeom prst="rect">
+                          <a:avLst/>
+                        </a:prstGeom>
+                        <a:noFill/>
+                        <a:ln w="38100">
+                          <a:solidFill>
+                            <a:srgbClr val="FFFF00"/>
+                          </a:solidFill>
+                        </a:ln>
+                      </wps:spPr>
+                      <wps:style>
+                        <a:lnRef idx="2">
+                          <a:schemeClr val="accent6"/>
+                        </a:lnRef>
+                        <a:fillRef idx="1">
+                          <a:schemeClr val="lt1"/>
+                        </a:fillRef>
+                        <a:effectRef idx="0">
+                          <a:schemeClr val="accent6"/>
+                        </a:effectRef>
+                        <a:fontRef idx="minor">
+                          <a:schemeClr val="dk1"/>
+                        </a:fontRef>
+                      </wps:style>
+                      <wps:bodyPr rot="0" spcFirstLastPara="0" vertOverflow="overflow" horzOverflow="overflow" vert="horz" wrap="square" lIns="91440" tIns="45720" rIns="91440" bIns="45720" numCol="1" spcCol="0" rtlCol="0" fromWordArt="0" anchor="ctr" anchorCtr="0" forceAA="0" compatLnSpc="1">
+                        <a:prstTxWarp prst="textNoShape">
+                          <a:avLst/>
+                        </a:prstTxWarp>
+                        <a:noAutofit/>
+                      </wps:bodyPr>
+                    </wps:wsp>
+                  </a:graphicData>
+                </a:graphic>
+                <wp14:sizeRelH relativeFrom="margin">
+                  <wp14:pctWidth>0</wp14:pctWidth>
+                </wp14:sizeRelH>
+                <wp14:sizeRelV relativeFrom="margin">
+                  <wp14:pctHeight>0</wp14:pctHeight>
+                </wp14:sizeRelV>
+              </wp:anchor>
+            </w:drawing>
+          </mc:Choice>
+          <mc:Fallback>
+            <w:pict>
+              <v:rect w14:anchorId="3AEE0806" id="Obdélník 3" o:spid="_x0000_s1026" style="position:absolute;margin-left:20.7pt;margin-top:397.8pt;width:61.5pt;height:18pt;z-index:251675648;visibility:visible;mso-wrap-style:square;mso-width-percent:0;mso-height-percent:0;mso-wrap-distance-left:9pt;mso-wrap-distance-top:0;mso-wrap-distance-right:9pt;mso-wrap-distance-bottom:0;mso-position-horizontal:absolute;mso-position-horizontal-relative:text;mso-position-vertical:absolute;mso-position-vertical-relative:text;mso-width-percent:0;mso-height-percent:0;mso-width-relative:margin;mso-height-relative:margin;v-text-anchor:middle" o:gfxdata="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" filled="f" strokecolor="yellow" strokeweight="3pt"/>
+            </w:pict>
+          </mc:Fallback>
+        </mc:AlternateContent>
+      </w:r>
+      <w:r>
+        <w:rPr>
+          <w:noProof/>
+        </w:rPr>
+        <mc:AlternateContent>
+          <mc:Choice Requires="wps">
+            <w:drawing>
+              <wp:anchor distT="0" distB="0" distL="114300" distR="114300" simplePos="0" relativeHeight="251673600" behindDoc="0" locked="0" layoutInCell="1" allowOverlap="1" wp14:anchorId="025F5A92" wp14:editId="7359C1F3">
+                <wp:simplePos x="0" y="0"/>
+                <wp:positionH relativeFrom="column">
+                  <wp:posOffset>247650</wp:posOffset>
+                </wp:positionH>
+                <wp:positionV relativeFrom="paragraph">
+                  <wp:posOffset>4636770</wp:posOffset>
+                </wp:positionV>
+                <wp:extent cx="781050" cy="228600"/>
+                <wp:effectExtent l="19050" t="19050" r="19050" b="19050"/>
+                <wp:wrapNone/>
+                <wp:docPr id="331313636" name="Obdélník 3"/>
+                <wp:cNvGraphicFramePr/>
+                <a:graphic xmlns:a="http://schemas.openxmlformats.org/drawingml/2006/main">
+                  <a:graphicData uri="http://schemas.microsoft.com/office/word/2010/wordprocessingShape">
+                    <wps:wsp>
+                      <wps:cNvSpPr/>
+                      <wps:spPr>
+                        <a:xfrm>
+                          <a:off x="0" y="0"/>
+                          <a:ext cx="781050" cy="228600"/>
+                        </a:xfrm>
+                        <a:prstGeom prst="rect">
+                          <a:avLst/>
+                        </a:prstGeom>
+                        <a:noFill/>
+                        <a:ln w="38100">
+                          <a:solidFill>
+                            <a:srgbClr val="FFFF00"/>
+                          </a:solidFill>
+                        </a:ln>
+                      </wps:spPr>
+                      <wps:style>
+                        <a:lnRef idx="2">
+                          <a:schemeClr val="accent6"/>
+                        </a:lnRef>
+                        <a:fillRef idx="1">
+                          <a:schemeClr val="lt1"/>
+                        </a:fillRef>
+                        <a:effectRef idx="0">
+                          <a:schemeClr val="accent6"/>
+                        </a:effectRef>
+                        <a:fontRef idx="minor">
+                          <a:schemeClr val="dk1"/>
+                        </a:fontRef>
+                      </wps:style>
+                      <wps:bodyPr rot="0" spcFirstLastPara="0" vertOverflow="overflow" horzOverflow="overflow" vert="horz" wrap="square" lIns="91440" tIns="45720" rIns="91440" bIns="45720" numCol="1" spcCol="0" rtlCol="0" fromWordArt="0" anchor="ctr" anchorCtr="0" forceAA="0" compatLnSpc="1">
+                        <a:prstTxWarp prst="textNoShape">
+                          <a:avLst/>
+                        </a:prstTxWarp>
+                        <a:noAutofit/>
+                      </wps:bodyPr>
+                    </wps:wsp>
+                  </a:graphicData>
+                </a:graphic>
+                <wp14:sizeRelH relativeFrom="margin">
+                  <wp14:pctWidth>0</wp14:pctWidth>
+                </wp14:sizeRelH>
+                <wp14:sizeRelV relativeFrom="margin">
+                  <wp14:pctHeight>0</wp14:pctHeight>
+                </wp14:sizeRelV>
+              </wp:anchor>
+            </w:drawing>
+          </mc:Choice>
+          <mc:Fallback>
+            <w:pict>
+              <v:rect w14:anchorId="480A06E5" id="Obdélník 3" o:spid="_x0000_s1026" style="position:absolute;margin-left:19.5pt;margin-top:365.1pt;width:61.5pt;height:18pt;z-index:251673600;visibility:visible;mso-wrap-style:square;mso-width-percent:0;mso-height-percent:0;mso-wrap-distance-left:9pt;mso-wrap-distance-top:0;mso-wrap-distance-right:9pt;mso-wrap-distance-bottom:0;mso-position-horizontal:absolute;mso-position-horizontal-relative:text;mso-position-vertical:absolute;mso-position-vertical-relative:text;mso-width-percent:0;mso-height-percent:0;mso-width-relative:margin;mso-height-relative:margin;v-text-anchor:middle" o:gfxdata="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" filled="f" strokecolor="yellow" strokeweight="3pt"/>
+            </w:pict>
+          </mc:Fallback>
+        </mc:AlternateContent>
+      </w:r>
+      <w:r>
+        <w:rPr>
+          <w:noProof/>
+        </w:rPr>
+        <mc:AlternateContent>
+          <mc:Choice Requires="wps">
+            <w:drawing>
+              <wp:anchor distT="0" distB="0" distL="114300" distR="114300" simplePos="0" relativeHeight="251677696" behindDoc="0" locked="0" layoutInCell="1" allowOverlap="1" wp14:anchorId="1A77E0C1" wp14:editId="7329DDF2">
+                <wp:simplePos x="0" y="0"/>
+                <wp:positionH relativeFrom="column">
+                  <wp:posOffset>2221230</wp:posOffset>
+                </wp:positionH>
+                <wp:positionV relativeFrom="paragraph">
+                  <wp:posOffset>5052060</wp:posOffset>
+                </wp:positionV>
+                <wp:extent cx="1230630" cy="217170"/>
+                <wp:effectExtent l="19050" t="19050" r="26670" b="11430"/>
+                <wp:wrapNone/>
+                <wp:docPr id="308767406" name="Obdélník 3"/>
+                <wp:cNvGraphicFramePr/>
+                <a:graphic xmlns:a="http://schemas.openxmlformats.org/drawingml/2006/main">
+                  <a:graphicData uri="http://schemas.microsoft.com/office/word/2010/wordprocessingShape">
+                    <wps:wsp>
+                      <wps:cNvSpPr/>
+                      <wps:spPr>
+                        <a:xfrm>
+                          <a:off x="0" y="0"/>
+                          <a:ext cx="1230630" cy="217170"/>
+                        </a:xfrm>
+                        <a:prstGeom prst="rect">
+                          <a:avLst/>
+                        </a:prstGeom>
+                        <a:noFill/>
+                        <a:ln w="38100">
+                          <a:solidFill>
+                            <a:srgbClr val="FFFF00"/>
+                          </a:solidFill>
+                        </a:ln>
+                      </wps:spPr>
+                      <wps:style>
+                        <a:lnRef idx="2">
+                          <a:schemeClr val="accent6"/>
+                        </a:lnRef>
+                        <a:fillRef idx="1">
+                          <a:schemeClr val="lt1"/>
+                        </a:fillRef>
+                        <a:effectRef idx="0">
+                          <a:schemeClr val="accent6"/>
+                        </a:effectRef>
+                        <a:fontRef idx="minor">
+                          <a:schemeClr val="dk1"/>
+                        </a:fontRef>
+                      </wps:style>
+                      <wps:bodyPr rot="0" spcFirstLastPara="0" vertOverflow="overflow" horzOverflow="overflow" vert="horz" wrap="square" lIns="91440" tIns="45720" rIns="91440" bIns="45720" numCol="1" spcCol="0" rtlCol="0" fromWordArt="0" anchor="ctr" anchorCtr="0" forceAA="0" compatLnSpc="1">
+                        <a:prstTxWarp prst="textNoShape">
+                          <a:avLst/>
+                        </a:prstTxWarp>
+                        <a:noAutofit/>
+                      </wps:bodyPr>
+                    </wps:wsp>
+                  </a:graphicData>
+                </a:graphic>
+                <wp14:sizeRelH relativeFrom="margin">
+                  <wp14:pctWidth>0</wp14:pctWidth>
+                </wp14:sizeRelH>
+                <wp14:sizeRelV relativeFrom="margin">
+                  <wp14:pctHeight>0</wp14:pctHeight>
+                </wp14:sizeRelV>
+              </wp:anchor>
+            </w:drawing>
+          </mc:Choice>
+          <mc:Fallback>
+            <w:pict>
+              <v:rect w14:anchorId="5F5AB9FF" id="Obdélník 3" o:spid="_x0000_s1026" style="position:absolute;margin-left:174.9pt;margin-top:397.8pt;width:96.9pt;height:17.1pt;z-index:251677696;visibility:visible;mso-wrap-style:square;mso-width-percent:0;mso-height-percent:0;mso-wrap-distance-left:9pt;mso-wrap-distance-top:0;mso-wrap-distance-right:9pt;mso-wrap-distance-bottom:0;mso-position-horizontal:absolute;mso-position-horizontal-relative:text;mso-position-vertical:absolute;mso-position-vertical-relative:text;mso-width-percent:0;mso-height-percent:0;mso-width-relative:margin;mso-height-relative:margin;v-text-anchor:middle" o:gfxdata="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" filled="f" strokecolor="yellow" strokeweight="3pt"/>
+            </w:pict>
+          </mc:Fallback>
+        </mc:AlternateContent>
+      </w:r>
+      <w:r>
+        <w:rPr>
+          <w:lang w:val="cs-CZ"/>
+        </w:rPr>
+        <w:br w:type="page"/>
+      </w:r>
+    </w:p>
+    <w:p>
+      <w:pPr>
+        <w:pStyle w:val="Nadpis2"/>
+      </w:pPr>
+      <w:r>
+        <w:lastRenderedPageBreak/>
+        <w:t>Datová sada</w:t>
+      </w:r>
+    </w:p>
+    <w:p>
+      <w:pPr>
+        <w:pStyle w:val="Zkladntext"/>
+      </w:pPr>
+      <w:r>
+        <w:t>Zvolil jsem datovou sadu</w:t>
+      </w:r>
+      <w:r>
+        <w:t xml:space="preserve"> ze stránky </w:t>
+      </w:r>
+      <w:r>
+        <w:rPr>
           <w:b/>
           <w:bCs/>
-          <w:sz w:val="28"/>
-          <w:szCs w:val="28"/>
-          <w:lang w:val="cs-CZ"/>
-        </w:rPr>
-      </w:pPr>
-      <w:r>
-        <w:rPr>
-          <w:lang w:val="cs-CZ"/>
+        </w:rPr>
+        <w:t>Kaggle</w:t>
+      </w:r>
+      <w:r>
+        <w:t xml:space="preserve"> fiktivního online obchodu </w:t>
+      </w:r>
+      <w:r>
+        <w:rPr>
+          <w:b/>
+          <w:bCs/>
+        </w:rPr>
+        <w:t>EverMart Online</w:t>
+      </w:r>
+      <w:r>
+        <w:t>.</w:t>
+      </w:r>
+      <w:r>
+        <w:rPr>
+          <w:rStyle w:val="Znakapoznpodarou"/>
+        </w:rPr>
+        <w:footnoteReference w:id="1"/>
+      </w:r>
+    </w:p>
+    <w:p>
+      <w:pPr>
+        <w:pStyle w:val="Zkladntext"/>
+      </w:pPr>
+    </w:p>
+    <w:p>
+      <w:pPr>
+        <w:pStyle w:val="Zkladntext"/>
+      </w:pPr>
+      <w:r>
+        <w:t>Datová sada</w:t>
+      </w:r>
+      <w:r>
+        <w:t xml:space="preserve"> </w:t>
+      </w:r>
+      <w:r>
+        <w:t>ve formátu CSV</w:t>
+      </w:r>
+      <w:r>
+        <w:t xml:space="preserve"> obsahuje data</w:t>
+      </w:r>
+      <w:r>
+        <w:t xml:space="preserve"> </w:t>
+      </w:r>
+      <w:r>
+        <w:t>o</w:t>
+      </w:r>
+      <w:r>
+        <w:t xml:space="preserve"> </w:t>
+      </w:r>
+      <w:r>
+        <w:t>zákaznících</w:t>
+      </w:r>
+      <w:r>
+        <w:t>, produktech</w:t>
+      </w:r>
+      <w:r>
+        <w:t xml:space="preserve"> a provedených transakcí</w:t>
+      </w:r>
+      <w:r>
+        <w:t>.</w:t>
+      </w:r>
+    </w:p>
+    <w:p>
+      <w:pPr>
+        <w:pStyle w:val="Zkladntext"/>
+        <w:numPr>
+          <w:ilvl w:val="0"/>
+          <w:numId w:val="9"/>
+        </w:numPr>
+        <w:ind w:left="284" w:hanging="284"/>
+      </w:pPr>
+      <w:r>
+        <w:t>Customers.csv</w:t>
+      </w:r>
+    </w:p>
+    <w:p>
+      <w:pPr>
+        <w:pStyle w:val="Zkladntext"/>
+        <w:numPr>
+          <w:ilvl w:val="0"/>
+          <w:numId w:val="9"/>
+        </w:numPr>
+        <w:ind w:left="284" w:hanging="284"/>
+      </w:pPr>
+      <w:r>
+        <w:t>Products.csv</w:t>
+      </w:r>
+    </w:p>
+    <w:p>
+      <w:pPr>
+        <w:pStyle w:val="Zkladntext"/>
+        <w:numPr>
+          <w:ilvl w:val="0"/>
+          <w:numId w:val="9"/>
+        </w:numPr>
+        <w:ind w:left="284" w:hanging="284"/>
+      </w:pPr>
+      <w:r>
+        <w:t>Transactions.csv</w:t>
+      </w:r>
+    </w:p>
+    <w:p>
+      <w:pPr>
+        <w:pStyle w:val="Zkladntext"/>
+      </w:pPr>
+    </w:p>
+    <w:p>
+      <w:pPr>
+        <w:pStyle w:val="Zkladntext"/>
+      </w:pPr>
+      <w:r>
+        <w:t xml:space="preserve">Transakce jsou duplicitně zapsána ve dvou souborech s mírně odlišnými </w:t>
+      </w:r>
+      <w:r>
+        <w:t>formáty</w:t>
+      </w:r>
+      <w:r>
+        <w:t xml:space="preserve"> (Transactions.csv</w:t>
+      </w:r>
+      <w:r>
+        <w:t>,</w:t>
+      </w:r>
+      <w:r>
+        <w:t xml:space="preserve"> </w:t>
+      </w:r>
+      <w:r>
+        <w:t>EverMart_Online_Transactions.xlsx</w:t>
+      </w:r>
+      <w:r>
+        <w:t>).</w:t>
+      </w:r>
+      <w:r>
+        <w:t xml:space="preserve"> </w:t>
+      </w:r>
+      <w:r>
+        <w:t xml:space="preserve">CSV formát je </w:t>
+      </w:r>
+      <w:r>
+        <w:t>vhodnější pro strojové zpracování</w:t>
+      </w:r>
+      <w:r>
+        <w:t xml:space="preserve">, a proto </w:t>
+      </w:r>
+      <w:r>
+        <w:t>nemá smysl</w:t>
+      </w:r>
+      <w:r>
+        <w:t xml:space="preserve"> </w:t>
+      </w:r>
+      <w:r>
+        <w:t xml:space="preserve">XLSX </w:t>
+      </w:r>
+      <w:r>
+        <w:t xml:space="preserve">soubor </w:t>
+      </w:r>
+      <w:r>
+        <w:t>zahrnovat.</w:t>
+      </w:r>
+    </w:p>
+    <w:p>
+      <w:pPr>
+        <w:pStyle w:val="Zkladntext"/>
+      </w:pPr>
+      <w:r>
+        <w:rPr>
+          <w:noProof/>
         </w:rPr>
         <w:drawing>
-          <wp:anchor distT="0" distB="0" distL="114300" distR="114300" simplePos="0" relativeHeight="251667456" behindDoc="1" locked="0" layoutInCell="1" allowOverlap="1" wp14:anchorId="19602EC9" wp14:editId="7494D23E">
+          <wp:anchor distT="0" distB="0" distL="114300" distR="114300" simplePos="0" relativeHeight="251687936" behindDoc="0" locked="0" layoutInCell="1" allowOverlap="1" wp14:anchorId="7A3ED4CD" wp14:editId="25938D0C">
             <wp:simplePos x="0" y="0"/>
             <wp:positionH relativeFrom="margin">
-              <wp:posOffset>29474</wp:posOffset>
+              <wp:posOffset>6823</wp:posOffset>
             </wp:positionH>
             <wp:positionV relativeFrom="paragraph">
-              <wp:posOffset>334645</wp:posOffset>
+              <wp:posOffset>182348</wp:posOffset>
             </wp:positionV>
-            <wp:extent cx="3867150" cy="2552700"/>
-            <wp:effectExtent l="38100" t="38100" r="95250" b="95250"/>
-            <wp:wrapTight wrapText="bothSides">
-              <wp:wrapPolygon edited="0">
-                <wp:start x="-213" y="-322"/>
-                <wp:lineTo x="-213" y="22245"/>
-                <wp:lineTo x="22026" y="22245"/>
-                <wp:lineTo x="22026" y="-322"/>
-                <wp:lineTo x="-213" y="-322"/>
-              </wp:wrapPolygon>
-            </wp:wrapTight>
-            <wp:docPr id="704620145" name="Obrázek 7" descr="Obsah obrázku text, elektronika, snímek obrazovky, software&#10;&#10;Obsah vygenerovaný umělou inteligencí může být nesprávný."/>
+            <wp:extent cx="6840310" cy="4406310"/>
+            <wp:effectExtent l="38100" t="38100" r="93980" b="89535"/>
+            <wp:wrapNone/>
+            <wp:docPr id="257086203" name="Obrázek 5"/>
             <wp:cNvGraphicFramePr>
               <a:graphicFrameLocks xmlns:a="http://schemas.openxmlformats.org/drawingml/2006/main" noChangeAspect="1"/>
             </wp:cNvGraphicFramePr>
@@ -1140,20 +1879,19 @@
               <a:graphicData uri="http://schemas.openxmlformats.org/drawingml/2006/picture">
                 <pic:pic xmlns:pic="http://schemas.openxmlformats.org/drawingml/2006/picture">
                   <pic:nvPicPr>
-                    <pic:cNvPr id="704620145" name="Obrázek 7" descr="Obsah obrázku text, elektronika, snímek obrazovky, software&#10;&#10;Obsah vygenerovaný umělou inteligencí může být nesprávný."/>
+                    <pic:cNvPr id="257086203" name="Obrázek 5"/>
                     <pic:cNvPicPr>
                       <a:picLocks noChangeAspect="1" noChangeArrowheads="1"/>
                     </pic:cNvPicPr>
                   </pic:nvPicPr>
                   <pic:blipFill>
-                    <a:blip r:embed="rId10">
+                    <a:blip r:embed="rId11">
                       <a:extLst>
                         <a:ext uri="{28A0092B-C50C-407E-A947-70E740481C1C}">
                           <a14:useLocalDpi xmlns:a14="http://schemas.microsoft.com/office/drawing/2010/main" val="0"/>
                         </a:ext>
                       </a:extLst>
                     </a:blip>
-                    <a:srcRect/>
                     <a:stretch>
                       <a:fillRect/>
                     </a:stretch>
@@ -1161,7 +1899,7 @@
                   <pic:spPr bwMode="auto">
                     <a:xfrm>
                       <a:off x="0" y="0"/>
-                      <a:ext cx="3867150" cy="2552700"/>
+                      <a:ext cx="6840310" cy="4406310"/>
                     </a:xfrm>
                     <a:prstGeom prst="rect">
                       <a:avLst/>
@@ -1193,104 +1931,20 @@
           </wp:anchor>
         </w:drawing>
       </w:r>
-      <w:r>
-        <w:rPr>
-          <w:lang w:val="cs-CZ"/>
-        </w:rPr>
-        <w:t>Po instalaci</w:t>
-      </w:r>
-      <w:r>
-        <w:rPr>
-          <w:lang w:val="cs-CZ"/>
-        </w:rPr>
-        <w:t xml:space="preserve"> SSAS</w:t>
-      </w:r>
-      <w:r>
-        <w:rPr>
-          <w:lang w:val="cs-CZ"/>
-        </w:rPr>
-        <w:t xml:space="preserve"> </w:t>
-      </w:r>
-      <w:r>
-        <w:rPr>
-          <w:lang w:val="cs-CZ"/>
-        </w:rPr>
-        <w:t>přibude</w:t>
-      </w:r>
-      <w:r>
-        <w:rPr>
-          <w:lang w:val="cs-CZ"/>
-        </w:rPr>
-        <w:t xml:space="preserve"> </w:t>
-      </w:r>
-      <w:r>
-        <w:rPr>
-          <w:lang w:val="cs-CZ"/>
-        </w:rPr>
-        <w:t xml:space="preserve">do </w:t>
-      </w:r>
-      <w:r>
-        <w:rPr>
-          <w:lang w:val="cs-CZ"/>
-        </w:rPr>
-        <w:t>SSMS</w:t>
-      </w:r>
-      <w:r>
-        <w:rPr>
-          <w:lang w:val="cs-CZ"/>
-        </w:rPr>
-        <w:t>, konkrétně do</w:t>
-      </w:r>
-      <w:r>
-        <w:rPr>
-          <w:lang w:val="cs-CZ"/>
-        </w:rPr>
-        <w:t xml:space="preserve"> </w:t>
-      </w:r>
-      <w:r>
-        <w:rPr>
-          <w:lang w:val="cs-CZ"/>
-        </w:rPr>
-        <w:t xml:space="preserve">kolonky </w:t>
-      </w:r>
-      <w:r>
-        <w:rPr>
+    </w:p>
+    <w:p>
+      <w:pPr>
+        <w:spacing w:after="0" w:line="240" w:lineRule="auto"/>
+        <w:rPr>
+          <w:rFonts w:ascii="Lato-Regular" w:eastAsiaTheme="majorEastAsia" w:hAnsi="Lato-Regular" w:cstheme="majorBidi"/>
           <w:b/>
           <w:bCs/>
+          <w:sz w:val="28"/>
+          <w:szCs w:val="28"/>
           <w:lang w:val="cs-CZ"/>
         </w:rPr>
-        <w:t>Server type</w:t>
-      </w:r>
-      <w:r>
-        <w:rPr>
-          <w:lang w:val="cs-CZ"/>
-        </w:rPr>
-        <w:t>,</w:t>
-      </w:r>
-      <w:r>
-        <w:rPr>
-          <w:lang w:val="cs-CZ"/>
-        </w:rPr>
-        <w:t xml:space="preserve"> položka </w:t>
-      </w:r>
-      <w:r>
-        <w:rPr>
-          <w:b/>
-          <w:bCs/>
-          <w:lang w:val="cs-CZ"/>
-        </w:rPr>
-        <w:t>Analysis Services</w:t>
-      </w:r>
-      <w:r>
-        <w:rPr>
-          <w:lang w:val="cs-CZ"/>
-        </w:rPr>
-        <w:t>.</w:t>
-      </w:r>
-      <w:r>
-        <w:rPr>
-          <w:lang w:val="cs-CZ"/>
-        </w:rPr>
+      </w:pPr>
+      <w:r>
         <w:br w:type="page"/>
       </w:r>
     </w:p>
@@ -1300,156 +1954,80 @@
       </w:pPr>
       <w:r>
         <w:lastRenderedPageBreak/>
-        <w:t xml:space="preserve">Instalace </w:t>
-      </w:r>
-      <w:r>
-        <w:t xml:space="preserve">rozšíření do </w:t>
-      </w:r>
-      <w:r>
-        <w:t>VS 2022</w:t>
+        <w:t>Čištění datové sady</w:t>
       </w:r>
     </w:p>
     <w:p>
       <w:pPr>
         <w:pStyle w:val="Zkladntext"/>
-        <w:numPr>
-          <w:ilvl w:val="0"/>
-          <w:numId w:val="7"/>
-        </w:numPr>
-        <w:ind w:left="284" w:hanging="284"/>
-      </w:pPr>
-      <w:r>
-        <w:t>Spustit VS 2022</w:t>
+      </w:pPr>
+      <w:r>
+        <w:t>Datová sada byla již po stažení vyčištěná, proto není nutné provádět její čištění.</w:t>
+      </w:r>
+    </w:p>
+    <w:p>
+      <w:pPr>
+        <w:pStyle w:val="Nadpis2"/>
+      </w:pPr>
+      <w:r>
+        <w:t>Datová kostka</w:t>
       </w:r>
     </w:p>
     <w:p>
       <w:pPr>
         <w:pStyle w:val="Zkladntext"/>
-        <w:numPr>
-          <w:ilvl w:val="0"/>
-          <w:numId w:val="7"/>
-        </w:numPr>
-        <w:ind w:left="284" w:hanging="284"/>
-      </w:pPr>
-      <w:r>
-        <w:t xml:space="preserve">Kliknout na </w:t>
-      </w:r>
-      <w:proofErr w:type="spellStart"/>
-      <w:r>
-        <w:rPr>
-          <w:b/>
-          <w:bCs/>
-        </w:rPr>
-        <w:t>Extensions</w:t>
-      </w:r>
-      <w:proofErr w:type="spellEnd"/>
+      </w:pPr>
+      <w:r>
+        <w:t>xxx.</w:t>
+      </w:r>
+      <w:r>
+        <w:t xml:space="preserve"> </w:t>
+      </w:r>
+      <w:r>
+        <w:t xml:space="preserve"> </w:t>
+      </w:r>
+      <w:r>
+        <w:br w:type="page"/>
+      </w:r>
+    </w:p>
+    <w:p>
+      <w:pPr>
+        <w:pStyle w:val="Nadpis2"/>
+      </w:pPr>
+      <w:r>
+        <w:lastRenderedPageBreak/>
+        <w:t>Import datové sady</w:t>
+      </w:r>
     </w:p>
     <w:p>
       <w:pPr>
         <w:pStyle w:val="Zkladntext"/>
-        <w:numPr>
-          <w:ilvl w:val="0"/>
-          <w:numId w:val="7"/>
-        </w:numPr>
-        <w:ind w:left="284" w:hanging="284"/>
-      </w:pPr>
-      <w:r>
-        <w:t xml:space="preserve">Kliknout na </w:t>
-      </w:r>
-      <w:proofErr w:type="spellStart"/>
-      <w:r>
-        <w:rPr>
-          <w:b/>
-          <w:bCs/>
-        </w:rPr>
-        <w:t>Manage</w:t>
-      </w:r>
-      <w:proofErr w:type="spellEnd"/>
-      <w:r>
-        <w:rPr>
-          <w:b/>
-          <w:bCs/>
-        </w:rPr>
-        <w:t xml:space="preserve"> </w:t>
-      </w:r>
-      <w:proofErr w:type="spellStart"/>
-      <w:r>
-        <w:rPr>
-          <w:b/>
-          <w:bCs/>
-        </w:rPr>
-        <w:t>Extensions</w:t>
-      </w:r>
-      <w:proofErr w:type="spellEnd"/>
+      </w:pPr>
+      <w:r>
+        <w:t xml:space="preserve">x </w:t>
+      </w:r>
     </w:p>
     <w:p>
       <w:pPr>
         <w:pStyle w:val="Zkladntext"/>
-        <w:numPr>
-          <w:ilvl w:val="0"/>
-          <w:numId w:val="7"/>
-        </w:numPr>
-        <w:ind w:left="284" w:hanging="284"/>
-      </w:pPr>
-      <w:r>
-        <w:t xml:space="preserve">Vyhledat </w:t>
-      </w:r>
-      <w:r>
-        <w:rPr>
-          <w:b/>
-          <w:bCs/>
-        </w:rPr>
-        <w:t>Microsoft Analysis Services Projects</w:t>
-      </w:r>
-    </w:p>
-    <w:p>
-      <w:pPr>
-        <w:pStyle w:val="Zkladntext"/>
-        <w:numPr>
-          <w:ilvl w:val="0"/>
-          <w:numId w:val="7"/>
-        </w:numPr>
-        <w:ind w:left="284" w:hanging="284"/>
-      </w:pPr>
-      <w:r>
-        <w:t xml:space="preserve">Kliknout na </w:t>
-      </w:r>
-      <w:proofErr w:type="spellStart"/>
-      <w:r>
-        <w:rPr>
-          <w:b/>
-          <w:bCs/>
-        </w:rPr>
-        <w:t>Install</w:t>
-      </w:r>
-      <w:proofErr w:type="spellEnd"/>
-    </w:p>
-    <w:p>
-      <w:pPr>
-        <w:pStyle w:val="Zkladntext"/>
-      </w:pPr>
-      <w:r>
+      </w:pPr>
+      <w:r>
+        <w:rPr>
+          <w:noProof/>
+        </w:rPr>
         <w:drawing>
-          <wp:anchor distT="0" distB="0" distL="114300" distR="114300" simplePos="0" relativeHeight="251660288" behindDoc="1" locked="0" layoutInCell="1" allowOverlap="1" wp14:anchorId="5E838C81" wp14:editId="476A4A6F">
+          <wp:anchor distT="0" distB="0" distL="114300" distR="114300" simplePos="0" relativeHeight="251683840" behindDoc="0" locked="0" layoutInCell="1" allowOverlap="1" wp14:anchorId="173A31FC" wp14:editId="4D94A067">
             <wp:simplePos x="0" y="0"/>
             <wp:positionH relativeFrom="margin">
-              <wp:posOffset>5384</wp:posOffset>
+              <wp:posOffset>-13659</wp:posOffset>
             </wp:positionH>
             <wp:positionV relativeFrom="paragraph">
-              <wp:posOffset>262255</wp:posOffset>
+              <wp:posOffset>47230</wp:posOffset>
             </wp:positionV>
-            <wp:extent cx="6400800" cy="1023620"/>
-            <wp:effectExtent l="38100" t="38100" r="95250" b="100330"/>
-            <wp:wrapTight wrapText="bothSides">
-              <wp:wrapPolygon edited="0">
-                <wp:start x="-129" y="-804"/>
-                <wp:lineTo x="-129" y="23315"/>
-                <wp:lineTo x="21857" y="23315"/>
-                <wp:lineTo x="21857" y="-804"/>
-                <wp:lineTo x="-129" y="-804"/>
-              </wp:wrapPolygon>
-            </wp:wrapTight>
-            <wp:docPr id="1161756422" name="Obrázek 1" descr="Obsah obrázku text, Multimediální software, software, Grafický software&#10;&#10;Obsah vygenerovaný umělou inteligencí může být nesprávný."/>
+            <wp:extent cx="6757173" cy="1135092"/>
+            <wp:effectExtent l="38100" t="38100" r="100965" b="103505"/>
+            <wp:wrapNone/>
+            <wp:docPr id="1374804326" name="Obrázek 5"/>
             <wp:cNvGraphicFramePr>
               <a:graphicFrameLocks xmlns:a="http://schemas.openxmlformats.org/drawingml/2006/main" noChangeAspect="1"/>
             </wp:cNvGraphicFramePr>
@@ -1457,86 +2035,10 @@
               <a:graphicData uri="http://schemas.openxmlformats.org/drawingml/2006/picture">
                 <pic:pic xmlns:pic="http://schemas.openxmlformats.org/drawingml/2006/picture">
                   <pic:nvPicPr>
-                    <pic:cNvPr id="1161756422" name="Obrázek 1" descr="Obsah obrázku text, Multimediální software, software, Grafický software&#10;&#10;Obsah vygenerovaný umělou inteligencí může být nesprávný."/>
-                    <pic:cNvPicPr/>
-                  </pic:nvPicPr>
-                  <pic:blipFill>
-                    <a:blip r:embed="rId11">
-                      <a:extLst>
-                        <a:ext uri="{28A0092B-C50C-407E-A947-70E740481C1C}">
-                          <a14:useLocalDpi xmlns:a14="http://schemas.microsoft.com/office/drawing/2010/main" val="0"/>
-                        </a:ext>
-                      </a:extLst>
-                    </a:blip>
-                    <a:stretch>
-                      <a:fillRect/>
-                    </a:stretch>
-                  </pic:blipFill>
-                  <pic:spPr>
-                    <a:xfrm>
-                      <a:off x="0" y="0"/>
-                      <a:ext cx="6400800" cy="1023620"/>
-                    </a:xfrm>
-                    <a:prstGeom prst="rect">
-                      <a:avLst/>
-                    </a:prstGeom>
-                    <a:ln w="6350" cap="sq">
-                      <a:solidFill>
-                        <a:schemeClr val="tx1"/>
-                      </a:solidFill>
-                      <a:prstDash val="solid"/>
-                      <a:miter lim="800000"/>
-                    </a:ln>
-                    <a:effectLst>
-                      <a:outerShdw blurRad="50800" dist="38100" dir="2700000" algn="tl" rotWithShape="0">
-                        <a:srgbClr val="000000">
-                          <a:alpha val="43000"/>
-                        </a:srgbClr>
-                      </a:outerShdw>
-                    </a:effectLst>
-                  </pic:spPr>
-                </pic:pic>
-              </a:graphicData>
-            </a:graphic>
-          </wp:anchor>
-        </w:drawing>
-      </w:r>
-    </w:p>
-    <w:p>
-      <w:pPr>
-        <w:pStyle w:val="Zkladntext"/>
-      </w:pPr>
-      <w:r>
-        <w:drawing>
-          <wp:anchor distT="0" distB="0" distL="114300" distR="114300" simplePos="0" relativeHeight="251661312" behindDoc="1" locked="0" layoutInCell="1" allowOverlap="1" wp14:anchorId="3696240B" wp14:editId="07B3E7AC">
-            <wp:simplePos x="0" y="0"/>
-            <wp:positionH relativeFrom="column">
-              <wp:posOffset>9194</wp:posOffset>
-            </wp:positionH>
-            <wp:positionV relativeFrom="paragraph">
-              <wp:posOffset>1310005</wp:posOffset>
-            </wp:positionV>
-            <wp:extent cx="3633159" cy="3300419"/>
-            <wp:effectExtent l="38100" t="38100" r="100965" b="90805"/>
-            <wp:wrapTight wrapText="bothSides">
-              <wp:wrapPolygon edited="0">
-                <wp:start x="-227" y="-249"/>
-                <wp:lineTo x="-227" y="22070"/>
-                <wp:lineTo x="22087" y="22070"/>
-                <wp:lineTo x="22087" y="-249"/>
-                <wp:lineTo x="-227" y="-249"/>
-              </wp:wrapPolygon>
-            </wp:wrapTight>
-            <wp:docPr id="299064249" name="Obrázek 1" descr="Obsah obrázku text, snímek obrazovky, software, Multimediální software&#10;&#10;Obsah vygenerovaný umělou inteligencí může být nesprávný."/>
-            <wp:cNvGraphicFramePr>
-              <a:graphicFrameLocks xmlns:a="http://schemas.openxmlformats.org/drawingml/2006/main" noChangeAspect="1"/>
-            </wp:cNvGraphicFramePr>
-            <a:graphic xmlns:a="http://schemas.openxmlformats.org/drawingml/2006/main">
-              <a:graphicData uri="http://schemas.openxmlformats.org/drawingml/2006/picture">
-                <pic:pic xmlns:pic="http://schemas.openxmlformats.org/drawingml/2006/picture">
-                  <pic:nvPicPr>
-                    <pic:cNvPr id="299064249" name="Obrázek 1" descr="Obsah obrázku text, snímek obrazovky, software, Multimediální software&#10;&#10;Obsah vygenerovaný umělou inteligencí může být nesprávný."/>
-                    <pic:cNvPicPr/>
+                    <pic:cNvPr id="1374804326" name="Obrázek 5"/>
+                    <pic:cNvPicPr>
+                      <a:picLocks noChangeAspect="1" noChangeArrowheads="1"/>
+                    </pic:cNvPicPr>
                   </pic:nvPicPr>
                   <pic:blipFill>
                     <a:blip r:embed="rId12">
@@ -1550,10 +2052,10 @@
                       <a:fillRect/>
                     </a:stretch>
                   </pic:blipFill>
-                  <pic:spPr>
+                  <pic:spPr bwMode="auto">
                     <a:xfrm>
                       <a:off x="0" y="0"/>
-                      <a:ext cx="3633159" cy="3300419"/>
+                      <a:ext cx="6775186" cy="1138118"/>
                     </a:xfrm>
                     <a:prstGeom prst="rect">
                       <a:avLst/>
@@ -1576,6 +2078,12 @@
                 </pic:pic>
               </a:graphicData>
             </a:graphic>
+            <wp14:sizeRelH relativeFrom="margin">
+              <wp14:pctWidth>0</wp14:pctWidth>
+            </wp14:sizeRelH>
+            <wp14:sizeRelV relativeFrom="margin">
+              <wp14:pctHeight>0</wp14:pctHeight>
+            </wp14:sizeRelV>
           </wp:anchor>
         </w:drawing>
       </w:r>
@@ -1584,20 +2092,83 @@
       <w:pPr>
         <w:pStyle w:val="Zkladntext"/>
       </w:pPr>
-    </w:p>
-    <w:p>
-      <w:pPr>
-        <w:spacing w:after="0" w:line="240" w:lineRule="auto"/>
-        <w:rPr>
-          <w:shd w:val="clear" w:color="auto" w:fill="FFFFFF"/>
-          <w:lang w:val="cs-CZ"/>
-        </w:rPr>
-      </w:pPr>
-      <w:r>
-        <w:rPr>
-          <w:lang w:val="cs-CZ"/>
-        </w:rPr>
-        <w:br w:type="page"/>
+      <w:r>
+        <w:rPr>
+          <w:noProof/>
+        </w:rPr>
+        <mc:AlternateContent>
+          <mc:Choice Requires="wps">
+            <w:drawing>
+              <wp:anchor distT="0" distB="0" distL="114300" distR="114300" simplePos="0" relativeHeight="251685888" behindDoc="0" locked="0" layoutInCell="1" allowOverlap="1" wp14:anchorId="57CFC4BB" wp14:editId="03679B1D">
+                <wp:simplePos x="0" y="0"/>
+                <wp:positionH relativeFrom="column">
+                  <wp:posOffset>4750610</wp:posOffset>
+                </wp:positionH>
+                <wp:positionV relativeFrom="paragraph">
+                  <wp:posOffset>198810</wp:posOffset>
+                </wp:positionV>
+                <wp:extent cx="1328002" cy="137424"/>
+                <wp:effectExtent l="19050" t="19050" r="24765" b="15240"/>
+                <wp:wrapNone/>
+                <wp:docPr id="276469134" name="Obdélník 3"/>
+                <wp:cNvGraphicFramePr/>
+                <a:graphic xmlns:a="http://schemas.openxmlformats.org/drawingml/2006/main">
+                  <a:graphicData uri="http://schemas.microsoft.com/office/word/2010/wordprocessingShape">
+                    <wps:wsp>
+                      <wps:cNvSpPr/>
+                      <wps:spPr>
+                        <a:xfrm>
+                          <a:off x="0" y="0"/>
+                          <a:ext cx="1328002" cy="137424"/>
+                        </a:xfrm>
+                        <a:prstGeom prst="rect">
+                          <a:avLst/>
+                        </a:prstGeom>
+                        <a:noFill/>
+                        <a:ln w="38100">
+                          <a:solidFill>
+                            <a:srgbClr val="FFFF00"/>
+                          </a:solidFill>
+                        </a:ln>
+                      </wps:spPr>
+                      <wps:style>
+                        <a:lnRef idx="2">
+                          <a:schemeClr val="accent6"/>
+                        </a:lnRef>
+                        <a:fillRef idx="1">
+                          <a:schemeClr val="lt1"/>
+                        </a:fillRef>
+                        <a:effectRef idx="0">
+                          <a:schemeClr val="accent6"/>
+                        </a:effectRef>
+                        <a:fontRef idx="minor">
+                          <a:schemeClr val="dk1"/>
+                        </a:fontRef>
+                      </wps:style>
+                      <wps:bodyPr rot="0" spcFirstLastPara="0" vertOverflow="overflow" horzOverflow="overflow" vert="horz" wrap="square" lIns="91440" tIns="45720" rIns="91440" bIns="45720" numCol="1" spcCol="0" rtlCol="0" fromWordArt="0" anchor="ctr" anchorCtr="0" forceAA="0" compatLnSpc="1">
+                        <a:prstTxWarp prst="textNoShape">
+                          <a:avLst/>
+                        </a:prstTxWarp>
+                        <a:noAutofit/>
+                      </wps:bodyPr>
+                    </wps:wsp>
+                  </a:graphicData>
+                </a:graphic>
+                <wp14:sizeRelH relativeFrom="margin">
+                  <wp14:pctWidth>0</wp14:pctWidth>
+                </wp14:sizeRelH>
+                <wp14:sizeRelV relativeFrom="margin">
+                  <wp14:pctHeight>0</wp14:pctHeight>
+                </wp14:sizeRelV>
+              </wp:anchor>
+            </w:drawing>
+          </mc:Choice>
+          <mc:Fallback>
+            <w:pict>
+              <v:rect w14:anchorId="6008BD25" id="Obdélník 3" o:spid="_x0000_s1026" style="position:absolute;margin-left:374.05pt;margin-top:15.65pt;width:104.55pt;height:10.8pt;z-index:251685888;visibility:visible;mso-wrap-style:square;mso-width-percent:0;mso-height-percent:0;mso-wrap-distance-left:9pt;mso-wrap-distance-top:0;mso-wrap-distance-right:9pt;mso-wrap-distance-bottom:0;mso-position-horizontal:absolute;mso-position-horizontal-relative:text;mso-position-vertical:absolute;mso-position-vertical-relative:text;mso-width-percent:0;mso-height-percent:0;mso-width-relative:margin;mso-height-relative:margin;v-text-anchor:middle" o:gfxdata="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" filled="f" strokecolor="yellow" strokeweight="3pt"/>
+            </w:pict>
+          </mc:Fallback>
+        </mc:AlternateContent>
       </w:r>
     </w:p>
     <w:p>
@@ -1605,28 +2176,15 @@
         <w:pStyle w:val="Zkladntext"/>
       </w:pPr>
       <w:r>
+        <w:rPr>
+          <w:noProof/>
+        </w:rPr>
         <w:lastRenderedPageBreak/>
         <w:drawing>
-          <wp:anchor distT="0" distB="0" distL="114300" distR="114300" simplePos="0" relativeHeight="251662336" behindDoc="1" locked="0" layoutInCell="1" allowOverlap="1" wp14:anchorId="12CB43B2" wp14:editId="5F77C0B2">
-            <wp:simplePos x="0" y="0"/>
-            <wp:positionH relativeFrom="margin">
-              <wp:posOffset>10464</wp:posOffset>
-            </wp:positionH>
-            <wp:positionV relativeFrom="paragraph">
-              <wp:posOffset>338455</wp:posOffset>
-            </wp:positionV>
-            <wp:extent cx="6400800" cy="4724399"/>
-            <wp:effectExtent l="38100" t="38100" r="95250" b="95885"/>
-            <wp:wrapTight wrapText="bothSides">
-              <wp:wrapPolygon edited="0">
-                <wp:start x="-129" y="-174"/>
-                <wp:lineTo x="-129" y="21951"/>
-                <wp:lineTo x="21857" y="21951"/>
-                <wp:lineTo x="21857" y="-174"/>
-                <wp:lineTo x="-129" y="-174"/>
-              </wp:wrapPolygon>
-            </wp:wrapTight>
-            <wp:docPr id="249453659" name="Obrázek 1"/>
+          <wp:inline distT="0" distB="0" distL="0" distR="0" wp14:anchorId="3BAF72EF" wp14:editId="2EA04D72">
+            <wp:extent cx="2060575" cy="9144000"/>
+            <wp:effectExtent l="0" t="0" r="0" b="0"/>
+            <wp:docPr id="478305115" name="Obrázek 8" descr="Obsah obrázku snímek obrazovky, text&#10;&#10;Obsah vygenerovaný umělou inteligencí může být nesprávný."/>
             <wp:cNvGraphicFramePr>
               <a:graphicFrameLocks xmlns:a="http://schemas.openxmlformats.org/drawingml/2006/main" noChangeAspect="1"/>
             </wp:cNvGraphicFramePr>
@@ -1634,82 +2192,44 @@
               <a:graphicData uri="http://schemas.openxmlformats.org/drawingml/2006/picture">
                 <pic:pic xmlns:pic="http://schemas.openxmlformats.org/drawingml/2006/picture">
                   <pic:nvPicPr>
-                    <pic:cNvPr id="249453659" name="Obrázek 1"/>
-                    <pic:cNvPicPr/>
+                    <pic:cNvPr id="478305115" name="Obrázek 8" descr="Obsah obrázku snímek obrazovky, text&#10;&#10;Obsah vygenerovaný umělou inteligencí může být nesprávný."/>
+                    <pic:cNvPicPr>
+                      <a:picLocks noChangeAspect="1" noChangeArrowheads="1"/>
+                    </pic:cNvPicPr>
                   </pic:nvPicPr>
                   <pic:blipFill>
-                    <a:blip r:embed="rId13">
+                    <a:blip r:embed="rId13" cstate="print">
                       <a:extLst>
                         <a:ext uri="{28A0092B-C50C-407E-A947-70E740481C1C}">
                           <a14:useLocalDpi xmlns:a14="http://schemas.microsoft.com/office/drawing/2010/main" val="0"/>
                         </a:ext>
                       </a:extLst>
                     </a:blip>
+                    <a:srcRect/>
                     <a:stretch>
                       <a:fillRect/>
                     </a:stretch>
                   </pic:blipFill>
-                  <pic:spPr>
+                  <pic:spPr bwMode="auto">
                     <a:xfrm>
                       <a:off x="0" y="0"/>
-                      <a:ext cx="6400800" cy="4724399"/>
+                      <a:ext cx="2060575" cy="9144000"/>
                     </a:xfrm>
                     <a:prstGeom prst="rect">
                       <a:avLst/>
                     </a:prstGeom>
-                    <a:ln w="6350" cap="sq">
-                      <a:solidFill>
-                        <a:srgbClr val="000000"/>
-                      </a:solidFill>
-                      <a:prstDash val="solid"/>
-                      <a:miter lim="800000"/>
+                    <a:noFill/>
+                    <a:ln>
+                      <a:noFill/>
                     </a:ln>
-                    <a:effectLst>
-                      <a:outerShdw blurRad="50800" dist="38100" dir="2700000" algn="tl" rotWithShape="0">
-                        <a:srgbClr val="000000">
-                          <a:alpha val="43000"/>
-                        </a:srgbClr>
-                      </a:outerShdw>
-                    </a:effectLst>
                   </pic:spPr>
                 </pic:pic>
               </a:graphicData>
             </a:graphic>
-          </wp:anchor>
+          </wp:inline>
         </w:drawing>
       </w:r>
       <w:r>
-        <w:t xml:space="preserve">Rozšíření přidá možnost </w:t>
-      </w:r>
-      <w:r>
-        <w:t>vytvoření nového typu projektu</w:t>
-      </w:r>
-      <w:r>
-        <w:t xml:space="preserve"> </w:t>
-      </w:r>
-      <w:r>
-        <w:rPr>
-          <w:b/>
-          <w:bCs/>
-        </w:rPr>
-        <w:t>Analysis Services Multidimensional Project</w:t>
-      </w:r>
-      <w:r>
-        <w:t>.</w:t>
-      </w:r>
-    </w:p>
-    <w:p>
-      <w:pPr>
-        <w:spacing w:after="0" w:line="240" w:lineRule="auto"/>
-        <w:rPr>
-          <w:shd w:val="clear" w:color="auto" w:fill="FFFFFF"/>
-          <w:lang w:val="cs-CZ"/>
-        </w:rPr>
-      </w:pPr>
-      <w:r>
-        <w:rPr>
-          <w:lang w:val="cs-CZ"/>
-        </w:rPr>
         <w:br w:type="page"/>
       </w:r>
     </w:p>
@@ -1719,556 +2239,13 @@
       </w:pPr>
       <w:r>
         <w:lastRenderedPageBreak/>
-        <w:t>Datová sada</w:t>
-      </w:r>
-    </w:p>
-    <w:p>
-      <w:pPr>
-        <w:pStyle w:val="Zkladntext"/>
-      </w:pPr>
-      <w:r>
-        <w:t>Zvolil jsem datovou sadu</w:t>
-      </w:r>
-      <w:r>
-        <w:t xml:space="preserve"> ze stránky </w:t>
-      </w:r>
-      <w:r>
-        <w:rPr>
-          <w:b/>
-          <w:bCs/>
-        </w:rPr>
-        <w:t>Kaggle</w:t>
-      </w:r>
-      <w:r>
-        <w:t xml:space="preserve"> fiktivního online obchodu </w:t>
-      </w:r>
-      <w:r>
-        <w:rPr>
-          <w:b/>
-          <w:bCs/>
-        </w:rPr>
-        <w:t>EverMart Online</w:t>
-      </w:r>
-      <w:r>
-        <w:t>.</w:t>
-      </w:r>
-      <w:r>
-        <w:rPr>
-          <w:rStyle w:val="Znakapoznpodarou"/>
-        </w:rPr>
-        <w:footnoteReference w:id="4"/>
-      </w:r>
-    </w:p>
-    <w:p>
-      <w:pPr>
-        <w:pStyle w:val="Zkladntext"/>
-      </w:pPr>
-    </w:p>
-    <w:p>
-      <w:pPr>
-        <w:pStyle w:val="Zkladntext"/>
-      </w:pPr>
-      <w:r>
-        <w:t>Datová sada</w:t>
-      </w:r>
-      <w:r>
-        <w:t xml:space="preserve"> </w:t>
-      </w:r>
-      <w:r>
-        <w:t>ve formátu CSV</w:t>
-      </w:r>
-      <w:r>
-        <w:t xml:space="preserve"> </w:t>
-      </w:r>
-      <w:r>
-        <w:t>obsahuje data</w:t>
-      </w:r>
-      <w:r>
-        <w:t xml:space="preserve"> </w:t>
-      </w:r>
-      <w:r>
-        <w:t>o</w:t>
-      </w:r>
-      <w:r>
-        <w:t xml:space="preserve"> </w:t>
-      </w:r>
-      <w:r>
-        <w:t>zákaznících</w:t>
-      </w:r>
-      <w:r>
-        <w:t>, produktech</w:t>
-      </w:r>
-      <w:r>
-        <w:t xml:space="preserve"> a provedených transakcí</w:t>
-      </w:r>
-      <w:r>
-        <w:t>.</w:t>
-      </w:r>
-    </w:p>
-    <w:p>
-      <w:pPr>
-        <w:pStyle w:val="Zkladntext"/>
-        <w:numPr>
-          <w:ilvl w:val="0"/>
-          <w:numId w:val="9"/>
-        </w:numPr>
-        <w:ind w:left="284" w:hanging="284"/>
-      </w:pPr>
-      <w:r>
-        <w:t>Customers.csv</w:t>
-      </w:r>
-    </w:p>
-    <w:p>
-      <w:pPr>
-        <w:pStyle w:val="Zkladntext"/>
-        <w:numPr>
-          <w:ilvl w:val="0"/>
-          <w:numId w:val="9"/>
-        </w:numPr>
-        <w:ind w:left="284" w:hanging="284"/>
-      </w:pPr>
-      <w:r>
-        <w:t>Products.csv</w:t>
-      </w:r>
-    </w:p>
-    <w:p>
-      <w:pPr>
-        <w:pStyle w:val="Zkladntext"/>
-        <w:numPr>
-          <w:ilvl w:val="0"/>
-          <w:numId w:val="9"/>
-        </w:numPr>
-        <w:ind w:left="284" w:hanging="284"/>
-      </w:pPr>
-      <w:r>
-        <w:t>Transactions.csv</w:t>
-      </w:r>
-    </w:p>
-    <w:p>
-      <w:pPr>
-        <w:pStyle w:val="Zkladntext"/>
-      </w:pPr>
-    </w:p>
-    <w:p>
-      <w:pPr>
-        <w:pStyle w:val="Zkladntext"/>
-      </w:pPr>
-      <w:r>
-        <w:t xml:space="preserve">Transakce jsou duplicitně zapsána ve dvou souborech s mírně odlišnými </w:t>
-      </w:r>
-      <w:r>
-        <w:t>formáty</w:t>
-      </w:r>
-      <w:r>
-        <w:t xml:space="preserve"> (Transactions.csv</w:t>
-      </w:r>
-      <w:r>
-        <w:t>,</w:t>
-      </w:r>
-      <w:r>
-        <w:t xml:space="preserve"> </w:t>
-      </w:r>
-      <w:r>
-        <w:t>EverMart_Online_Transactions.xlsx</w:t>
-      </w:r>
-      <w:r>
-        <w:t>).</w:t>
-      </w:r>
-      <w:r>
-        <w:t xml:space="preserve"> </w:t>
-      </w:r>
-      <w:r>
-        <w:t xml:space="preserve">CSV formát je </w:t>
-      </w:r>
-      <w:r>
-        <w:t>vhodnější pro strojové zpracování</w:t>
-      </w:r>
-      <w:r>
-        <w:t xml:space="preserve">, a proto </w:t>
-      </w:r>
-      <w:r>
-        <w:t>nemá smysl</w:t>
-      </w:r>
-      <w:r>
-        <w:t xml:space="preserve"> </w:t>
-      </w:r>
-      <w:r>
-        <w:t xml:space="preserve">XLSX </w:t>
-      </w:r>
-      <w:r>
-        <w:t xml:space="preserve">soubor </w:t>
-      </w:r>
-      <w:r>
-        <w:t>zahrnovat.</w:t>
-      </w:r>
-    </w:p>
-    <w:p>
-      <w:pPr>
-        <w:pStyle w:val="Zkladntext"/>
-      </w:pPr>
-    </w:p>
-    <w:p>
-      <w:pPr>
-        <w:pStyle w:val="Zkladntext"/>
-        <w:rPr>
-          <w:lang w:eastAsia="cs-CZ"/>
-        </w:rPr>
-      </w:pPr>
-      <w:proofErr w:type="spellStart"/>
-      <w:r>
-        <w:rPr>
-          <w:lang w:eastAsia="cs-CZ"/>
-        </w:rPr>
-        <w:t>ProductID</w:t>
-      </w:r>
-      <w:proofErr w:type="spellEnd"/>
-      <w:r>
-        <w:rPr>
-          <w:lang w:eastAsia="cs-CZ"/>
-        </w:rPr>
-        <w:t>,</w:t>
-      </w:r>
-      <w:r>
-        <w:rPr>
-          <w:lang w:eastAsia="cs-CZ"/>
-        </w:rPr>
-        <w:t xml:space="preserve"> </w:t>
-      </w:r>
-      <w:proofErr w:type="spellStart"/>
-      <w:r>
-        <w:rPr>
-          <w:lang w:eastAsia="cs-CZ"/>
-        </w:rPr>
-        <w:t>ProductName</w:t>
-      </w:r>
-      <w:proofErr w:type="spellEnd"/>
-      <w:r>
-        <w:rPr>
-          <w:lang w:eastAsia="cs-CZ"/>
-        </w:rPr>
-        <w:t>,</w:t>
-      </w:r>
-      <w:r>
-        <w:rPr>
-          <w:lang w:eastAsia="cs-CZ"/>
-        </w:rPr>
-        <w:t xml:space="preserve"> </w:t>
-      </w:r>
-      <w:proofErr w:type="spellStart"/>
-      <w:r>
-        <w:rPr>
-          <w:lang w:eastAsia="cs-CZ"/>
-        </w:rPr>
-        <w:t>Category</w:t>
-      </w:r>
-      <w:proofErr w:type="spellEnd"/>
-      <w:r>
-        <w:rPr>
-          <w:lang w:eastAsia="cs-CZ"/>
-        </w:rPr>
-        <w:t>,</w:t>
-      </w:r>
-      <w:r>
-        <w:rPr>
-          <w:lang w:eastAsia="cs-CZ"/>
-        </w:rPr>
-        <w:t xml:space="preserve"> </w:t>
-      </w:r>
-      <w:proofErr w:type="spellStart"/>
-      <w:r>
-        <w:rPr>
-          <w:lang w:eastAsia="cs-CZ"/>
-        </w:rPr>
-        <w:t>Price</w:t>
-      </w:r>
-      <w:proofErr w:type="spellEnd"/>
-    </w:p>
-    <w:p>
-      <w:pPr>
-        <w:pStyle w:val="Zkladntext"/>
-        <w:rPr>
-          <w:lang w:eastAsia="cs-CZ"/>
-        </w:rPr>
-      </w:pPr>
-      <w:proofErr w:type="spellStart"/>
-      <w:r>
-        <w:rPr>
-          <w:lang w:eastAsia="cs-CZ"/>
-        </w:rPr>
-        <w:t>CustomerID</w:t>
-      </w:r>
-      <w:proofErr w:type="spellEnd"/>
-      <w:r>
-        <w:rPr>
-          <w:lang w:eastAsia="cs-CZ"/>
-        </w:rPr>
-        <w:t>,</w:t>
-      </w:r>
-      <w:r>
-        <w:rPr>
-          <w:lang w:eastAsia="cs-CZ"/>
-        </w:rPr>
-        <w:t xml:space="preserve"> </w:t>
-      </w:r>
-      <w:proofErr w:type="spellStart"/>
-      <w:r>
-        <w:rPr>
-          <w:lang w:eastAsia="cs-CZ"/>
-        </w:rPr>
-        <w:t>CustomerName</w:t>
-      </w:r>
-      <w:proofErr w:type="spellEnd"/>
-      <w:r>
-        <w:rPr>
-          <w:lang w:eastAsia="cs-CZ"/>
-        </w:rPr>
-        <w:t>,</w:t>
-      </w:r>
-      <w:r>
-        <w:rPr>
-          <w:lang w:eastAsia="cs-CZ"/>
-        </w:rPr>
-        <w:t xml:space="preserve"> </w:t>
-      </w:r>
-      <w:r>
-        <w:rPr>
-          <w:lang w:eastAsia="cs-CZ"/>
-        </w:rPr>
-        <w:t>Region,</w:t>
-      </w:r>
-      <w:r>
-        <w:rPr>
-          <w:lang w:eastAsia="cs-CZ"/>
-        </w:rPr>
-        <w:t xml:space="preserve"> </w:t>
-      </w:r>
-      <w:proofErr w:type="spellStart"/>
-      <w:r>
-        <w:rPr>
-          <w:lang w:eastAsia="cs-CZ"/>
-        </w:rPr>
-        <w:t>SignupDate</w:t>
-      </w:r>
-      <w:proofErr w:type="spellEnd"/>
-    </w:p>
-    <w:p>
-      <w:pPr>
-        <w:pStyle w:val="Zkladntext"/>
-        <w:rPr>
-          <w:lang w:eastAsia="cs-CZ"/>
-        </w:rPr>
-      </w:pPr>
-      <w:proofErr w:type="spellStart"/>
-      <w:r>
-        <w:rPr>
-          <w:lang w:eastAsia="cs-CZ"/>
-        </w:rPr>
-        <w:t>TransactionID</w:t>
-      </w:r>
-      <w:proofErr w:type="spellEnd"/>
-      <w:r>
-        <w:rPr>
-          <w:lang w:eastAsia="cs-CZ"/>
-        </w:rPr>
-        <w:t>,</w:t>
-      </w:r>
-      <w:r>
-        <w:rPr>
-          <w:lang w:eastAsia="cs-CZ"/>
-        </w:rPr>
-        <w:t xml:space="preserve"> </w:t>
-      </w:r>
-      <w:proofErr w:type="spellStart"/>
-      <w:r>
-        <w:rPr>
-          <w:lang w:eastAsia="cs-CZ"/>
-        </w:rPr>
-        <w:t>CustomerID</w:t>
-      </w:r>
-      <w:proofErr w:type="spellEnd"/>
-      <w:r>
-        <w:rPr>
-          <w:lang w:eastAsia="cs-CZ"/>
-        </w:rPr>
-        <w:t>,</w:t>
-      </w:r>
-      <w:r>
-        <w:rPr>
-          <w:lang w:eastAsia="cs-CZ"/>
-        </w:rPr>
-        <w:t xml:space="preserve"> </w:t>
-      </w:r>
-      <w:proofErr w:type="spellStart"/>
-      <w:r>
-        <w:rPr>
-          <w:lang w:eastAsia="cs-CZ"/>
-        </w:rPr>
-        <w:t>ProductID</w:t>
-      </w:r>
-      <w:proofErr w:type="spellEnd"/>
-      <w:r>
-        <w:rPr>
-          <w:lang w:eastAsia="cs-CZ"/>
-        </w:rPr>
-        <w:t>,</w:t>
-      </w:r>
-      <w:r>
-        <w:rPr>
-          <w:lang w:eastAsia="cs-CZ"/>
-        </w:rPr>
-        <w:t xml:space="preserve"> </w:t>
-      </w:r>
-      <w:proofErr w:type="spellStart"/>
-      <w:r>
-        <w:rPr>
-          <w:lang w:eastAsia="cs-CZ"/>
-        </w:rPr>
-        <w:t>TransactionDate</w:t>
-      </w:r>
-      <w:proofErr w:type="spellEnd"/>
-      <w:r>
-        <w:rPr>
-          <w:lang w:eastAsia="cs-CZ"/>
-        </w:rPr>
-        <w:t>,</w:t>
-      </w:r>
-      <w:r>
-        <w:rPr>
-          <w:lang w:eastAsia="cs-CZ"/>
-        </w:rPr>
-        <w:t xml:space="preserve"> </w:t>
-      </w:r>
-      <w:proofErr w:type="spellStart"/>
-      <w:r>
-        <w:rPr>
-          <w:lang w:eastAsia="cs-CZ"/>
-        </w:rPr>
-        <w:t>Quantity</w:t>
-      </w:r>
-      <w:proofErr w:type="spellEnd"/>
-      <w:r>
-        <w:rPr>
-          <w:lang w:eastAsia="cs-CZ"/>
-        </w:rPr>
-        <w:t>,</w:t>
-      </w:r>
-      <w:r>
-        <w:rPr>
-          <w:lang w:eastAsia="cs-CZ"/>
-        </w:rPr>
-        <w:t xml:space="preserve"> </w:t>
-      </w:r>
-      <w:proofErr w:type="spellStart"/>
-      <w:r>
-        <w:rPr>
-          <w:lang w:eastAsia="cs-CZ"/>
-        </w:rPr>
-        <w:t>TotalValue</w:t>
-      </w:r>
-      <w:proofErr w:type="spellEnd"/>
-      <w:r>
-        <w:rPr>
-          <w:lang w:eastAsia="cs-CZ"/>
-        </w:rPr>
-        <w:t>,</w:t>
-      </w:r>
-      <w:r>
-        <w:rPr>
-          <w:lang w:eastAsia="cs-CZ"/>
-        </w:rPr>
-        <w:t xml:space="preserve"> </w:t>
-      </w:r>
-      <w:proofErr w:type="spellStart"/>
-      <w:r>
-        <w:rPr>
-          <w:lang w:eastAsia="cs-CZ"/>
-        </w:rPr>
-        <w:t>Price</w:t>
-      </w:r>
-      <w:proofErr w:type="spellEnd"/>
-    </w:p>
-    <w:p>
-      <w:pPr>
-        <w:pStyle w:val="Zkladntext"/>
-      </w:pPr>
-    </w:p>
-    <w:p>
-      <w:pPr>
-        <w:pStyle w:val="Zkladntext"/>
-      </w:pPr>
-    </w:p>
-    <w:p>
-      <w:pPr>
-        <w:pStyle w:val="Zkladntext"/>
-      </w:pPr>
-      <w:r>
-        <w:br w:type="page"/>
-      </w:r>
-    </w:p>
-    <w:p>
-      <w:pPr>
-        <w:pStyle w:val="Zkladntext"/>
-      </w:pPr>
-      <w:hyperlink r:id="rId14" w:history="1">
-        <w:r>
-          <w:rPr>
-            <w:rStyle w:val="Hypertextovodkaz"/>
-          </w:rPr>
-          <w:t>https://viptrust.com/technologie/ostatni/ssas</w:t>
-        </w:r>
-      </w:hyperlink>
-    </w:p>
-    <w:p>
-      <w:pPr>
-        <w:pStyle w:val="Zkladntext"/>
-      </w:pPr>
-      <w:hyperlink r:id="rId15" w:history="1">
-        <w:r>
-          <w:rPr>
-            <w:rStyle w:val="Hypertextovodkaz"/>
-          </w:rPr>
-          <w:t>https://learn.microsoft.com/en-us/ssms/download-sql-server-management-studio-ssms?view=sql-server-ver16</w:t>
-        </w:r>
-      </w:hyperlink>
-    </w:p>
-    <w:p>
-      <w:pPr>
-        <w:pStyle w:val="Zkladntext"/>
-      </w:pPr>
-      <w:hyperlink r:id="rId16" w:history="1">
-        <w:r>
-          <w:rPr>
-            <w:rStyle w:val="Hypertextovodkaz"/>
-          </w:rPr>
-          <w:t>https://learn.microsoft.com/en-us/analysis-services/multidimensional-models/multidimensional-model-databases-ssas?view=asallproducts-allversions&amp;source=recommendations</w:t>
-        </w:r>
-      </w:hyperlink>
-    </w:p>
-    <w:p>
-      <w:pPr>
-        <w:pStyle w:val="Zkladntext"/>
-      </w:pPr>
-      <w:hyperlink r:id="rId17" w:history="1">
-        <w:r>
-          <w:rPr>
-            <w:rStyle w:val="Hypertextovodkaz"/>
-          </w:rPr>
-          <w:t>https://learn.microsoft.com/en-us/analysis-services/instances/install-windows/install-analysis-services?view=asallproducts-allversions</w:t>
-        </w:r>
-      </w:hyperlink>
-    </w:p>
-    <w:p>
-      <w:pPr>
-        <w:pStyle w:val="Zkladntext"/>
-      </w:pPr>
-      <w:hyperlink r:id="rId18" w:history="1">
-        <w:r>
-          <w:rPr>
-            <w:rStyle w:val="Hypertextovodkaz"/>
-          </w:rPr>
-          <w:t>https://marketplace.visualstudio.com/items?itemName=ProBITools.MicrosoftAnalysisServicesModelingProjects2022</w:t>
-        </w:r>
-      </w:hyperlink>
+        <w:t>Zdroje</w:t>
+      </w:r>
+    </w:p>
+    <w:p>
+      <w:pPr>
+        <w:pStyle w:val="Nadpis2"/>
+      </w:pPr>
     </w:p>
     <w:p>
       <w:pPr>
@@ -2277,7 +2254,7 @@
     </w:p>
     <w:sectPr>
       <w:pgSz w:w="12240" w:h="15840"/>
-      <w:pgMar w:top="1440" w:right="1080" w:bottom="1440" w:left="1080" w:header="720" w:footer="720" w:gutter="0"/>
+      <w:pgMar w:top="720" w:right="720" w:bottom="720" w:left="720" w:header="720" w:footer="720" w:gutter="0"/>
       <w:cols w:space="720"/>
       <w:titlePg/>
       <w:docGrid w:linePitch="360"/>
@@ -2337,6 +2314,9 @@
     <w:p>
       <w:pPr>
         <w:pStyle w:val="Textpoznpodarou"/>
+        <w:rPr>
+          <w:lang w:val="cs-CZ"/>
+        </w:rPr>
       </w:pPr>
       <w:r>
         <w:rPr>
@@ -2348,104 +2328,10 @@
         <w:t xml:space="preserve"> </w:t>
       </w:r>
       <w:r>
-        <w:t xml:space="preserve">ERINSTELLATO-MS. Download SQL server management studio (SSMS). Microsoft Learn [online]. Available from: </w:t>
-      </w:r>
-      <w:hyperlink r:id="rId1" w:history="1">
-        <w:r>
-          <w:rPr>
-            <w:rStyle w:val="Hypertextovodkaz"/>
-          </w:rPr>
-          <w:t>https://learn.microsoft.com/en-us/ssms/download-sql-server-management-studio-ssms?view=sql-server-ver16</w:t>
-        </w:r>
-      </w:hyperlink>
-    </w:p>
-    <w:p>
-      <w:pPr>
-        <w:pStyle w:val="Textpoznpodarou"/>
         <w:rPr>
           <w:lang w:val="cs-CZ"/>
         </w:rPr>
-      </w:pPr>
-    </w:p>
-  </w:footnote>
-  <w:footnote w:id="2">
-    <w:p>
-      <w:pPr>
-        <w:pStyle w:val="Textpoznpodarou"/>
-        <w:rPr>
-          <w:lang w:val="cs-CZ"/>
-        </w:rPr>
-      </w:pPr>
-      <w:r>
-        <w:rPr>
-          <w:rStyle w:val="Znakapoznpodarou"/>
-        </w:rPr>
-        <w:footnoteRef/>
-      </w:r>
-      <w:r>
-        <w:t xml:space="preserve"> </w:t>
-      </w:r>
-      <w:r>
-        <w:rPr>
-          <w:lang w:val="cs-CZ"/>
-        </w:rPr>
-        <w:t xml:space="preserve">IDE and </w:t>
-      </w:r>
-      <w:proofErr w:type="spellStart"/>
-      <w:r>
-        <w:rPr>
-          <w:lang w:val="cs-CZ"/>
-        </w:rPr>
-        <w:t>code</w:t>
-      </w:r>
-      <w:proofErr w:type="spellEnd"/>
-      <w:r>
-        <w:rPr>
-          <w:lang w:val="cs-CZ"/>
-        </w:rPr>
-        <w:t xml:space="preserve"> editor </w:t>
-      </w:r>
-      <w:proofErr w:type="spellStart"/>
-      <w:r>
-        <w:rPr>
-          <w:lang w:val="cs-CZ"/>
-        </w:rPr>
-        <w:t>for</w:t>
-      </w:r>
-      <w:proofErr w:type="spellEnd"/>
-      <w:r>
-        <w:rPr>
-          <w:lang w:val="cs-CZ"/>
-        </w:rPr>
-        <w:t xml:space="preserve"> software </w:t>
-      </w:r>
-      <w:proofErr w:type="spellStart"/>
-      <w:r>
-        <w:rPr>
-          <w:lang w:val="cs-CZ"/>
-        </w:rPr>
-        <w:t>developers</w:t>
-      </w:r>
-      <w:proofErr w:type="spellEnd"/>
-      <w:r>
-        <w:rPr>
-          <w:lang w:val="cs-CZ"/>
-        </w:rPr>
-        <w:t xml:space="preserve"> and </w:t>
-      </w:r>
-      <w:proofErr w:type="spellStart"/>
-      <w:r>
-        <w:rPr>
-          <w:lang w:val="cs-CZ"/>
-        </w:rPr>
-        <w:t>teams</w:t>
-      </w:r>
-      <w:proofErr w:type="spellEnd"/>
-      <w:r>
-        <w:rPr>
-          <w:lang w:val="cs-CZ"/>
-        </w:rPr>
-        <w:t xml:space="preserve">. </w:t>
+        <w:t xml:space="preserve">WAMBLES, Chad. ECommerce transactions. </w:t>
       </w:r>
       <w:r>
         <w:rPr>
@@ -2453,317 +2339,15 @@
           <w:iCs/>
           <w:lang w:val="cs-CZ"/>
         </w:rPr>
-        <w:t>Visual Studio</w:t>
+        <w:t>Kaggle</w:t>
       </w:r>
       <w:r>
         <w:rPr>
           <w:lang w:val="cs-CZ"/>
         </w:rPr>
-        <w:t xml:space="preserve"> [online]. 14 </w:t>
-      </w:r>
-      <w:proofErr w:type="spellStart"/>
-      <w:r>
-        <w:rPr>
-          <w:lang w:val="cs-CZ"/>
-        </w:rPr>
-        <w:t>February</w:t>
-      </w:r>
-      <w:proofErr w:type="spellEnd"/>
-      <w:r>
-        <w:rPr>
-          <w:lang w:val="cs-CZ"/>
-        </w:rPr>
-        <w:t xml:space="preserve"> 2025. </w:t>
-      </w:r>
-      <w:proofErr w:type="spellStart"/>
-      <w:r>
-        <w:rPr>
-          <w:lang w:val="cs-CZ"/>
-        </w:rPr>
-        <w:t>Available</w:t>
-      </w:r>
-      <w:proofErr w:type="spellEnd"/>
-      <w:r>
-        <w:rPr>
-          <w:lang w:val="cs-CZ"/>
-        </w:rPr>
-        <w:t xml:space="preserve"> </w:t>
-      </w:r>
-      <w:proofErr w:type="spellStart"/>
-      <w:r>
-        <w:rPr>
-          <w:lang w:val="cs-CZ"/>
-        </w:rPr>
-        <w:t>from</w:t>
-      </w:r>
-      <w:proofErr w:type="spellEnd"/>
-      <w:r>
-        <w:rPr>
-          <w:lang w:val="cs-CZ"/>
-        </w:rPr>
-        <w:t xml:space="preserve">: </w:t>
-      </w:r>
-      <w:hyperlink r:id="rId2" w:history="1">
-        <w:r>
-          <w:rPr>
-            <w:rStyle w:val="Hypertextovodkaz"/>
-            <w:lang w:val="cs-CZ"/>
-          </w:rPr>
-          <w:t>https://visualstudio.microsoft.com/</w:t>
-        </w:r>
-      </w:hyperlink>
-    </w:p>
-  </w:footnote>
-  <w:footnote w:id="3">
-    <w:p>
-      <w:pPr>
-        <w:pStyle w:val="Textpoznpodarou"/>
-        <w:rPr>
-          <w:lang w:val="cs-CZ"/>
-        </w:rPr>
-      </w:pPr>
-      <w:r>
-        <w:rPr>
-          <w:rStyle w:val="Znakapoznpodarou"/>
-        </w:rPr>
-        <w:footnoteRef/>
-      </w:r>
-      <w:r>
-        <w:t xml:space="preserve"> </w:t>
-      </w:r>
-      <w:r>
-        <w:rPr>
-          <w:lang w:val="cs-CZ"/>
-        </w:rPr>
-        <w:t xml:space="preserve">RWESTMSFT. </w:t>
-      </w:r>
-      <w:proofErr w:type="spellStart"/>
-      <w:r>
-        <w:rPr>
-          <w:lang w:val="cs-CZ"/>
-        </w:rPr>
-        <w:t>Install</w:t>
-      </w:r>
-      <w:proofErr w:type="spellEnd"/>
-      <w:r>
-        <w:rPr>
-          <w:lang w:val="cs-CZ"/>
-        </w:rPr>
-        <w:t xml:space="preserve"> </w:t>
-      </w:r>
-      <w:proofErr w:type="spellStart"/>
-      <w:r>
-        <w:rPr>
-          <w:lang w:val="cs-CZ"/>
-        </w:rPr>
-        <w:t>using</w:t>
-      </w:r>
-      <w:proofErr w:type="spellEnd"/>
-      <w:r>
-        <w:rPr>
-          <w:lang w:val="cs-CZ"/>
-        </w:rPr>
-        <w:t xml:space="preserve"> </w:t>
-      </w:r>
-      <w:proofErr w:type="spellStart"/>
-      <w:r>
-        <w:rPr>
-          <w:lang w:val="cs-CZ"/>
-        </w:rPr>
-        <w:t>graphical</w:t>
-      </w:r>
-      <w:proofErr w:type="spellEnd"/>
-      <w:r>
-        <w:rPr>
-          <w:lang w:val="cs-CZ"/>
-        </w:rPr>
-        <w:t xml:space="preserve"> user interface – SQL server.</w:t>
-      </w:r>
-      <w:r>
-        <w:rPr>
-          <w:i/>
-          <w:iCs/>
-          <w:lang w:val="cs-CZ"/>
-        </w:rPr>
-        <w:t xml:space="preserve"> Microsoft </w:t>
-      </w:r>
-      <w:proofErr w:type="spellStart"/>
-      <w:r>
-        <w:rPr>
-          <w:i/>
-          <w:iCs/>
-          <w:lang w:val="cs-CZ"/>
-        </w:rPr>
-        <w:t>Learn</w:t>
-      </w:r>
-      <w:proofErr w:type="spellEnd"/>
-      <w:r>
-        <w:rPr>
-          <w:lang w:val="cs-CZ"/>
-        </w:rPr>
-        <w:t xml:space="preserve"> [online. </w:t>
-      </w:r>
-      <w:proofErr w:type="spellStart"/>
-      <w:r>
-        <w:rPr>
-          <w:lang w:val="cs-CZ"/>
-        </w:rPr>
-        <w:t>Available</w:t>
-      </w:r>
-      <w:proofErr w:type="spellEnd"/>
-      <w:r>
-        <w:rPr>
-          <w:lang w:val="cs-CZ"/>
-        </w:rPr>
-        <w:t xml:space="preserve"> </w:t>
-      </w:r>
-      <w:proofErr w:type="spellStart"/>
-      <w:r>
-        <w:rPr>
-          <w:lang w:val="cs-CZ"/>
-        </w:rPr>
-        <w:t>from</w:t>
-      </w:r>
-      <w:proofErr w:type="spellEnd"/>
-      <w:r>
-        <w:rPr>
-          <w:lang w:val="cs-CZ"/>
-        </w:rPr>
-        <w:t xml:space="preserve">: </w:t>
-      </w:r>
-      <w:hyperlink r:id="rId3" w:history="1">
-        <w:r>
-          <w:rPr>
-            <w:rStyle w:val="Hypertextovodkaz"/>
-            <w:lang w:val="cs-CZ"/>
-          </w:rPr>
-          <w:t>https://learn.microsoft.com/en-us/sql/database-engine/install-windows/install-sql-server-from-the-installation-wizard-setup?view=sql-server-ver16</w:t>
-        </w:r>
-      </w:hyperlink>
-    </w:p>
-  </w:footnote>
-  <w:footnote w:id="4">
-    <w:p>
-      <w:pPr>
-        <w:pStyle w:val="Textpoznpodarou"/>
-        <w:rPr>
-          <w:lang w:val="cs-CZ"/>
-        </w:rPr>
-      </w:pPr>
-      <w:r>
-        <w:rPr>
-          <w:rStyle w:val="Znakapoznpodarou"/>
-        </w:rPr>
-        <w:footnoteRef/>
-      </w:r>
-      <w:r>
-        <w:t xml:space="preserve"> </w:t>
-      </w:r>
-      <w:r>
-        <w:rPr>
-          <w:lang w:val="cs-CZ"/>
-        </w:rPr>
-        <w:t xml:space="preserve">WAMBLES, </w:t>
-      </w:r>
-      <w:proofErr w:type="spellStart"/>
-      <w:r>
-        <w:rPr>
-          <w:lang w:val="cs-CZ"/>
-        </w:rPr>
-        <w:t>Chad</w:t>
-      </w:r>
-      <w:proofErr w:type="spellEnd"/>
-      <w:r>
-        <w:rPr>
-          <w:lang w:val="cs-CZ"/>
-        </w:rPr>
-        <w:t xml:space="preserve">. </w:t>
-      </w:r>
-      <w:proofErr w:type="spellStart"/>
-      <w:r>
-        <w:rPr>
-          <w:lang w:val="cs-CZ"/>
-        </w:rPr>
-        <w:t>ECommerce</w:t>
-      </w:r>
-      <w:proofErr w:type="spellEnd"/>
-      <w:r>
-        <w:rPr>
-          <w:lang w:val="cs-CZ"/>
-        </w:rPr>
-        <w:t xml:space="preserve"> </w:t>
-      </w:r>
-      <w:proofErr w:type="spellStart"/>
-      <w:r>
-        <w:rPr>
-          <w:lang w:val="cs-CZ"/>
-        </w:rPr>
-        <w:t>transactions</w:t>
-      </w:r>
-      <w:proofErr w:type="spellEnd"/>
-      <w:r>
-        <w:rPr>
-          <w:lang w:val="cs-CZ"/>
-        </w:rPr>
-        <w:t xml:space="preserve">. </w:t>
-      </w:r>
-      <w:r>
-        <w:rPr>
-          <w:i/>
-          <w:iCs/>
-          <w:lang w:val="cs-CZ"/>
-        </w:rPr>
-        <w:t>Kaggle</w:t>
-      </w:r>
-      <w:r>
-        <w:rPr>
-          <w:lang w:val="cs-CZ"/>
-        </w:rPr>
-        <w:t xml:space="preserve"> [online]. 3 </w:t>
-      </w:r>
-      <w:proofErr w:type="spellStart"/>
-      <w:r>
-        <w:rPr>
-          <w:lang w:val="cs-CZ"/>
-        </w:rPr>
-        <w:t>January</w:t>
-      </w:r>
-      <w:proofErr w:type="spellEnd"/>
-      <w:r>
-        <w:rPr>
-          <w:lang w:val="cs-CZ"/>
-        </w:rPr>
-        <w:t xml:space="preserve"> 2025. </w:t>
-      </w:r>
-      <w:proofErr w:type="spellStart"/>
-      <w:r>
-        <w:rPr>
-          <w:lang w:val="cs-CZ"/>
-        </w:rPr>
-        <w:t>Available</w:t>
-      </w:r>
-      <w:proofErr w:type="spellEnd"/>
-      <w:r>
-        <w:rPr>
-          <w:lang w:val="cs-CZ"/>
-        </w:rPr>
-        <w:t xml:space="preserve"> </w:t>
-      </w:r>
-      <w:proofErr w:type="spellStart"/>
-      <w:r>
-        <w:rPr>
-          <w:lang w:val="cs-CZ"/>
-        </w:rPr>
-        <w:t>from</w:t>
-      </w:r>
-      <w:proofErr w:type="spellEnd"/>
-      <w:r>
-        <w:rPr>
-          <w:lang w:val="cs-CZ"/>
-        </w:rPr>
-        <w:t xml:space="preserve">: </w:t>
-      </w:r>
-      <w:hyperlink r:id="rId4" w:history="1">
+        <w:t xml:space="preserve"> [online]. 3 January 2025. Available from: </w:t>
+      </w:r>
+      <w:hyperlink r:id="rId1" w:history="1">
         <w:r>
           <w:rPr>
             <w:rStyle w:val="Hypertextovodkaz"/>
@@ -3158,6 +2742,95 @@
     </w:lvl>
   </w:abstractNum>
   <w:abstractNum w:abstractNumId="4" w15:restartNumberingAfterBreak="0">
+    <w:nsid w:val="52B10DCF"/>
+    <w:multiLevelType w:val="hybridMultilevel"/>
+    <w:tmpl w:val="48FC782C"/>
+    <w:lvl w:ilvl="0" w:tplc="9C46D9F0">
+      <w:start w:val="1"/>
+      <w:numFmt w:val="decimal"/>
+      <w:lvlText w:val="%1-"/>
+      <w:lvlJc w:val="left"/>
+      <w:pPr>
+        <w:ind w:left="720" w:hanging="360"/>
+      </w:pPr>
+      <w:rPr>
+        <w:rFonts w:hint="default"/>
+      </w:rPr>
+    </w:lvl>
+    <w:lvl w:ilvl="1" w:tplc="04050019" w:tentative="1">
+      <w:start w:val="1"/>
+      <w:numFmt w:val="lowerLetter"/>
+      <w:lvlText w:val="%2."/>
+      <w:lvlJc w:val="left"/>
+      <w:pPr>
+        <w:ind w:left="1440" w:hanging="360"/>
+      </w:pPr>
+    </w:lvl>
+    <w:lvl w:ilvl="2" w:tplc="0405001B" w:tentative="1">
+      <w:start w:val="1"/>
+      <w:numFmt w:val="lowerRoman"/>
+      <w:lvlText w:val="%3."/>
+      <w:lvlJc w:val="right"/>
+      <w:pPr>
+        <w:ind w:left="2160" w:hanging="180"/>
+      </w:pPr>
+    </w:lvl>
+    <w:lvl w:ilvl="3" w:tplc="0405000F" w:tentative="1">
+      <w:start w:val="1"/>
+      <w:numFmt w:val="decimal"/>
+      <w:lvlText w:val="%4."/>
+      <w:lvlJc w:val="left"/>
+      <w:pPr>
+        <w:ind w:left="2880" w:hanging="360"/>
+      </w:pPr>
+    </w:lvl>
+    <w:lvl w:ilvl="4" w:tplc="04050019" w:tentative="1">
+      <w:start w:val="1"/>
+      <w:numFmt w:val="lowerLetter"/>
+      <w:lvlText w:val="%5."/>
+      <w:lvlJc w:val="left"/>
+      <w:pPr>
+        <w:ind w:left="3600" w:hanging="360"/>
+      </w:pPr>
+    </w:lvl>
+    <w:lvl w:ilvl="5" w:tplc="0405001B" w:tentative="1">
+      <w:start w:val="1"/>
+      <w:numFmt w:val="lowerRoman"/>
+      <w:lvlText w:val="%6."/>
+      <w:lvlJc w:val="right"/>
+      <w:pPr>
+        <w:ind w:left="4320" w:hanging="180"/>
+      </w:pPr>
+    </w:lvl>
+    <w:lvl w:ilvl="6" w:tplc="0405000F" w:tentative="1">
+      <w:start w:val="1"/>
+      <w:numFmt w:val="decimal"/>
+      <w:lvlText w:val="%7."/>
+      <w:lvlJc w:val="left"/>
+      <w:pPr>
+        <w:ind w:left="5040" w:hanging="360"/>
+      </w:pPr>
+    </w:lvl>
+    <w:lvl w:ilvl="7" w:tplc="04050019" w:tentative="1">
+      <w:start w:val="1"/>
+      <w:numFmt w:val="lowerLetter"/>
+      <w:lvlText w:val="%8."/>
+      <w:lvlJc w:val="left"/>
+      <w:pPr>
+        <w:ind w:left="5760" w:hanging="360"/>
+      </w:pPr>
+    </w:lvl>
+    <w:lvl w:ilvl="8" w:tplc="0405001B" w:tentative="1">
+      <w:start w:val="1"/>
+      <w:numFmt w:val="lowerRoman"/>
+      <w:lvlText w:val="%9."/>
+      <w:lvlJc w:val="right"/>
+      <w:pPr>
+        <w:ind w:left="6480" w:hanging="180"/>
+      </w:pPr>
+    </w:lvl>
+  </w:abstractNum>
+  <w:abstractNum w:abstractNumId="5" w15:restartNumberingAfterBreak="0">
     <w:nsid w:val="5B552424"/>
     <w:multiLevelType w:val="hybridMultilevel"/>
     <w:tmpl w:val="F8F2FAF2"/>
@@ -3246,7 +2919,7 @@
       </w:pPr>
     </w:lvl>
   </w:abstractNum>
-  <w:abstractNum w:abstractNumId="5" w15:restartNumberingAfterBreak="0">
+  <w:abstractNum w:abstractNumId="6" w15:restartNumberingAfterBreak="0">
     <w:nsid w:val="5EF40209"/>
     <w:multiLevelType w:val="hybridMultilevel"/>
     <w:tmpl w:val="98DC9CE2"/>
@@ -3332,7 +3005,7 @@
       </w:pPr>
     </w:lvl>
   </w:abstractNum>
-  <w:abstractNum w:abstractNumId="6" w15:restartNumberingAfterBreak="0">
+  <w:abstractNum w:abstractNumId="7" w15:restartNumberingAfterBreak="0">
     <w:nsid w:val="6AF63730"/>
     <w:multiLevelType w:val="hybridMultilevel"/>
     <w:tmpl w:val="69F8B534"/>
@@ -3421,7 +3094,96 @@
       </w:pPr>
     </w:lvl>
   </w:abstractNum>
-  <w:abstractNum w:abstractNumId="7" w15:restartNumberingAfterBreak="0">
+  <w:abstractNum w:abstractNumId="8" w15:restartNumberingAfterBreak="0">
+    <w:nsid w:val="786B66F2"/>
+    <w:multiLevelType w:val="hybridMultilevel"/>
+    <w:tmpl w:val="DC786CA6"/>
+    <w:lvl w:ilvl="0" w:tplc="0405000F">
+      <w:start w:val="1"/>
+      <w:numFmt w:val="decimal"/>
+      <w:lvlText w:val="%1."/>
+      <w:lvlJc w:val="left"/>
+      <w:pPr>
+        <w:ind w:left="720" w:hanging="360"/>
+      </w:pPr>
+      <w:rPr>
+        <w:rFonts w:hint="default"/>
+      </w:rPr>
+    </w:lvl>
+    <w:lvl w:ilvl="1" w:tplc="04050019" w:tentative="1">
+      <w:start w:val="1"/>
+      <w:numFmt w:val="lowerLetter"/>
+      <w:lvlText w:val="%2."/>
+      <w:lvlJc w:val="left"/>
+      <w:pPr>
+        <w:ind w:left="1440" w:hanging="360"/>
+      </w:pPr>
+    </w:lvl>
+    <w:lvl w:ilvl="2" w:tplc="0405001B" w:tentative="1">
+      <w:start w:val="1"/>
+      <w:numFmt w:val="lowerRoman"/>
+      <w:lvlText w:val="%3."/>
+      <w:lvlJc w:val="right"/>
+      <w:pPr>
+        <w:ind w:left="2160" w:hanging="180"/>
+      </w:pPr>
+    </w:lvl>
+    <w:lvl w:ilvl="3" w:tplc="0405000F" w:tentative="1">
+      <w:start w:val="1"/>
+      <w:numFmt w:val="decimal"/>
+      <w:lvlText w:val="%4."/>
+      <w:lvlJc w:val="left"/>
+      <w:pPr>
+        <w:ind w:left="2880" w:hanging="360"/>
+      </w:pPr>
+    </w:lvl>
+    <w:lvl w:ilvl="4" w:tplc="04050019" w:tentative="1">
+      <w:start w:val="1"/>
+      <w:numFmt w:val="lowerLetter"/>
+      <w:lvlText w:val="%5."/>
+      <w:lvlJc w:val="left"/>
+      <w:pPr>
+        <w:ind w:left="3600" w:hanging="360"/>
+      </w:pPr>
+    </w:lvl>
+    <w:lvl w:ilvl="5" w:tplc="0405001B" w:tentative="1">
+      <w:start w:val="1"/>
+      <w:numFmt w:val="lowerRoman"/>
+      <w:lvlText w:val="%6."/>
+      <w:lvlJc w:val="right"/>
+      <w:pPr>
+        <w:ind w:left="4320" w:hanging="180"/>
+      </w:pPr>
+    </w:lvl>
+    <w:lvl w:ilvl="6" w:tplc="0405000F" w:tentative="1">
+      <w:start w:val="1"/>
+      <w:numFmt w:val="decimal"/>
+      <w:lvlText w:val="%7."/>
+      <w:lvlJc w:val="left"/>
+      <w:pPr>
+        <w:ind w:left="5040" w:hanging="360"/>
+      </w:pPr>
+    </w:lvl>
+    <w:lvl w:ilvl="7" w:tplc="04050019" w:tentative="1">
+      <w:start w:val="1"/>
+      <w:numFmt w:val="lowerLetter"/>
+      <w:lvlText w:val="%8."/>
+      <w:lvlJc w:val="left"/>
+      <w:pPr>
+        <w:ind w:left="5760" w:hanging="360"/>
+      </w:pPr>
+    </w:lvl>
+    <w:lvl w:ilvl="8" w:tplc="0405001B" w:tentative="1">
+      <w:start w:val="1"/>
+      <w:numFmt w:val="lowerRoman"/>
+      <w:lvlText w:val="%9."/>
+      <w:lvlJc w:val="right"/>
+      <w:pPr>
+        <w:ind w:left="6480" w:hanging="180"/>
+      </w:pPr>
+    </w:lvl>
+  </w:abstractNum>
+  <w:abstractNum w:abstractNumId="9" w15:restartNumberingAfterBreak="0">
     <w:nsid w:val="7A0F5B4D"/>
     <w:multiLevelType w:val="hybridMultilevel"/>
     <w:tmpl w:val="A4F0285A"/>
@@ -3507,7 +3269,7 @@
       </w:pPr>
     </w:lvl>
   </w:abstractNum>
-  <w:abstractNum w:abstractNumId="8" w15:restartNumberingAfterBreak="0">
+  <w:abstractNum w:abstractNumId="10" w15:restartNumberingAfterBreak="0">
     <w:nsid w:val="7E4F6C40"/>
     <w:multiLevelType w:val="hybridMultilevel"/>
     <w:tmpl w:val="8C9CB928"/>
@@ -3603,25 +3365,31 @@
     <w:abstractNumId w:val="0"/>
   </w:num>
   <w:num w:numId="3" w16cid:durableId="1514765101">
-    <w:abstractNumId w:val="7"/>
+    <w:abstractNumId w:val="9"/>
   </w:num>
   <w:num w:numId="4" w16cid:durableId="1413310675">
-    <w:abstractNumId w:val="8"/>
+    <w:abstractNumId w:val="10"/>
   </w:num>
   <w:num w:numId="5" w16cid:durableId="292756531">
-    <w:abstractNumId w:val="4"/>
+    <w:abstractNumId w:val="5"/>
   </w:num>
   <w:num w:numId="6" w16cid:durableId="1403527700">
     <w:abstractNumId w:val="3"/>
   </w:num>
   <w:num w:numId="7" w16cid:durableId="1821386860">
-    <w:abstractNumId w:val="5"/>
+    <w:abstractNumId w:val="6"/>
   </w:num>
   <w:num w:numId="8" w16cid:durableId="1925333704">
     <w:abstractNumId w:val="2"/>
   </w:num>
   <w:num w:numId="9" w16cid:durableId="2105225486">
-    <w:abstractNumId w:val="6"/>
+    <w:abstractNumId w:val="7"/>
+  </w:num>
+  <w:num w:numId="10" w16cid:durableId="597449625">
+    <w:abstractNumId w:val="4"/>
+  </w:num>
+  <w:num w:numId="11" w16cid:durableId="1962422904">
+    <w:abstractNumId w:val="8"/>
   </w:num>
 </w:numbering>
 </file>
@@ -4125,6 +3893,7 @@
   <w:style w:type="character" w:default="1" w:styleId="Standardnpsmoodstavce">
     <w:name w:val="Default Paragraph Font"/>
     <w:uiPriority w:val="1"/>
+    <w:semiHidden/>
     <w:unhideWhenUsed/>
   </w:style>
   <w:style w:type="table" w:default="1" w:styleId="Normlntabulka">

</xml_diff>

<commit_message>
Update seminar work .docx (ODM)
</commit_message>
<xml_diff>
--- a/ODM/seminar-project/ODM25_SvorcOndrej.docx
+++ b/ODM/seminar-project/ODM25_SvorcOndrej.docx
@@ -2338,7 +2338,7 @@
           </mc:Choice>
           <mc:Fallback>
             <w:pict>
-              <v:rect w14:anchorId="6ADE96BC" id="Obdélník 3" o:spid="_x0000_s1026" style="position:absolute;margin-left:5.7pt;margin-top:5.95pt;width:144.9pt;height:240.3pt;z-index:251671552;visibility:visible;mso-wrap-style:square;mso-width-percent:0;mso-height-percent:0;mso-wrap-distance-left:9pt;mso-wrap-distance-top:0;mso-wrap-distance-right:9pt;mso-wrap-distance-bottom:0;mso-position-horizontal:absolute;mso-position-horizontal-relative:margin;mso-position-vertical:absolute;mso-position-vertical-relative:text;mso-width-percent:0;mso-height-percent:0;mso-width-relative:margin;mso-height-relative:margin;v-text-anchor:middle" o:gfxdata="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" filled="f" strokecolor="yellow" strokeweight="3pt">
+              <v:rect w14:anchorId="0E29BFAD" id="Obdélník 3" o:spid="_x0000_s1026" style="position:absolute;margin-left:5.7pt;margin-top:5.95pt;width:144.9pt;height:240.3pt;z-index:251671552;visibility:visible;mso-wrap-style:square;mso-width-percent:0;mso-height-percent:0;mso-wrap-distance-left:9pt;mso-wrap-distance-top:0;mso-wrap-distance-right:9pt;mso-wrap-distance-bottom:0;mso-position-horizontal:absolute;mso-position-horizontal-relative:margin;mso-position-vertical:absolute;mso-position-vertical-relative:text;mso-width-percent:0;mso-height-percent:0;mso-width-relative:margin;mso-height-relative:margin;v-text-anchor:middle" o:gfxdata="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" filled="f" strokecolor="yellow" strokeweight="3pt">
                 <w10:wrap anchorx="margin"/>
               </v:rect>
             </w:pict>
@@ -2516,7 +2516,7 @@
           </mc:Choice>
           <mc:Fallback>
             <w:pict>
-              <v:rect w14:anchorId="2109D1D3" id="Obdélník 3" o:spid="_x0000_s1026" style="position:absolute;margin-left:28.95pt;margin-top:389.55pt;width:135.9pt;height:34.5pt;z-index:251679744;visibility:visible;mso-wrap-style:square;mso-width-percent:0;mso-height-percent:0;mso-wrap-distance-left:9pt;mso-wrap-distance-top:0;mso-wrap-distance-right:9pt;mso-wrap-distance-bottom:0;mso-position-horizontal:absolute;mso-position-horizontal-relative:text;mso-position-vertical:absolute;mso-position-vertical-relative:text;mso-width-percent:0;mso-height-percent:0;mso-width-relative:margin;mso-height-relative:margin;v-text-anchor:middle" o:gfxdata="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" filled="f" strokecolor="yellow" strokeweight="3pt"/>
+              <v:rect w14:anchorId="3C62A338" id="Obdélník 3" o:spid="_x0000_s1026" style="position:absolute;margin-left:28.95pt;margin-top:389.55pt;width:135.9pt;height:34.5pt;z-index:251679744;visibility:visible;mso-wrap-style:square;mso-width-percent:0;mso-height-percent:0;mso-wrap-distance-left:9pt;mso-wrap-distance-top:0;mso-wrap-distance-right:9pt;mso-wrap-distance-bottom:0;mso-position-horizontal:absolute;mso-position-horizontal-relative:text;mso-position-vertical:absolute;mso-position-vertical-relative:text;mso-width-percent:0;mso-height-percent:0;mso-width-relative:margin;mso-height-relative:margin;v-text-anchor:middle" o:gfxdata="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" filled="f" strokecolor="yellow" strokeweight="3pt"/>
             </w:pict>
           </mc:Fallback>
         </mc:AlternateContent>
@@ -2595,7 +2595,7 @@
           </mc:Choice>
           <mc:Fallback>
             <w:pict>
-              <v:rect w14:anchorId="5796213E" id="Obdélník 3" o:spid="_x0000_s1026" style="position:absolute;margin-left:26.55pt;margin-top:339.15pt;width:61.5pt;height:18pt;z-index:251675648;visibility:visible;mso-wrap-style:square;mso-width-percent:0;mso-height-percent:0;mso-wrap-distance-left:9pt;mso-wrap-distance-top:0;mso-wrap-distance-right:9pt;mso-wrap-distance-bottom:0;mso-position-horizontal:absolute;mso-position-horizontal-relative:text;mso-position-vertical:absolute;mso-position-vertical-relative:text;mso-width-percent:0;mso-height-percent:0;mso-width-relative:margin;mso-height-relative:margin;v-text-anchor:middle" o:gfxdata="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" filled="f" strokecolor="yellow" strokeweight="3pt"/>
+              <v:rect w14:anchorId="099B26EA" id="Obdélník 3" o:spid="_x0000_s1026" style="position:absolute;margin-left:26.55pt;margin-top:339.15pt;width:61.5pt;height:18pt;z-index:251675648;visibility:visible;mso-wrap-style:square;mso-width-percent:0;mso-height-percent:0;mso-wrap-distance-left:9pt;mso-wrap-distance-top:0;mso-wrap-distance-right:9pt;mso-wrap-distance-bottom:0;mso-position-horizontal:absolute;mso-position-horizontal-relative:text;mso-position-vertical:absolute;mso-position-vertical-relative:text;mso-width-percent:0;mso-height-percent:0;mso-width-relative:margin;mso-height-relative:margin;v-text-anchor:middle" o:gfxdata="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" filled="f" strokecolor="yellow" strokeweight="3pt"/>
             </w:pict>
           </mc:Fallback>
         </mc:AlternateContent>
@@ -2674,7 +2674,7 @@
           </mc:Choice>
           <mc:Fallback>
             <w:pict>
-              <v:rect w14:anchorId="65C6EB7B" id="Obdélník 3" o:spid="_x0000_s1026" style="position:absolute;margin-left:25.35pt;margin-top:306.45pt;width:61.5pt;height:18pt;z-index:251673600;visibility:visible;mso-wrap-style:square;mso-width-percent:0;mso-height-percent:0;mso-wrap-distance-left:9pt;mso-wrap-distance-top:0;mso-wrap-distance-right:9pt;mso-wrap-distance-bottom:0;mso-position-horizontal:absolute;mso-position-horizontal-relative:text;mso-position-vertical:absolute;mso-position-vertical-relative:text;mso-width-percent:0;mso-height-percent:0;mso-width-relative:margin;mso-height-relative:margin;v-text-anchor:middle" o:gfxdata="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" filled="f" strokecolor="yellow" strokeweight="3pt"/>
+              <v:rect w14:anchorId="2CD59726" id="Obdélník 3" o:spid="_x0000_s1026" style="position:absolute;margin-left:25.35pt;margin-top:306.45pt;width:61.5pt;height:18pt;z-index:251673600;visibility:visible;mso-wrap-style:square;mso-width-percent:0;mso-height-percent:0;mso-wrap-distance-left:9pt;mso-wrap-distance-top:0;mso-wrap-distance-right:9pt;mso-wrap-distance-bottom:0;mso-position-horizontal:absolute;mso-position-horizontal-relative:text;mso-position-vertical:absolute;mso-position-vertical-relative:text;mso-width-percent:0;mso-height-percent:0;mso-width-relative:margin;mso-height-relative:margin;v-text-anchor:middle" o:gfxdata="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" filled="f" strokecolor="yellow" strokeweight="3pt"/>
             </w:pict>
           </mc:Fallback>
         </mc:AlternateContent>
@@ -2753,7 +2753,7 @@
           </mc:Choice>
           <mc:Fallback>
             <w:pict>
-              <v:rect w14:anchorId="4DF26148" id="Obdélník 3" o:spid="_x0000_s1026" style="position:absolute;margin-left:180.75pt;margin-top:339.2pt;width:96.9pt;height:17.1pt;z-index:251677696;visibility:visible;mso-wrap-style:square;mso-width-percent:0;mso-height-percent:0;mso-wrap-distance-left:9pt;mso-wrap-distance-top:0;mso-wrap-distance-right:9pt;mso-wrap-distance-bottom:0;mso-position-horizontal:absolute;mso-position-horizontal-relative:text;mso-position-vertical:absolute;mso-position-vertical-relative:text;mso-width-percent:0;mso-height-percent:0;mso-width-relative:margin;mso-height-relative:margin;v-text-anchor:middle" o:gfxdata="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" filled="f" strokecolor="yellow" strokeweight="3pt"/>
+              <v:rect w14:anchorId="48936F8E" id="Obdélník 3" o:spid="_x0000_s1026" style="position:absolute;margin-left:180.75pt;margin-top:339.2pt;width:96.9pt;height:17.1pt;z-index:251677696;visibility:visible;mso-wrap-style:square;mso-width-percent:0;mso-height-percent:0;mso-wrap-distance-left:9pt;mso-wrap-distance-top:0;mso-wrap-distance-right:9pt;mso-wrap-distance-bottom:0;mso-position-horizontal:absolute;mso-position-horizontal-relative:text;mso-position-vertical:absolute;mso-position-vertical-relative:text;mso-width-percent:0;mso-height-percent:0;mso-width-relative:margin;mso-height-relative:margin;v-text-anchor:middle" o:gfxdata="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" filled="f" strokecolor="yellow" strokeweight="3pt"/>
             </w:pict>
           </mc:Fallback>
         </mc:AlternateContent>
@@ -3590,7 +3590,7 @@
           </mc:Choice>
           <mc:Fallback>
             <w:pict>
-              <v:rect w14:anchorId="475CF513" id="Obdélník 3" o:spid="_x0000_s1026" style="position:absolute;margin-left:375.6pt;margin-top:77.15pt;width:113.7pt;height:9.75pt;z-index:251685888;visibility:visible;mso-wrap-style:square;mso-width-percent:0;mso-height-percent:0;mso-wrap-distance-left:9pt;mso-wrap-distance-top:0;mso-wrap-distance-right:9pt;mso-wrap-distance-bottom:0;mso-position-horizontal:absolute;mso-position-horizontal-relative:text;mso-position-vertical:absolute;mso-position-vertical-relative:text;mso-width-percent:0;mso-height-percent:0;mso-width-relative:margin;mso-height-relative:margin;v-text-anchor:middle" o:gfxdata="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" filled="f" strokecolor="yellow" strokeweight="3pt"/>
+              <v:rect w14:anchorId="1E740145" id="Obdélník 3" o:spid="_x0000_s1026" style="position:absolute;margin-left:375.6pt;margin-top:77.15pt;width:113.7pt;height:9.75pt;z-index:251685888;visibility:visible;mso-wrap-style:square;mso-width-percent:0;mso-height-percent:0;mso-wrap-distance-left:9pt;mso-wrap-distance-top:0;mso-wrap-distance-right:9pt;mso-wrap-distance-bottom:0;mso-position-horizontal:absolute;mso-position-horizontal-relative:text;mso-position-vertical:absolute;mso-position-vertical-relative:text;mso-width-percent:0;mso-height-percent:0;mso-width-relative:margin;mso-height-relative:margin;v-text-anchor:middle" o:gfxdata="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" filled="f" strokecolor="yellow" strokeweight="3pt"/>
             </w:pict>
           </mc:Fallback>
         </mc:AlternateContent>

</xml_diff>

<commit_message>
Add seminar work summary (ODM)
</commit_message>
<xml_diff>
--- a/ODM/seminar-project/ODM25_SvorcOndrej.docx
+++ b/ODM/seminar-project/ODM25_SvorcOndrej.docx
@@ -99,15 +99,7 @@
                                 <w:rFonts w:ascii="Lato-Regular" w:hAnsi="Lato-Regular"/>
                                 <w:lang w:val="cs-CZ"/>
                               </w:rPr>
-                              <w:t xml:space="preserve"> (</w:t>
-                            </w:r>
-                            <w:proofErr w:type="spellStart"/>
-                            <w:r>
-                              <w:rPr>
-                                <w:rFonts w:ascii="Lato-Regular" w:hAnsi="Lato-Regular"/>
-                                <w:lang w:val="cs-CZ"/>
-                              </w:rPr>
-                              <w:t>Př</w:t>
+                              <w:t xml:space="preserve"> (Př</w:t>
                             </w:r>
                             <w:r>
                               <w:rPr>
@@ -116,7 +108,6 @@
                               </w:rPr>
                               <w:t>F</w:t>
                             </w:r>
-                            <w:proofErr w:type="spellEnd"/>
                             <w:r>
                               <w:rPr>
                                 <w:rFonts w:ascii="Lato-Regular" w:hAnsi="Lato-Regular"/>
@@ -204,14 +195,12 @@
                                 <w:lang w:val="cs-CZ"/>
                               </w:rPr>
                             </w:pPr>
-                            <w:proofErr w:type="spellStart"/>
                             <w:r>
                               <w:rPr>
                                 <w:lang w:val="cs-CZ"/>
                               </w:rPr>
                               <w:t>ds</w:t>
                             </w:r>
-                            <w:proofErr w:type="spellEnd"/>
                           </w:p>
                           <w:p>
                             <w:pPr>
@@ -284,15 +273,7 @@
                           <w:rFonts w:ascii="Lato-Regular" w:hAnsi="Lato-Regular"/>
                           <w:lang w:val="cs-CZ"/>
                         </w:rPr>
-                        <w:t xml:space="preserve"> (</w:t>
-                      </w:r>
-                      <w:proofErr w:type="spellStart"/>
-                      <w:r>
-                        <w:rPr>
-                          <w:rFonts w:ascii="Lato-Regular" w:hAnsi="Lato-Regular"/>
-                          <w:lang w:val="cs-CZ"/>
-                        </w:rPr>
-                        <w:t>Př</w:t>
+                        <w:t xml:space="preserve"> (Př</w:t>
                       </w:r>
                       <w:r>
                         <w:rPr>
@@ -301,7 +282,6 @@
                         </w:rPr>
                         <w:t>F</w:t>
                       </w:r>
-                      <w:proofErr w:type="spellEnd"/>
                       <w:r>
                         <w:rPr>
                           <w:rFonts w:ascii="Lato-Regular" w:hAnsi="Lato-Regular"/>
@@ -389,14 +369,12 @@
                           <w:lang w:val="cs-CZ"/>
                         </w:rPr>
                       </w:pPr>
-                      <w:proofErr w:type="spellStart"/>
                       <w:r>
                         <w:rPr>
                           <w:lang w:val="cs-CZ"/>
                         </w:rPr>
                         <w:t>ds</w:t>
                       </w:r>
-                      <w:proofErr w:type="spellEnd"/>
                     </w:p>
                     <w:p>
                       <w:pPr>
@@ -590,6 +568,13 @@
     </w:p>
     <w:sdt>
       <w:sdtPr>
+        <w:rPr>
+          <w:rFonts w:ascii="Times New Roman" w:eastAsiaTheme="minorHAnsi" w:hAnsi="Times New Roman" w:cs="Times New Roman"/>
+          <w:color w:val="auto"/>
+          <w:sz w:val="24"/>
+          <w:szCs w:val="24"/>
+          <w:lang w:val="en-US" w:eastAsia="en-US"/>
+        </w:rPr>
         <w:id w:val="-797681115"/>
         <w:docPartObj>
           <w:docPartGallery w:val="Table of Contents"/>
@@ -598,13 +583,8 @@
       </w:sdtPr>
       <w:sdtEndPr>
         <w:rPr>
-          <w:rFonts w:ascii="Times New Roman" w:eastAsiaTheme="minorHAnsi" w:hAnsi="Times New Roman" w:cs="Times New Roman"/>
           <w:b/>
           <w:bCs/>
-          <w:color w:val="auto"/>
-          <w:sz w:val="24"/>
-          <w:szCs w:val="24"/>
-          <w:lang w:val="en-US" w:eastAsia="en-US"/>
         </w:rPr>
       </w:sdtEndPr>
       <w:sdtContent>
@@ -1999,7 +1979,7 @@
           <w:lang w:val="cs-CZ"/>
         </w:rPr>
         <w:drawing>
-          <wp:anchor distT="0" distB="0" distL="114300" distR="114300" simplePos="0" relativeHeight="251680768" behindDoc="0" locked="0" layoutInCell="1" allowOverlap="1" wp14:anchorId="7253E91A" wp14:editId="6097D91D">
+          <wp:anchor distT="0" distB="0" distL="114300" distR="114300" simplePos="0" relativeHeight="251680768" behindDoc="0" locked="0" layoutInCell="1" allowOverlap="1" wp14:anchorId="7253E91A" wp14:editId="587162D9">
             <wp:simplePos x="0" y="0"/>
             <wp:positionH relativeFrom="column">
               <wp:posOffset>102870</wp:posOffset>
@@ -3680,12 +3660,6 @@
         </w:drawing>
       </w:r>
       <w:r>
-        <w:t>V</w:t>
-      </w:r>
-      <w:r>
-        <w:t xml:space="preserve"> </w:t>
-      </w:r>
-      <w:r>
         <w:t>Původně jsem chtěl vložit CSV soubory přímo pomocí grafického rozhraní ClickHouse Cloud, ale tato možnost opakovaně selhala.</w:t>
       </w:r>
       <w:r>
@@ -3754,7 +3728,13 @@
         <w:t xml:space="preserve">k mým účelům </w:t>
       </w:r>
       <w:r>
-        <w:t>nebyla většina jejich funkcionalit vůbec potřeba</w:t>
+        <w:t>nebyla většina jej</w:t>
+      </w:r>
+      <w:r>
+        <w:t>í</w:t>
+      </w:r>
+      <w:r>
+        <w:t>ch funkcionalit vůbec potřeba</w:t>
       </w:r>
       <w:r>
         <w:t>; jednalo by se tak o zbytečnou závislost</w:t>
@@ -3814,12 +3794,14 @@
           <w:b/>
           <w:bCs/>
           <w:shd w:val="clear" w:color="auto" w:fill="FFFFFF"/>
+          <w:lang w:val="cs-CZ"/>
         </w:rPr>
       </w:pPr>
       <w:r>
         <w:rPr>
           <w:b/>
           <w:bCs/>
+          <w:lang w:val="cs-CZ"/>
         </w:rPr>
         <w:br w:type="page"/>
       </w:r>
@@ -3990,6 +3972,9 @@
         </w:rPr>
       </w:pPr>
       <w:r>
+        <w:rPr>
+          <w:noProof/>
+        </w:rPr>
         <w:drawing>
           <wp:anchor distT="0" distB="0" distL="114300" distR="114300" simplePos="0" relativeHeight="251691008" behindDoc="1" locked="0" layoutInCell="1" allowOverlap="1" wp14:anchorId="5F0C6757" wp14:editId="28DF6440">
             <wp:simplePos x="0" y="0"/>
@@ -4080,6 +4065,9 @@
       </w:pPr>
       <w:bookmarkStart w:id="22" w:name="_Hlk196680838"/>
       <w:r>
+        <w:rPr>
+          <w:noProof/>
+        </w:rPr>
         <w:drawing>
           <wp:anchor distT="0" distB="0" distL="114300" distR="114300" simplePos="0" relativeHeight="251692032" behindDoc="1" locked="0" layoutInCell="1" allowOverlap="1" wp14:anchorId="39FBC1A0" wp14:editId="4C715CE5">
             <wp:simplePos x="0" y="0"/>
@@ -4153,10 +4141,7 @@
         <w:t>Pro usnadnění opakovaného volání ClickHouse</w:t>
       </w:r>
       <w:r>
-        <w:t xml:space="preserve"> </w:t>
-      </w:r>
-      <w:r>
-        <w:t>API</w:t>
+        <w:t xml:space="preserve"> API</w:t>
       </w:r>
       <w:r>
         <w:t xml:space="preserve"> jsem si na začátku skriptu definoval konstanty pro URL serveru, přihlašovací údaje a hlavičky HTTP požadavků.</w:t>
@@ -4168,6 +4153,9 @@
         <w:pStyle w:val="Zkladntext"/>
       </w:pPr>
       <w:r>
+        <w:rPr>
+          <w:noProof/>
+        </w:rPr>
         <w:drawing>
           <wp:anchor distT="0" distB="0" distL="114300" distR="114300" simplePos="0" relativeHeight="251693056" behindDoc="1" locked="0" layoutInCell="1" allowOverlap="1" wp14:anchorId="11292D5D" wp14:editId="2FC17CF6">
             <wp:simplePos x="0" y="0"/>
@@ -4335,6 +4323,9 @@
         </w:rPr>
       </w:pPr>
       <w:r>
+        <w:rPr>
+          <w:noProof/>
+        </w:rPr>
         <w:lastRenderedPageBreak/>
         <w:drawing>
           <wp:anchor distT="0" distB="0" distL="114300" distR="114300" simplePos="0" relativeHeight="251694080" behindDoc="1" locked="0" layoutInCell="1" allowOverlap="1" wp14:anchorId="603CDFD9" wp14:editId="5EE9488A">
@@ -4428,10 +4419,7 @@
       </w:r>
       <w:r>
         <w:br/>
-        <w:t>Automaticky sestaví a odešle požadavek, zkontroluje jeho úspěšnost a vypíše stručnou informaci o výsledku.</w:t>
-      </w:r>
-      <w:r>
-        <w:t xml:space="preserve"> </w:t>
+        <w:t xml:space="preserve">Automaticky sestaví a odešle požadavek, zkontroluje jeho úspěšnost a vypíše stručnou informaci o výsledku. </w:t>
       </w:r>
       <w:r>
         <w:br w:type="page"/>
@@ -4471,6 +4459,9 @@
         <w:pStyle w:val="Zkladntext"/>
       </w:pPr>
       <w:r>
+        <w:rPr>
+          <w:noProof/>
+        </w:rPr>
         <w:drawing>
           <wp:anchor distT="0" distB="0" distL="114300" distR="114300" simplePos="0" relativeHeight="251695104" behindDoc="1" locked="0" layoutInCell="1" allowOverlap="1" wp14:anchorId="3983DFFF" wp14:editId="5072A066">
             <wp:simplePos x="0" y="0"/>
@@ -4633,13 +4624,7 @@
       </w:r>
       <w:proofErr w:type="spellEnd"/>
       <w:r>
-        <w:t>) podle struktury CSV souborů.</w:t>
-      </w:r>
-      <w:r>
-        <w:t xml:space="preserve"> </w:t>
-      </w:r>
-      <w:r>
-        <w:t>Tyto tabulky slouží jako první krok před rozdělením dat do dimenzí a faktové tabulky.</w:t>
+        <w:t>) podle struktury CSV souborů. Tyto tabulky slouží jako první krok před rozdělením dat do dimenzí a faktové tabulky.</w:t>
       </w:r>
     </w:p>
     <w:p>
@@ -4650,6 +4635,9 @@
         </w:rPr>
       </w:pPr>
       <w:r>
+        <w:rPr>
+          <w:noProof/>
+        </w:rPr>
         <w:drawing>
           <wp:anchor distT="0" distB="0" distL="114300" distR="114300" simplePos="0" relativeHeight="251696128" behindDoc="1" locked="0" layoutInCell="1" allowOverlap="1" wp14:anchorId="62AA3335" wp14:editId="491F4A4F">
             <wp:simplePos x="0" y="0"/>
@@ -4760,6 +4748,9 @@
         </w:rPr>
       </w:pPr>
       <w:r>
+        <w:rPr>
+          <w:noProof/>
+        </w:rPr>
         <w:lastRenderedPageBreak/>
         <w:drawing>
           <wp:anchor distT="0" distB="0" distL="114300" distR="114300" simplePos="0" relativeHeight="251697152" behindDoc="1" locked="0" layoutInCell="1" allowOverlap="1" wp14:anchorId="76ABF1B2" wp14:editId="6F093CAF">
@@ -4874,6 +4865,9 @@
         </w:rPr>
       </w:pPr>
       <w:r>
+        <w:rPr>
+          <w:lang w:val="cs-CZ"/>
+        </w:rPr>
         <w:br w:type="page"/>
       </w:r>
     </w:p>
@@ -4903,6 +4897,9 @@
         <w:pStyle w:val="Zkladntext"/>
       </w:pPr>
       <w:r>
+        <w:rPr>
+          <w:noProof/>
+        </w:rPr>
         <w:drawing>
           <wp:anchor distT="0" distB="0" distL="114300" distR="114300" simplePos="0" relativeHeight="251698176" behindDoc="1" locked="0" layoutInCell="1" allowOverlap="1" wp14:anchorId="71E3CFB5" wp14:editId="75723B7B">
             <wp:simplePos x="0" y="0"/>
@@ -5104,6 +5101,9 @@
         <w:spacing w:after="0" w:line="240" w:lineRule="auto"/>
       </w:pPr>
       <w:r>
+        <w:rPr>
+          <w:noProof/>
+        </w:rPr>
         <w:drawing>
           <wp:anchor distT="0" distB="0" distL="114300" distR="114300" simplePos="0" relativeHeight="251700224" behindDoc="1" locked="0" layoutInCell="1" allowOverlap="1" wp14:anchorId="74373B73" wp14:editId="39F0DFE7">
             <wp:simplePos x="0" y="0"/>
@@ -5267,6 +5267,9 @@
         </w:rPr>
       </w:pPr>
       <w:r>
+        <w:rPr>
+          <w:noProof/>
+        </w:rPr>
         <w:drawing>
           <wp:anchor distT="0" distB="0" distL="114300" distR="114300" simplePos="0" relativeHeight="251699200" behindDoc="1" locked="0" layoutInCell="1" allowOverlap="1" wp14:anchorId="32655627" wp14:editId="73FB9509">
             <wp:simplePos x="0" y="0"/>
@@ -5431,6 +5434,9 @@
         <w:pStyle w:val="Zkladntext"/>
       </w:pPr>
       <w:r>
+        <w:rPr>
+          <w:noProof/>
+        </w:rPr>
         <w:drawing>
           <wp:anchor distT="0" distB="0" distL="114300" distR="114300" simplePos="0" relativeHeight="251701248" behindDoc="1" locked="0" layoutInCell="1" allowOverlap="1" wp14:anchorId="34963077" wp14:editId="75FC8808">
             <wp:simplePos x="0" y="0"/>
@@ -5617,6 +5623,9 @@
         <w:pStyle w:val="Zkladntext"/>
       </w:pPr>
       <w:r>
+        <w:rPr>
+          <w:noProof/>
+        </w:rPr>
         <w:drawing>
           <wp:inline distT="0" distB="0" distL="0" distR="0" wp14:anchorId="7EB7D23E" wp14:editId="511E2CDB">
             <wp:extent cx="5773420" cy="2057583"/>
@@ -5659,6 +5668,9 @@
         <w:pStyle w:val="Zkladntext"/>
       </w:pPr>
       <w:r>
+        <w:rPr>
+          <w:noProof/>
+        </w:rPr>
         <w:drawing>
           <wp:inline distT="0" distB="0" distL="0" distR="0" wp14:anchorId="63E032A5" wp14:editId="6172C2CF">
             <wp:extent cx="5773420" cy="1688726"/>
@@ -5701,6 +5713,9 @@
         <w:pStyle w:val="Zkladntext"/>
       </w:pPr>
       <w:r>
+        <w:rPr>
+          <w:noProof/>
+        </w:rPr>
         <w:drawing>
           <wp:inline distT="0" distB="0" distL="0" distR="0" wp14:anchorId="7C50EC43" wp14:editId="60F19D56">
             <wp:extent cx="5773479" cy="1766790"/>
@@ -5743,6 +5758,9 @@
         <w:pStyle w:val="Zkladntext"/>
       </w:pPr>
       <w:r>
+        <w:rPr>
+          <w:noProof/>
+        </w:rPr>
         <w:drawing>
           <wp:inline distT="0" distB="0" distL="0" distR="0" wp14:anchorId="6588D0F7" wp14:editId="21DAE0CA">
             <wp:extent cx="5773420" cy="2057583"/>
@@ -5785,6 +5803,9 @@
         <w:spacing w:after="0" w:line="240" w:lineRule="auto"/>
       </w:pPr>
       <w:r>
+        <w:rPr>
+          <w:noProof/>
+        </w:rPr>
         <w:lastRenderedPageBreak/>
         <w:drawing>
           <wp:anchor distT="0" distB="0" distL="114300" distR="114300" simplePos="0" relativeHeight="251704320" behindDoc="1" locked="0" layoutInCell="1" allowOverlap="1" wp14:anchorId="7F403022" wp14:editId="704C38D0">
@@ -5853,6 +5874,9 @@
         </w:drawing>
       </w:r>
       <w:r>
+        <w:rPr>
+          <w:noProof/>
+        </w:rPr>
         <w:drawing>
           <wp:anchor distT="0" distB="0" distL="114300" distR="114300" simplePos="0" relativeHeight="251705344" behindDoc="1" locked="0" layoutInCell="1" allowOverlap="1" wp14:anchorId="38B25FE8" wp14:editId="0BF9A616">
             <wp:simplePos x="0" y="0"/>
@@ -5932,6 +5956,9 @@
         </w:rPr>
       </w:pPr>
       <w:r>
+        <w:rPr>
+          <w:noProof/>
+        </w:rPr>
         <w:lastRenderedPageBreak/>
         <w:drawing>
           <wp:anchor distT="0" distB="0" distL="114300" distR="114300" simplePos="0" relativeHeight="251703296" behindDoc="1" locked="0" layoutInCell="1" allowOverlap="1" wp14:anchorId="3B68CA37" wp14:editId="286FDFB5">
@@ -6000,6 +6027,9 @@
         </w:drawing>
       </w:r>
       <w:r>
+        <w:rPr>
+          <w:noProof/>
+        </w:rPr>
         <w:drawing>
           <wp:anchor distT="0" distB="0" distL="114300" distR="114300" simplePos="0" relativeHeight="251702272" behindDoc="1" locked="0" layoutInCell="1" allowOverlap="1" wp14:anchorId="7E231CD1" wp14:editId="4273F5FC">
             <wp:simplePos x="0" y="0"/>
@@ -6081,6 +6111,7 @@
       </w:r>
       <w:r>
         <w:rPr>
+          <w:noProof/>
           <w:shd w:val="clear" w:color="auto" w:fill="FFFFFF"/>
           <w:lang w:val="cs-CZ"/>
         </w:rPr>
@@ -6150,11 +6181,12 @@
       </w:r>
       <w:r>
         <w:rPr>
+          <w:noProof/>
           <w:shd w:val="clear" w:color="auto" w:fill="FFFFFF"/>
           <w:lang w:val="cs-CZ"/>
         </w:rPr>
         <w:drawing>
-          <wp:anchor distT="0" distB="0" distL="114300" distR="114300" simplePos="0" relativeHeight="251708416" behindDoc="1" locked="0" layoutInCell="1" allowOverlap="1" wp14:anchorId="36535BFB" wp14:editId="07343F69">
+          <wp:anchor distT="0" distB="0" distL="114300" distR="114300" simplePos="0" relativeHeight="251708416" behindDoc="1" locked="0" layoutInCell="1" allowOverlap="1" wp14:anchorId="36535BFB" wp14:editId="0718AB54">
             <wp:simplePos x="0" y="0"/>
             <wp:positionH relativeFrom="margin">
               <wp:align>left</wp:align>
@@ -6229,6 +6261,7 @@
       </w:pPr>
       <w:r>
         <w:rPr>
+          <w:noProof/>
           <w:shd w:val="clear" w:color="auto" w:fill="FFFFFF"/>
           <w:lang w:val="cs-CZ"/>
         </w:rPr>
@@ -6298,6 +6331,7 @@
       </w:r>
       <w:r>
         <w:rPr>
+          <w:noProof/>
           <w:shd w:val="clear" w:color="auto" w:fill="FFFFFF"/>
           <w:lang w:val="cs-CZ"/>
         </w:rPr>
@@ -6453,7 +6487,15 @@
         <w:t xml:space="preserve"> </w:t>
       </w:r>
       <w:r>
-        <w:t>Pro přípravu dat jsem v ClickHouse vygeneroval agregovaný dataset (</w:t>
+        <w:t xml:space="preserve">Pro přípravu dat jsem v ClickHouse vygeneroval agregovaný </w:t>
+      </w:r>
+      <w:proofErr w:type="spellStart"/>
+      <w:r>
+        <w:t>dataset</w:t>
+      </w:r>
+      <w:proofErr w:type="spellEnd"/>
+      <w:r>
+        <w:t xml:space="preserve"> (</w:t>
       </w:r>
       <w:proofErr w:type="spellStart"/>
       <w:r>
@@ -6492,6 +6534,9 @@
         <w:pStyle w:val="Zkladntext"/>
       </w:pPr>
       <w:r>
+        <w:rPr>
+          <w:noProof/>
+        </w:rPr>
         <w:drawing>
           <wp:anchor distT="0" distB="0" distL="114300" distR="114300" simplePos="0" relativeHeight="251709440" behindDoc="1" locked="0" layoutInCell="1" allowOverlap="1" wp14:anchorId="5B1194B0" wp14:editId="5D1D7AD7">
             <wp:simplePos x="0" y="0"/>
@@ -6896,6 +6941,7 @@
       </w:pPr>
       <w:r>
         <w:rPr>
+          <w:noProof/>
           <w:shd w:val="clear" w:color="auto" w:fill="FFFFFF"/>
           <w:lang w:val="cs-CZ"/>
         </w:rPr>
@@ -7185,7 +7231,15 @@
         <w:t>CLICKHOUSE, Inc.</w:t>
       </w:r>
       <w:r>
-        <w:t xml:space="preserve"> ClickHouse Python </w:t>
+        <w:t xml:space="preserve"> </w:t>
+      </w:r>
+      <w:proofErr w:type="spellStart"/>
+      <w:r>
+        <w:t>ClickHouse</w:t>
+      </w:r>
+      <w:proofErr w:type="spellEnd"/>
+      <w:r>
+        <w:t xml:space="preserve"> Python </w:t>
       </w:r>
       <w:proofErr w:type="spellStart"/>
       <w:r>
@@ -7563,15 +7617,28 @@
         </w:rPr>
         <w:t xml:space="preserve"> z: </w:t>
       </w:r>
-      <w:hyperlink r:id="rId1" w:tgtFrame="_new" w:history="1">
-        <w:r>
-          <w:rPr>
-            <w:rStyle w:val="Hypertextovodkaz"/>
-            <w:lang w:val="de-DE"/>
-          </w:rPr>
-          <w:t>https://www.kaggle.com/datasets/chadwambles/ecommerce-transactions</w:t>
-        </w:r>
-      </w:hyperlink>
+      <w:r>
+        <w:fldChar w:fldCharType="begin"/>
+      </w:r>
+      <w:r>
+        <w:rPr>
+          <w:lang w:val="de-DE"/>
+        </w:rPr>
+        <w:instrText>HYPERLINK "https://www.kaggle.com/datasets/chadwambles/ecommerce-transactions" \t "_new"</w:instrText>
+      </w:r>
+      <w:r>
+        <w:fldChar w:fldCharType="separate"/>
+      </w:r>
+      <w:r>
+        <w:rPr>
+          <w:rStyle w:val="Hypertextovodkaz"/>
+          <w:lang w:val="de-DE"/>
+        </w:rPr>
+        <w:t>https://www.kaggle.com/datasets/chadwambles/ecommerce-transactions</w:t>
+      </w:r>
+      <w:r>
+        <w:fldChar w:fldCharType="end"/>
+      </w:r>
     </w:p>
   </w:footnote>
   <w:footnote w:id="2">
@@ -7644,15 +7711,28 @@
         </w:rPr>
         <w:t xml:space="preserve"> z: </w:t>
       </w:r>
-      <w:hyperlink r:id="rId2" w:tgtFrame="_new" w:history="1">
-        <w:r>
-          <w:rPr>
-            <w:rStyle w:val="Hypertextovodkaz"/>
-            <w:lang w:val="de-DE"/>
-          </w:rPr>
-          <w:t>https://clickhouse.com/docs/integrations/python</w:t>
-        </w:r>
-      </w:hyperlink>
+      <w:r>
+        <w:fldChar w:fldCharType="begin"/>
+      </w:r>
+      <w:r>
+        <w:rPr>
+          <w:lang w:val="de-DE"/>
+        </w:rPr>
+        <w:instrText>HYPERLINK "https://clickhouse.com/docs/integrations/python" \t "_new"</w:instrText>
+      </w:r>
+      <w:r>
+        <w:fldChar w:fldCharType="separate"/>
+      </w:r>
+      <w:r>
+        <w:rPr>
+          <w:rStyle w:val="Hypertextovodkaz"/>
+          <w:lang w:val="de-DE"/>
+        </w:rPr>
+        <w:t>https://clickhouse.com/docs/integrations/python</w:t>
+      </w:r>
+      <w:r>
+        <w:fldChar w:fldCharType="end"/>
+      </w:r>
     </w:p>
   </w:footnote>
   <w:footnote w:id="3">
@@ -7727,15 +7807,28 @@
         </w:rPr>
         <w:t xml:space="preserve"> z: </w:t>
       </w:r>
-      <w:hyperlink r:id="rId3" w:tgtFrame="_new" w:history="1">
-        <w:r>
-          <w:rPr>
-            <w:rStyle w:val="Hypertextovodkaz"/>
-            <w:lang w:val="de-DE"/>
-          </w:rPr>
-          <w:t>https://scikit-learn.org/stable/modules/generated/sklearn.cluster.KMeans.html</w:t>
-        </w:r>
-      </w:hyperlink>
+      <w:r>
+        <w:fldChar w:fldCharType="begin"/>
+      </w:r>
+      <w:r>
+        <w:rPr>
+          <w:lang w:val="de-DE"/>
+        </w:rPr>
+        <w:instrText>HYPERLINK "https://scikit-learn.org/stable/modules/generated/sklearn.cluster.KMeans.html" \t "_new"</w:instrText>
+      </w:r>
+      <w:r>
+        <w:fldChar w:fldCharType="separate"/>
+      </w:r>
+      <w:r>
+        <w:rPr>
+          <w:rStyle w:val="Hypertextovodkaz"/>
+          <w:lang w:val="de-DE"/>
+        </w:rPr>
+        <w:t>https://scikit-learn.org/stable/modules/generated/sklearn.cluster.KMeans.html</w:t>
+      </w:r>
+      <w:r>
+        <w:fldChar w:fldCharType="end"/>
+      </w:r>
     </w:p>
   </w:footnote>
 </w:footnotes>
@@ -10053,6 +10146,7 @@
   <w:style w:type="character" w:default="1" w:styleId="Standardnpsmoodstavce">
     <w:name w:val="Default Paragraph Font"/>
     <w:uiPriority w:val="1"/>
+    <w:semiHidden/>
     <w:unhideWhenUsed/>
   </w:style>
   <w:style w:type="table" w:default="1" w:styleId="Normlntabulka">

</xml_diff>